<commit_message>
chg: direct resume docx convert, fix github link
</commit_message>
<xml_diff>
--- a/docx/resume.docx
+++ b/docx/resume.docx
@@ -4,25 +4,1017 @@
   <w:body>
     <w:p>
       <w:pPr>
+        <w:pStyle w:val="Title"/>
+      </w:pPr>
+      <w:bookmarkStart w:id="0" w:name="_GoBack"/>
+      <w:bookmarkEnd w:id="0"/>
+      <w:r>
+        <w:t>Resume</w:t>
+      </w:r>
+    </w:p>
+    <w:sdt>
+      <w:sdtPr>
+        <w:rPr>
+          <w:rFonts w:asciiTheme="minorHAnsi" w:eastAsiaTheme="minorHAnsi" w:hAnsiTheme="minorHAnsi" w:cstheme="minorBidi"/>
+          <w:color w:val="auto"/>
+          <w:sz w:val="22"/>
+          <w:szCs w:val="24"/>
+        </w:rPr>
+        <w:id w:val="2138834371"/>
+        <w:docPartObj>
+          <w:docPartGallery w:val="Table of Contents"/>
+          <w:docPartUnique/>
+        </w:docPartObj>
+      </w:sdtPr>
+      <w:sdtEndPr/>
+      <w:sdtContent>
+        <w:p>
+          <w:pPr>
+            <w:pStyle w:val="TOCHeading"/>
+          </w:pPr>
+          <w:r>
+            <w:t>Table of Contents</w:t>
+          </w:r>
+        </w:p>
+        <w:p>
+          <w:pPr>
+            <w:pStyle w:val="TOC1"/>
+            <w:tabs>
+              <w:tab w:val="right" w:leader="dot" w:pos="9350"/>
+            </w:tabs>
+            <w:rPr>
+              <w:noProof/>
+            </w:rPr>
+          </w:pPr>
+          <w:r>
+            <w:fldChar w:fldCharType="begin"/>
+          </w:r>
+          <w:r>
+            <w:instrText>TOC \o "1-2" \h \z \u</w:instrText>
+          </w:r>
+          <w:r>
+            <w:fldChar w:fldCharType="separate"/>
+          </w:r>
+          <w:hyperlink w:anchor="_Toc468196626" w:history="1">
+            <w:r>
+              <w:rPr>
+                <w:rStyle w:val="Hyperlink"/>
+                <w:noProof/>
+              </w:rPr>
+              <w:t>Contact Details</w:t>
+            </w:r>
+            <w:r>
+              <w:rPr>
+                <w:noProof/>
+                <w:webHidden/>
+              </w:rPr>
+              <w:tab/>
+            </w:r>
+            <w:r>
+              <w:rPr>
+                <w:noProof/>
+                <w:webHidden/>
+              </w:rPr>
+              <w:fldChar w:fldCharType="begin"/>
+            </w:r>
+            <w:r>
+              <w:rPr>
+                <w:noProof/>
+                <w:webHidden/>
+              </w:rPr>
+              <w:instrText xml:space="preserve"> PAGEREF _Toc468196626 \h </w:instrText>
+            </w:r>
+            <w:r>
+              <w:rPr>
+                <w:noProof/>
+                <w:webHidden/>
+              </w:rPr>
+            </w:r>
+            <w:r>
+              <w:rPr>
+                <w:noProof/>
+                <w:webHidden/>
+              </w:rPr>
+              <w:fldChar w:fldCharType="separate"/>
+            </w:r>
+            <w:r>
+              <w:rPr>
+                <w:noProof/>
+                <w:webHidden/>
+              </w:rPr>
+              <w:t>1</w:t>
+            </w:r>
+            <w:r>
+              <w:rPr>
+                <w:noProof/>
+                <w:webHidden/>
+              </w:rPr>
+              <w:fldChar w:fldCharType="end"/>
+            </w:r>
+          </w:hyperlink>
+        </w:p>
+        <w:p>
+          <w:pPr>
+            <w:pStyle w:val="TOC1"/>
+            <w:tabs>
+              <w:tab w:val="right" w:leader="dot" w:pos="9350"/>
+            </w:tabs>
+            <w:rPr>
+              <w:noProof/>
+            </w:rPr>
+          </w:pPr>
+          <w:hyperlink w:anchor="_Toc468196627" w:history="1">
+            <w:r>
+              <w:rPr>
+                <w:rStyle w:val="Hyperlink"/>
+                <w:noProof/>
+              </w:rPr>
+              <w:t>Skills</w:t>
+            </w:r>
+            <w:r>
+              <w:rPr>
+                <w:noProof/>
+                <w:webHidden/>
+              </w:rPr>
+              <w:tab/>
+            </w:r>
+            <w:r>
+              <w:rPr>
+                <w:noProof/>
+                <w:webHidden/>
+              </w:rPr>
+              <w:fldChar w:fldCharType="begin"/>
+            </w:r>
+            <w:r>
+              <w:rPr>
+                <w:noProof/>
+                <w:webHidden/>
+              </w:rPr>
+              <w:instrText xml:space="preserve"> PAGEREF _Toc468196627 \h </w:instrText>
+            </w:r>
+            <w:r>
+              <w:rPr>
+                <w:noProof/>
+                <w:webHidden/>
+              </w:rPr>
+            </w:r>
+            <w:r>
+              <w:rPr>
+                <w:noProof/>
+                <w:webHidden/>
+              </w:rPr>
+              <w:fldChar w:fldCharType="separate"/>
+            </w:r>
+            <w:r>
+              <w:rPr>
+                <w:noProof/>
+                <w:webHidden/>
+              </w:rPr>
+              <w:t>1</w:t>
+            </w:r>
+            <w:r>
+              <w:rPr>
+                <w:noProof/>
+                <w:webHidden/>
+              </w:rPr>
+              <w:fldChar w:fldCharType="end"/>
+            </w:r>
+          </w:hyperlink>
+        </w:p>
+        <w:p>
+          <w:pPr>
+            <w:pStyle w:val="TOC2"/>
+            <w:tabs>
+              <w:tab w:val="right" w:leader="dot" w:pos="9350"/>
+            </w:tabs>
+            <w:rPr>
+              <w:noProof/>
+            </w:rPr>
+          </w:pPr>
+          <w:hyperlink w:anchor="_Toc468196628" w:history="1">
+            <w:r>
+              <w:rPr>
+                <w:rStyle w:val="Hyperlink"/>
+                <w:noProof/>
+              </w:rPr>
+              <w:t>Software Application Development</w:t>
+            </w:r>
+            <w:r>
+              <w:rPr>
+                <w:noProof/>
+                <w:webHidden/>
+              </w:rPr>
+              <w:tab/>
+            </w:r>
+            <w:r>
+              <w:rPr>
+                <w:noProof/>
+                <w:webHidden/>
+              </w:rPr>
+              <w:fldChar w:fldCharType="begin"/>
+            </w:r>
+            <w:r>
+              <w:rPr>
+                <w:noProof/>
+                <w:webHidden/>
+              </w:rPr>
+              <w:instrText xml:space="preserve"> PAGEREF _Toc468196628 \h </w:instrText>
+            </w:r>
+            <w:r>
+              <w:rPr>
+                <w:noProof/>
+                <w:webHidden/>
+              </w:rPr>
+            </w:r>
+            <w:r>
+              <w:rPr>
+                <w:noProof/>
+                <w:webHidden/>
+              </w:rPr>
+              <w:fldChar w:fldCharType="separate"/>
+            </w:r>
+            <w:r>
+              <w:rPr>
+                <w:noProof/>
+                <w:webHidden/>
+              </w:rPr>
+              <w:t>1</w:t>
+            </w:r>
+            <w:r>
+              <w:rPr>
+                <w:noProof/>
+                <w:webHidden/>
+              </w:rPr>
+              <w:fldChar w:fldCharType="end"/>
+            </w:r>
+          </w:hyperlink>
+        </w:p>
+        <w:p>
+          <w:pPr>
+            <w:pStyle w:val="TOC2"/>
+            <w:tabs>
+              <w:tab w:val="right" w:leader="dot" w:pos="9350"/>
+            </w:tabs>
+            <w:rPr>
+              <w:noProof/>
+            </w:rPr>
+          </w:pPr>
+          <w:hyperlink w:anchor="_Toc468196629" w:history="1">
+            <w:r>
+              <w:rPr>
+                <w:rStyle w:val="Hyperlink"/>
+                <w:noProof/>
+              </w:rPr>
+              <w:t>Clinical Trial Data and Project Management</w:t>
+            </w:r>
+            <w:r>
+              <w:rPr>
+                <w:noProof/>
+                <w:webHidden/>
+              </w:rPr>
+              <w:tab/>
+            </w:r>
+            <w:r>
+              <w:rPr>
+                <w:noProof/>
+                <w:webHidden/>
+              </w:rPr>
+              <w:fldChar w:fldCharType="begin"/>
+            </w:r>
+            <w:r>
+              <w:rPr>
+                <w:noProof/>
+                <w:webHidden/>
+              </w:rPr>
+              <w:instrText xml:space="preserve"> PAGEREF _Toc468196629 \h </w:instrText>
+            </w:r>
+            <w:r>
+              <w:rPr>
+                <w:noProof/>
+                <w:webHidden/>
+              </w:rPr>
+            </w:r>
+            <w:r>
+              <w:rPr>
+                <w:noProof/>
+                <w:webHidden/>
+              </w:rPr>
+              <w:fldChar w:fldCharType="separate"/>
+            </w:r>
+            <w:r>
+              <w:rPr>
+                <w:noProof/>
+                <w:webHidden/>
+              </w:rPr>
+              <w:t>2</w:t>
+            </w:r>
+            <w:r>
+              <w:rPr>
+                <w:noProof/>
+                <w:webHidden/>
+              </w:rPr>
+              <w:fldChar w:fldCharType="end"/>
+            </w:r>
+          </w:hyperlink>
+        </w:p>
+        <w:p>
+          <w:pPr>
+            <w:pStyle w:val="TOC1"/>
+            <w:tabs>
+              <w:tab w:val="right" w:leader="dot" w:pos="9350"/>
+            </w:tabs>
+            <w:rPr>
+              <w:noProof/>
+            </w:rPr>
+          </w:pPr>
+          <w:hyperlink w:anchor="_Toc468196630" w:history="1">
+            <w:r>
+              <w:rPr>
+                <w:rStyle w:val="Hyperlink"/>
+                <w:noProof/>
+              </w:rPr>
+              <w:t>Employment</w:t>
+            </w:r>
+            <w:r>
+              <w:rPr>
+                <w:noProof/>
+                <w:webHidden/>
+              </w:rPr>
+              <w:tab/>
+            </w:r>
+            <w:r>
+              <w:rPr>
+                <w:noProof/>
+                <w:webHidden/>
+              </w:rPr>
+              <w:fldChar w:fldCharType="begin"/>
+            </w:r>
+            <w:r>
+              <w:rPr>
+                <w:noProof/>
+                <w:webHidden/>
+              </w:rPr>
+              <w:instrText xml:space="preserve"> PAGEREF _Toc468196630 \h </w:instrText>
+            </w:r>
+            <w:r>
+              <w:rPr>
+                <w:noProof/>
+                <w:webHidden/>
+              </w:rPr>
+            </w:r>
+            <w:r>
+              <w:rPr>
+                <w:noProof/>
+                <w:webHidden/>
+              </w:rPr>
+              <w:fldChar w:fldCharType="separate"/>
+            </w:r>
+            <w:r>
+              <w:rPr>
+                <w:noProof/>
+                <w:webHidden/>
+              </w:rPr>
+              <w:t>3</w:t>
+            </w:r>
+            <w:r>
+              <w:rPr>
+                <w:noProof/>
+                <w:webHidden/>
+              </w:rPr>
+              <w:fldChar w:fldCharType="end"/>
+            </w:r>
+          </w:hyperlink>
+        </w:p>
+        <w:p>
+          <w:pPr>
+            <w:pStyle w:val="TOC2"/>
+            <w:tabs>
+              <w:tab w:val="right" w:leader="dot" w:pos="9350"/>
+            </w:tabs>
+            <w:rPr>
+              <w:noProof/>
+            </w:rPr>
+          </w:pPr>
+          <w:hyperlink w:anchor="_Toc468196631" w:history="1">
+            <w:r>
+              <w:rPr>
+                <w:rStyle w:val="Hyperlink"/>
+                <w:noProof/>
+              </w:rPr>
+              <w:t>UNSW Australia: Clinical Trials Database Developer</w:t>
+            </w:r>
+            <w:r>
+              <w:rPr>
+                <w:noProof/>
+                <w:webHidden/>
+              </w:rPr>
+              <w:tab/>
+            </w:r>
+            <w:r>
+              <w:rPr>
+                <w:noProof/>
+                <w:webHidden/>
+              </w:rPr>
+              <w:fldChar w:fldCharType="begin"/>
+            </w:r>
+            <w:r>
+              <w:rPr>
+                <w:noProof/>
+                <w:webHidden/>
+              </w:rPr>
+              <w:instrText xml:space="preserve"> PAGEREF _Toc468196631 \h </w:instrText>
+            </w:r>
+            <w:r>
+              <w:rPr>
+                <w:noProof/>
+                <w:webHidden/>
+              </w:rPr>
+            </w:r>
+            <w:r>
+              <w:rPr>
+                <w:noProof/>
+                <w:webHidden/>
+              </w:rPr>
+              <w:fldChar w:fldCharType="separate"/>
+            </w:r>
+            <w:r>
+              <w:rPr>
+                <w:noProof/>
+                <w:webHidden/>
+              </w:rPr>
+              <w:t>3</w:t>
+            </w:r>
+            <w:r>
+              <w:rPr>
+                <w:noProof/>
+                <w:webHidden/>
+              </w:rPr>
+              <w:fldChar w:fldCharType="end"/>
+            </w:r>
+          </w:hyperlink>
+        </w:p>
+        <w:p>
+          <w:pPr>
+            <w:pStyle w:val="TOC2"/>
+            <w:tabs>
+              <w:tab w:val="right" w:leader="dot" w:pos="9350"/>
+            </w:tabs>
+            <w:rPr>
+              <w:noProof/>
+            </w:rPr>
+          </w:pPr>
+          <w:hyperlink w:anchor="_Toc468196632" w:history="1">
+            <w:r>
+              <w:rPr>
+                <w:rStyle w:val="Hyperlink"/>
+                <w:noProof/>
+              </w:rPr>
+              <w:t>University of Sydney: Clinical Data Coordinator</w:t>
+            </w:r>
+            <w:r>
+              <w:rPr>
+                <w:noProof/>
+                <w:webHidden/>
+              </w:rPr>
+              <w:tab/>
+            </w:r>
+            <w:r>
+              <w:rPr>
+                <w:noProof/>
+                <w:webHidden/>
+              </w:rPr>
+              <w:fldChar w:fldCharType="begin"/>
+            </w:r>
+            <w:r>
+              <w:rPr>
+                <w:noProof/>
+                <w:webHidden/>
+              </w:rPr>
+              <w:instrText xml:space="preserve"> PAGEREF _Toc468196632 \h </w:instrText>
+            </w:r>
+            <w:r>
+              <w:rPr>
+                <w:noProof/>
+                <w:webHidden/>
+              </w:rPr>
+            </w:r>
+            <w:r>
+              <w:rPr>
+                <w:noProof/>
+                <w:webHidden/>
+              </w:rPr>
+              <w:fldChar w:fldCharType="separate"/>
+            </w:r>
+            <w:r>
+              <w:rPr>
+                <w:noProof/>
+                <w:webHidden/>
+              </w:rPr>
+              <w:t>3</w:t>
+            </w:r>
+            <w:r>
+              <w:rPr>
+                <w:noProof/>
+                <w:webHidden/>
+              </w:rPr>
+              <w:fldChar w:fldCharType="end"/>
+            </w:r>
+          </w:hyperlink>
+        </w:p>
+        <w:p>
+          <w:pPr>
+            <w:pStyle w:val="TOC2"/>
+            <w:tabs>
+              <w:tab w:val="right" w:leader="dot" w:pos="9350"/>
+            </w:tabs>
+            <w:rPr>
+              <w:noProof/>
+            </w:rPr>
+          </w:pPr>
+          <w:hyperlink w:anchor="_Toc468196633" w:history="1">
+            <w:r>
+              <w:rPr>
+                <w:rStyle w:val="Hyperlink"/>
+                <w:noProof/>
+              </w:rPr>
+              <w:t>University of Sydney: Trial Coordinator / Data Manager</w:t>
+            </w:r>
+            <w:r>
+              <w:rPr>
+                <w:noProof/>
+                <w:webHidden/>
+              </w:rPr>
+              <w:tab/>
+            </w:r>
+            <w:r>
+              <w:rPr>
+                <w:noProof/>
+                <w:webHidden/>
+              </w:rPr>
+              <w:fldChar w:fldCharType="begin"/>
+            </w:r>
+            <w:r>
+              <w:rPr>
+                <w:noProof/>
+                <w:webHidden/>
+              </w:rPr>
+              <w:instrText xml:space="preserve"> PAGEREF _Toc468196633 \h </w:instrText>
+            </w:r>
+            <w:r>
+              <w:rPr>
+                <w:noProof/>
+                <w:webHidden/>
+              </w:rPr>
+            </w:r>
+            <w:r>
+              <w:rPr>
+                <w:noProof/>
+                <w:webHidden/>
+              </w:rPr>
+              <w:fldChar w:fldCharType="separate"/>
+            </w:r>
+            <w:r>
+              <w:rPr>
+                <w:noProof/>
+                <w:webHidden/>
+              </w:rPr>
+              <w:t>4</w:t>
+            </w:r>
+            <w:r>
+              <w:rPr>
+                <w:noProof/>
+                <w:webHidden/>
+              </w:rPr>
+              <w:fldChar w:fldCharType="end"/>
+            </w:r>
+          </w:hyperlink>
+        </w:p>
+        <w:p>
+          <w:pPr>
+            <w:pStyle w:val="TOC2"/>
+            <w:tabs>
+              <w:tab w:val="right" w:leader="dot" w:pos="9350"/>
+            </w:tabs>
+            <w:rPr>
+              <w:noProof/>
+            </w:rPr>
+          </w:pPr>
+          <w:hyperlink w:anchor="_Toc468196634" w:history="1">
+            <w:r>
+              <w:rPr>
+                <w:rStyle w:val="Hyperlink"/>
+                <w:noProof/>
+              </w:rPr>
+              <w:t>University of Sydney: Clinical Trials Assistant / Data Manager</w:t>
+            </w:r>
+            <w:r>
+              <w:rPr>
+                <w:noProof/>
+                <w:webHidden/>
+              </w:rPr>
+              <w:tab/>
+            </w:r>
+            <w:r>
+              <w:rPr>
+                <w:noProof/>
+                <w:webHidden/>
+              </w:rPr>
+              <w:fldChar w:fldCharType="begin"/>
+            </w:r>
+            <w:r>
+              <w:rPr>
+                <w:noProof/>
+                <w:webHidden/>
+              </w:rPr>
+              <w:instrText xml:space="preserve"> PAGEREF _Toc468196634 \h </w:instrText>
+            </w:r>
+            <w:r>
+              <w:rPr>
+                <w:noProof/>
+                <w:webHidden/>
+              </w:rPr>
+            </w:r>
+            <w:r>
+              <w:rPr>
+                <w:noProof/>
+                <w:webHidden/>
+              </w:rPr>
+              <w:fldChar w:fldCharType="separate"/>
+            </w:r>
+            <w:r>
+              <w:rPr>
+                <w:noProof/>
+                <w:webHidden/>
+              </w:rPr>
+              <w:t>4</w:t>
+            </w:r>
+            <w:r>
+              <w:rPr>
+                <w:noProof/>
+                <w:webHidden/>
+              </w:rPr>
+              <w:fldChar w:fldCharType="end"/>
+            </w:r>
+          </w:hyperlink>
+        </w:p>
+        <w:p>
+          <w:pPr>
+            <w:pStyle w:val="TOC1"/>
+            <w:tabs>
+              <w:tab w:val="right" w:leader="dot" w:pos="9350"/>
+            </w:tabs>
+            <w:rPr>
+              <w:noProof/>
+            </w:rPr>
+          </w:pPr>
+          <w:hyperlink w:anchor="_Toc468196635" w:history="1">
+            <w:r>
+              <w:rPr>
+                <w:rStyle w:val="Hyperlink"/>
+                <w:noProof/>
+              </w:rPr>
+              <w:t>Education</w:t>
+            </w:r>
+            <w:r>
+              <w:rPr>
+                <w:noProof/>
+                <w:webHidden/>
+              </w:rPr>
+              <w:tab/>
+            </w:r>
+            <w:r>
+              <w:rPr>
+                <w:noProof/>
+                <w:webHidden/>
+              </w:rPr>
+              <w:fldChar w:fldCharType="begin"/>
+            </w:r>
+            <w:r>
+              <w:rPr>
+                <w:noProof/>
+                <w:webHidden/>
+              </w:rPr>
+              <w:instrText xml:space="preserve"> PAGEREF _Toc468196635 \h </w:instrText>
+            </w:r>
+            <w:r>
+              <w:rPr>
+                <w:noProof/>
+                <w:webHidden/>
+              </w:rPr>
+            </w:r>
+            <w:r>
+              <w:rPr>
+                <w:noProof/>
+                <w:webHidden/>
+              </w:rPr>
+              <w:fldChar w:fldCharType="separate"/>
+            </w:r>
+            <w:r>
+              <w:rPr>
+                <w:noProof/>
+                <w:webHidden/>
+              </w:rPr>
+              <w:t>5</w:t>
+            </w:r>
+            <w:r>
+              <w:rPr>
+                <w:noProof/>
+                <w:webHidden/>
+              </w:rPr>
+              <w:fldChar w:fldCharType="end"/>
+            </w:r>
+          </w:hyperlink>
+        </w:p>
+        <w:p>
+          <w:pPr>
+            <w:pStyle w:val="TOC2"/>
+            <w:tabs>
+              <w:tab w:val="right" w:leader="dot" w:pos="9350"/>
+            </w:tabs>
+            <w:rPr>
+              <w:noProof/>
+            </w:rPr>
+          </w:pPr>
+          <w:hyperlink w:anchor="_Toc468196636" w:history="1">
+            <w:r>
+              <w:rPr>
+                <w:rStyle w:val="Hyperlink"/>
+                <w:noProof/>
+              </w:rPr>
+              <w:t>Master of Biostatistics</w:t>
+            </w:r>
+            <w:r>
+              <w:rPr>
+                <w:noProof/>
+                <w:webHidden/>
+              </w:rPr>
+              <w:tab/>
+            </w:r>
+            <w:r>
+              <w:rPr>
+                <w:noProof/>
+                <w:webHidden/>
+              </w:rPr>
+              <w:fldChar w:fldCharType="begin"/>
+            </w:r>
+            <w:r>
+              <w:rPr>
+                <w:noProof/>
+                <w:webHidden/>
+              </w:rPr>
+              <w:instrText xml:space="preserve"> PAGEREF _Toc468196636 \h </w:instrText>
+            </w:r>
+            <w:r>
+              <w:rPr>
+                <w:noProof/>
+                <w:webHidden/>
+              </w:rPr>
+            </w:r>
+            <w:r>
+              <w:rPr>
+                <w:noProof/>
+                <w:webHidden/>
+              </w:rPr>
+              <w:fldChar w:fldCharType="separate"/>
+            </w:r>
+            <w:r>
+              <w:rPr>
+                <w:noProof/>
+                <w:webHidden/>
+              </w:rPr>
+              <w:t>5</w:t>
+            </w:r>
+            <w:r>
+              <w:rPr>
+                <w:noProof/>
+                <w:webHidden/>
+              </w:rPr>
+              <w:fldChar w:fldCharType="end"/>
+            </w:r>
+          </w:hyperlink>
+        </w:p>
+        <w:p>
+          <w:pPr>
+            <w:pStyle w:val="TOC2"/>
+            <w:tabs>
+              <w:tab w:val="right" w:leader="dot" w:pos="9350"/>
+            </w:tabs>
+            <w:rPr>
+              <w:noProof/>
+            </w:rPr>
+          </w:pPr>
+          <w:hyperlink w:anchor="_Toc468196637" w:history="1">
+            <w:r>
+              <w:rPr>
+                <w:rStyle w:val="Hyperlink"/>
+                <w:noProof/>
+              </w:rPr>
+              <w:t>Bachelor of Science</w:t>
+            </w:r>
+            <w:r>
+              <w:rPr>
+                <w:noProof/>
+                <w:webHidden/>
+              </w:rPr>
+              <w:tab/>
+            </w:r>
+            <w:r>
+              <w:rPr>
+                <w:noProof/>
+                <w:webHidden/>
+              </w:rPr>
+              <w:fldChar w:fldCharType="begin"/>
+            </w:r>
+            <w:r>
+              <w:rPr>
+                <w:noProof/>
+                <w:webHidden/>
+              </w:rPr>
+              <w:instrText xml:space="preserve"> PAGEREF _Toc468196637 \h </w:instrText>
+            </w:r>
+            <w:r>
+              <w:rPr>
+                <w:noProof/>
+                <w:webHidden/>
+              </w:rPr>
+            </w:r>
+            <w:r>
+              <w:rPr>
+                <w:noProof/>
+                <w:webHidden/>
+              </w:rPr>
+              <w:fldChar w:fldCharType="separate"/>
+            </w:r>
+            <w:r>
+              <w:rPr>
+                <w:noProof/>
+                <w:webHidden/>
+              </w:rPr>
+              <w:t>5</w:t>
+            </w:r>
+            <w:r>
+              <w:rPr>
+                <w:noProof/>
+                <w:webHidden/>
+              </w:rPr>
+              <w:fldChar w:fldCharType="end"/>
+            </w:r>
+          </w:hyperlink>
+        </w:p>
+        <w:p>
+          <w:pPr>
+            <w:pStyle w:val="TOC2"/>
+            <w:tabs>
+              <w:tab w:val="right" w:leader="dot" w:pos="9350"/>
+            </w:tabs>
+            <w:rPr>
+              <w:noProof/>
+            </w:rPr>
+          </w:pPr>
+          <w:hyperlink w:anchor="_Toc468196638" w:history="1">
+            <w:r>
+              <w:rPr>
+                <w:rStyle w:val="Hyperlink"/>
+                <w:noProof/>
+              </w:rPr>
+              <w:t>Short Courses</w:t>
+            </w:r>
+            <w:r>
+              <w:rPr>
+                <w:noProof/>
+                <w:webHidden/>
+              </w:rPr>
+              <w:tab/>
+            </w:r>
+            <w:r>
+              <w:rPr>
+                <w:noProof/>
+                <w:webHidden/>
+              </w:rPr>
+              <w:fldChar w:fldCharType="begin"/>
+            </w:r>
+            <w:r>
+              <w:rPr>
+                <w:noProof/>
+                <w:webHidden/>
+              </w:rPr>
+              <w:instrText xml:space="preserve"> PAGEREF _Toc468196638 \h </w:instrText>
+            </w:r>
+            <w:r>
+              <w:rPr>
+                <w:noProof/>
+                <w:webHidden/>
+              </w:rPr>
+            </w:r>
+            <w:r>
+              <w:rPr>
+                <w:noProof/>
+                <w:webHidden/>
+              </w:rPr>
+              <w:fldChar w:fldCharType="separate"/>
+            </w:r>
+            <w:r>
+              <w:rPr>
+                <w:noProof/>
+                <w:webHidden/>
+              </w:rPr>
+              <w:t>5</w:t>
+            </w:r>
+            <w:r>
+              <w:rPr>
+                <w:noProof/>
+                <w:webHidden/>
+              </w:rPr>
+              <w:fldChar w:fldCharType="end"/>
+            </w:r>
+          </w:hyperlink>
+        </w:p>
+        <w:p>
+          <w:pPr>
+            <w:pStyle w:val="TOC1"/>
+            <w:tabs>
+              <w:tab w:val="right" w:leader="dot" w:pos="9350"/>
+            </w:tabs>
+            <w:rPr>
+              <w:noProof/>
+            </w:rPr>
+          </w:pPr>
+          <w:hyperlink w:anchor="_Toc468196639" w:history="1">
+            <w:r>
+              <w:rPr>
+                <w:rStyle w:val="Hyperlink"/>
+                <w:noProof/>
+              </w:rPr>
+              <w:t>Presentations</w:t>
+            </w:r>
+            <w:r>
+              <w:rPr>
+                <w:noProof/>
+                <w:webHidden/>
+              </w:rPr>
+              <w:tab/>
+            </w:r>
+            <w:r>
+              <w:rPr>
+                <w:noProof/>
+                <w:webHidden/>
+              </w:rPr>
+              <w:fldChar w:fldCharType="begin"/>
+            </w:r>
+            <w:r>
+              <w:rPr>
+                <w:noProof/>
+                <w:webHidden/>
+              </w:rPr>
+              <w:instrText xml:space="preserve"> PAGEREF _Toc468196639 \h </w:instrText>
+            </w:r>
+            <w:r>
+              <w:rPr>
+                <w:noProof/>
+                <w:webHidden/>
+              </w:rPr>
+            </w:r>
+            <w:r>
+              <w:rPr>
+                <w:noProof/>
+                <w:webHidden/>
+              </w:rPr>
+              <w:fldChar w:fldCharType="separate"/>
+            </w:r>
+            <w:r>
+              <w:rPr>
+                <w:noProof/>
+                <w:webHidden/>
+              </w:rPr>
+              <w:t>5</w:t>
+            </w:r>
+            <w:r>
+              <w:rPr>
+                <w:noProof/>
+                <w:webHidden/>
+              </w:rPr>
+              <w:fldChar w:fldCharType="end"/>
+            </w:r>
+          </w:hyperlink>
+        </w:p>
+        <w:p>
+          <w:r>
+            <w:fldChar w:fldCharType="end"/>
+          </w:r>
+        </w:p>
+      </w:sdtContent>
+    </w:sdt>
+    <w:p>
+      <w:pPr>
         <w:pStyle w:val="Heading1"/>
       </w:pPr>
-      <w:bookmarkStart w:id="0" w:name="template-title"/>
-      <w:bookmarkStart w:id="1" w:name="_GoBack"/>
-      <w:bookmarkEnd w:id="0"/>
+      <w:bookmarkStart w:id="1" w:name="contact-details"/>
+      <w:bookmarkStart w:id="2" w:name="_Toc468196626"/>
       <w:bookmarkEnd w:id="1"/>
       <w:r>
-        <w:t>Resume</w:t>
-      </w:r>
-    </w:p>
-    <w:p>
-      <w:pPr>
-        <w:pStyle w:val="Heading2"/>
-      </w:pPr>
-      <w:bookmarkStart w:id="2" w:name="template-toc-title"/>
+        <w:t>Contact Details</w:t>
+      </w:r>
       <w:bookmarkEnd w:id="2"/>
-      <w:r>
-        <w:t>Table of Contents</w:t>
-      </w:r>
     </w:p>
     <w:p>
       <w:pPr>
@@ -32,173 +1024,132 @@
           <w:numId w:val="3"/>
         </w:numPr>
       </w:pPr>
-      <w:hyperlink w:anchor="contact-details">
+      <w:r>
+        <w:t>Name: Lindsay Stevens</w:t>
+      </w:r>
+    </w:p>
+    <w:p>
+      <w:pPr>
+        <w:pStyle w:val="Compact"/>
+        <w:numPr>
+          <w:ilvl w:val="0"/>
+          <w:numId w:val="3"/>
+        </w:numPr>
+      </w:pPr>
+      <w:r>
+        <w:t>Location: Sydney, NSW, Australia</w:t>
+      </w:r>
+    </w:p>
+    <w:p>
+      <w:pPr>
+        <w:pStyle w:val="Compact"/>
+        <w:numPr>
+          <w:ilvl w:val="0"/>
+          <w:numId w:val="3"/>
+        </w:numPr>
+      </w:pPr>
+      <w:r>
+        <w:t>Email: lindsay.stevens.au@gmail.com</w:t>
+      </w:r>
+    </w:p>
+    <w:p>
+      <w:pPr>
+        <w:pStyle w:val="Compact"/>
+        <w:numPr>
+          <w:ilvl w:val="0"/>
+          <w:numId w:val="3"/>
+        </w:numPr>
+      </w:pPr>
+      <w:r>
+        <w:t xml:space="preserve">GitHub: </w:t>
+      </w:r>
+      <w:hyperlink r:id="rId8">
         <w:r>
           <w:rPr>
             <w:rStyle w:val="Hyperlink"/>
           </w:rPr>
-          <w:t>1 Contact Details</w:t>
+          <w:t>https://github.com/lindsay-stevens</w:t>
         </w:r>
       </w:hyperlink>
     </w:p>
     <w:p>
       <w:pPr>
-        <w:pStyle w:val="Compact"/>
-        <w:numPr>
-          <w:ilvl w:val="0"/>
-          <w:numId w:val="3"/>
-        </w:numPr>
-      </w:pPr>
-      <w:hyperlink w:anchor="skills">
-        <w:r>
-          <w:rPr>
-            <w:rStyle w:val="Hyperlink"/>
-          </w:rPr>
-          <w:t>2 Skills</w:t>
-        </w:r>
-      </w:hyperlink>
-    </w:p>
-    <w:p>
-      <w:pPr>
-        <w:pStyle w:val="Compact"/>
-        <w:numPr>
-          <w:ilvl w:val="1"/>
+        <w:pStyle w:val="Heading1"/>
+      </w:pPr>
+      <w:bookmarkStart w:id="3" w:name="skills"/>
+      <w:bookmarkStart w:id="4" w:name="_Toc468196627"/>
+      <w:bookmarkEnd w:id="3"/>
+      <w:r>
+        <w:t>Skills</w:t>
+      </w:r>
+      <w:bookmarkEnd w:id="4"/>
+    </w:p>
+    <w:p>
+      <w:pPr>
+        <w:pStyle w:val="FirstParagraph"/>
+      </w:pPr>
+      <w:r>
+        <w:t>I have 8.5 years' experience in academic clinical trials and health research. I have developed strong skills in two main areas:</w:t>
+      </w:r>
+    </w:p>
+    <w:p>
+      <w:pPr>
+        <w:pStyle w:val="Compact"/>
+        <w:numPr>
+          <w:ilvl w:val="0"/>
           <w:numId w:val="4"/>
         </w:numPr>
       </w:pPr>
-      <w:hyperlink w:anchor="software-application-development">
-        <w:r>
-          <w:rPr>
-            <w:rStyle w:val="Hyperlink"/>
-          </w:rPr>
-          <w:t xml:space="preserve">2.1 </w:t>
-        </w:r>
-        <w:r>
-          <w:rPr>
-            <w:rStyle w:val="Hyperlink"/>
-          </w:rPr>
-          <w:t>Software Application Development</w:t>
-        </w:r>
-      </w:hyperlink>
-    </w:p>
-    <w:p>
-      <w:pPr>
-        <w:pStyle w:val="Compact"/>
-        <w:numPr>
-          <w:ilvl w:val="1"/>
+      <w:r>
+        <w:t>Software application development</w:t>
+      </w:r>
+    </w:p>
+    <w:p>
+      <w:pPr>
+        <w:pStyle w:val="Compact"/>
+        <w:numPr>
+          <w:ilvl w:val="0"/>
           <w:numId w:val="4"/>
         </w:numPr>
       </w:pPr>
-      <w:hyperlink w:anchor="clinical-trial-data-and-project-management">
-        <w:r>
-          <w:rPr>
-            <w:rStyle w:val="Hyperlink"/>
-          </w:rPr>
-          <w:t>2.2 Clinical Trial Data and Project Management</w:t>
-        </w:r>
-      </w:hyperlink>
-    </w:p>
-    <w:p>
-      <w:pPr>
-        <w:pStyle w:val="Compact"/>
-        <w:numPr>
-          <w:ilvl w:val="0"/>
-          <w:numId w:val="3"/>
-        </w:numPr>
-      </w:pPr>
-      <w:hyperlink w:anchor="employment">
-        <w:r>
-          <w:rPr>
-            <w:rStyle w:val="Hyperlink"/>
-          </w:rPr>
-          <w:t>3 Employment</w:t>
-        </w:r>
-      </w:hyperlink>
-    </w:p>
-    <w:p>
-      <w:pPr>
-        <w:pStyle w:val="Compact"/>
-        <w:numPr>
-          <w:ilvl w:val="1"/>
+      <w:r>
+        <w:t>Clinical trial data and project management</w:t>
+      </w:r>
+    </w:p>
+    <w:p>
+      <w:pPr>
+        <w:pStyle w:val="Heading2"/>
+      </w:pPr>
+      <w:bookmarkStart w:id="5" w:name="software-application-development"/>
+      <w:bookmarkStart w:id="6" w:name="_Toc468196628"/>
+      <w:bookmarkEnd w:id="5"/>
+      <w:r>
+        <w:t>Software Application Development</w:t>
+      </w:r>
+      <w:bookmarkEnd w:id="6"/>
+    </w:p>
+    <w:p>
+      <w:pPr>
+        <w:pStyle w:val="FirstParagraph"/>
+      </w:pPr>
+      <w:r>
+        <w:t xml:space="preserve">An overview </w:t>
+      </w:r>
+      <w:r>
+        <w:t>of my skills and experience in this area is below, followed by descriptions of some example projects (most of which are on GitHub):</w:t>
+      </w:r>
+    </w:p>
+    <w:p>
+      <w:pPr>
+        <w:pStyle w:val="Compact"/>
+        <w:numPr>
+          <w:ilvl w:val="0"/>
           <w:numId w:val="5"/>
         </w:numPr>
       </w:pPr>
-      <w:hyperlink w:anchor="unsw-australia-clinical-trials-database-developer">
-        <w:r>
-          <w:rPr>
-            <w:rStyle w:val="Hyperlink"/>
-          </w:rPr>
-          <w:t>3.1 UNSW Australia: Clinical Trials Database Developer</w:t>
-        </w:r>
-      </w:hyperlink>
-    </w:p>
-    <w:p>
-      <w:pPr>
-        <w:pStyle w:val="Compact"/>
-        <w:numPr>
-          <w:ilvl w:val="1"/>
-          <w:numId w:val="5"/>
-        </w:numPr>
-      </w:pPr>
-      <w:hyperlink w:anchor="university-of-sydney-clinical-data-coordinator">
-        <w:r>
-          <w:rPr>
-            <w:rStyle w:val="Hyperlink"/>
-          </w:rPr>
-          <w:t>3.2 University of Sydney: Clinical Data Coordinator</w:t>
-        </w:r>
-      </w:hyperlink>
-    </w:p>
-    <w:p>
-      <w:pPr>
-        <w:pStyle w:val="Compact"/>
-        <w:numPr>
-          <w:ilvl w:val="1"/>
-          <w:numId w:val="5"/>
-        </w:numPr>
-      </w:pPr>
-      <w:hyperlink w:anchor="university-of-sydney-trial-coordinator-data-manager">
-        <w:r>
-          <w:rPr>
-            <w:rStyle w:val="Hyperlink"/>
-          </w:rPr>
-          <w:t>3.3 University of Sydney: Trial Coordinator / Data Manager</w:t>
-        </w:r>
-      </w:hyperlink>
-    </w:p>
-    <w:p>
-      <w:pPr>
-        <w:pStyle w:val="Compact"/>
-        <w:numPr>
-          <w:ilvl w:val="1"/>
-          <w:numId w:val="5"/>
-        </w:numPr>
-      </w:pPr>
-      <w:hyperlink w:anchor="university-of-sydney-clinical-trials-assistant-data-manager">
-        <w:r>
-          <w:rPr>
-            <w:rStyle w:val="Hyperlink"/>
-          </w:rPr>
-          <w:t>3.4 University of Sydney: Clinical Trials Assistant / Data Manager</w:t>
-        </w:r>
-      </w:hyperlink>
-    </w:p>
-    <w:p>
-      <w:pPr>
-        <w:pStyle w:val="Compact"/>
-        <w:numPr>
-          <w:ilvl w:val="0"/>
-          <w:numId w:val="3"/>
-        </w:numPr>
-      </w:pPr>
-      <w:hyperlink w:anchor="education">
-        <w:r>
-          <w:rPr>
-            <w:rStyle w:val="Hyperlink"/>
-          </w:rPr>
-          <w:t>4 Education</w:t>
-        </w:r>
-      </w:hyperlink>
+      <w:r>
+        <w:t>Programming languages:</w:t>
+      </w:r>
     </w:p>
     <w:p>
       <w:pPr>
@@ -208,14 +1159,9 @@
           <w:numId w:val="6"/>
         </w:numPr>
       </w:pPr>
-      <w:hyperlink w:anchor="master-of-biostatistics">
-        <w:r>
-          <w:rPr>
-            <w:rStyle w:val="Hyperlink"/>
-          </w:rPr>
-          <w:t>4.1 Master of Biostatistics</w:t>
-        </w:r>
-      </w:hyperlink>
+      <w:r>
+        <w:t>Advanced: SQL, PL/PGSQL (PostgreSQL procedural language), Python, Visual Basic and XSLT</w:t>
+      </w:r>
     </w:p>
     <w:p>
       <w:pPr>
@@ -225,118 +1171,85 @@
           <w:numId w:val="6"/>
         </w:numPr>
       </w:pPr>
-      <w:hyperlink w:anchor="bachelor-of-science">
-        <w:r>
-          <w:rPr>
-            <w:rStyle w:val="Hyperlink"/>
-          </w:rPr>
-          <w:t>4.2 Bachelor of Science</w:t>
-        </w:r>
-      </w:hyperlink>
+      <w:r>
+        <w:lastRenderedPageBreak/>
+        <w:t>Intermediate:</w:t>
+      </w:r>
+      <w:r>
+        <w:t xml:space="preserve"> JavaScript, PHP, Stata, SAS, Powershell/CMD and Java</w:t>
+      </w:r>
+    </w:p>
+    <w:p>
+      <w:pPr>
+        <w:pStyle w:val="Compact"/>
+        <w:numPr>
+          <w:ilvl w:val="0"/>
+          <w:numId w:val="5"/>
+        </w:numPr>
+      </w:pPr>
+      <w:r>
+        <w:t>Environments:</w:t>
+      </w:r>
     </w:p>
     <w:p>
       <w:pPr>
         <w:pStyle w:val="Compact"/>
         <w:numPr>
           <w:ilvl w:val="1"/>
-          <w:numId w:val="6"/>
-        </w:numPr>
-      </w:pPr>
-      <w:hyperlink w:anchor="short-courses">
-        <w:r>
-          <w:rPr>
-            <w:rStyle w:val="Hyperlink"/>
-          </w:rPr>
-          <w:t>4.3 Short Courses</w:t>
-        </w:r>
-      </w:hyperlink>
-    </w:p>
-    <w:p>
-      <w:pPr>
-        <w:pStyle w:val="Compact"/>
-        <w:numPr>
-          <w:ilvl w:val="0"/>
-          <w:numId w:val="3"/>
-        </w:numPr>
-      </w:pPr>
-      <w:hyperlink w:anchor="presentations">
-        <w:r>
-          <w:rPr>
-            <w:rStyle w:val="Hyperlink"/>
-          </w:rPr>
-          <w:t>5 Presentations</w:t>
-        </w:r>
-      </w:hyperlink>
-    </w:p>
-    <w:p>
-      <w:pPr>
-        <w:pStyle w:val="Heading1"/>
-      </w:pPr>
-      <w:bookmarkStart w:id="3" w:name="contact-details"/>
-      <w:bookmarkEnd w:id="3"/>
-      <w:r>
-        <w:t>1 Contact Det</w:t>
-      </w:r>
-      <w:r>
-        <w:t>ails</w:t>
-      </w:r>
-    </w:p>
-    <w:p>
-      <w:pPr>
-        <w:pStyle w:val="Compact"/>
-        <w:numPr>
-          <w:ilvl w:val="0"/>
           <w:numId w:val="7"/>
         </w:numPr>
       </w:pPr>
       <w:r>
-        <w:t>Name: Lindsay Stevens</w:t>
-      </w:r>
-    </w:p>
-    <w:p>
-      <w:pPr>
-        <w:pStyle w:val="Compact"/>
-        <w:numPr>
-          <w:ilvl w:val="0"/>
+        <w:t>Advanced: Windows 7, Windows Server 2008, Android 4.4 to 6</w:t>
+      </w:r>
+    </w:p>
+    <w:p>
+      <w:pPr>
+        <w:pStyle w:val="Compact"/>
+        <w:numPr>
+          <w:ilvl w:val="1"/>
           <w:numId w:val="7"/>
         </w:numPr>
       </w:pPr>
       <w:r>
-        <w:t>Location: Sydney, NSW, Australia</w:t>
-      </w:r>
-    </w:p>
-    <w:p>
-      <w:pPr>
-        <w:pStyle w:val="Compact"/>
-        <w:numPr>
-          <w:ilvl w:val="0"/>
-          <w:numId w:val="7"/>
-        </w:numPr>
-      </w:pPr>
-      <w:r>
-        <w:t>Email: lindsay.stevens.au@gmail.com</w:t>
-      </w:r>
-    </w:p>
-    <w:p>
-      <w:pPr>
-        <w:pStyle w:val="Compact"/>
-        <w:numPr>
-          <w:ilvl w:val="0"/>
-          <w:numId w:val="7"/>
-        </w:numPr>
-      </w:pPr>
-      <w:r>
-        <w:t>GitHub: https://github.com/lindsay-stevens</w:t>
-      </w:r>
-    </w:p>
-    <w:p>
-      <w:pPr>
-        <w:pStyle w:val="Heading1"/>
-      </w:pPr>
-      <w:bookmarkStart w:id="4" w:name="skills"/>
-      <w:bookmarkEnd w:id="4"/>
-      <w:r>
-        <w:t>2 Skills</w:t>
+        <w:t>Intermediate: Ubuntu Server 14, Docker, Google Suite for Education</w:t>
+      </w:r>
+    </w:p>
+    <w:p>
+      <w:pPr>
+        <w:pStyle w:val="Compact"/>
+        <w:numPr>
+          <w:ilvl w:val="0"/>
+          <w:numId w:val="5"/>
+        </w:numPr>
+      </w:pPr>
+      <w:r>
+        <w:t>Servers: PostgreSQL 8.4 to 9.6, Apache 2.4, Tomcat 6 to 7</w:t>
+      </w:r>
+    </w:p>
+    <w:p>
+      <w:pPr>
+        <w:pStyle w:val="Compact"/>
+        <w:numPr>
+          <w:ilvl w:val="0"/>
+          <w:numId w:val="5"/>
+        </w:numPr>
+      </w:pPr>
+      <w:r>
+        <w:t>Deve</w:t>
+      </w:r>
+      <w:r>
+        <w:t>lopment: Git, Intellij IDEA, Notepad++</w:t>
+      </w:r>
+    </w:p>
+    <w:p>
+      <w:pPr>
+        <w:pStyle w:val="Heading3"/>
+      </w:pPr>
+      <w:bookmarkStart w:id="7" w:name="community-datamart"/>
+      <w:bookmarkEnd w:id="7"/>
+      <w:r>
+        <w:t>Community DataMart</w:t>
       </w:r>
     </w:p>
     <w:p>
@@ -344,7 +1257,76 @@
         <w:pStyle w:val="FirstParagraph"/>
       </w:pPr>
       <w:r>
-        <w:t>I have 8.5 years' experience in academic health research. I have developed strong skills in two main areas:</w:t>
+        <w:t>DataMart is a reporting tool implemented PostgreSQL using SQL, PL/PGSQL, and Python. Study definition metadata is read from an OpenClinica database and used to prepare tabulated data in a user-frien</w:t>
+      </w:r>
+      <w:r>
+        <w:t>dly format.</w:t>
+      </w:r>
+    </w:p>
+    <w:p>
+      <w:pPr>
+        <w:pStyle w:val="BodyText"/>
+      </w:pPr>
+      <w:r>
+        <w:t>The deployment includes encrypted connections between servers and clients, strong access controls, and Windows domain integrated authentication. Client tools included for integration via ODBC with Stata, SAS and Microsoft Access.</w:t>
+      </w:r>
+    </w:p>
+    <w:p>
+      <w:pPr>
+        <w:pStyle w:val="BodyText"/>
+      </w:pPr>
+      <w:r>
+        <w:t>This is used by many OpenClinica users as a key part of their data management processes, as well as integration with other data sources or reporting tools.</w:t>
+      </w:r>
+    </w:p>
+    <w:p>
+      <w:pPr>
+        <w:pStyle w:val="Heading3"/>
+      </w:pPr>
+      <w:bookmarkStart w:id="8" w:name="odk-tools-and-deployment"/>
+      <w:bookmarkEnd w:id="8"/>
+      <w:r>
+        <w:t>ODK Tools and Deployment</w:t>
+      </w:r>
+    </w:p>
+    <w:p>
+      <w:pPr>
+        <w:pStyle w:val="FirstParagraph"/>
+      </w:pPr>
+      <w:r>
+        <w:t>The ODK Tools application is a build tool implemented in Python. It provide</w:t>
+      </w:r>
+      <w:r>
+        <w:t>s a simple user interface for form designers to run scripts that convert Excel-based form definitions to XML, validate the XML, produce images for each form question in each specified language, and prepare a deployment package for each participating site.</w:t>
+      </w:r>
+    </w:p>
+    <w:p>
+      <w:pPr>
+        <w:pStyle w:val="BodyText"/>
+      </w:pPr>
+      <w:r>
+        <w:t xml:space="preserve">This is used as part of a deployment of 83 (and growing) Android tablets for offline data collection at research study sites, including hospitals, clinics and prisons in Australia and internationally. I was reponsible for planning device configuration and </w:t>
+      </w:r>
+      <w:r>
+        <w:t>management processes, and preparing training materials for end users.</w:t>
+      </w:r>
+    </w:p>
+    <w:p>
+      <w:pPr>
+        <w:pStyle w:val="Heading3"/>
+      </w:pPr>
+      <w:bookmarkStart w:id="9" w:name="python-web-projects"/>
+      <w:bookmarkEnd w:id="9"/>
+      <w:r>
+        <w:t>Python Web Projects</w:t>
+      </w:r>
+    </w:p>
+    <w:p>
+      <w:pPr>
+        <w:pStyle w:val="FirstParagraph"/>
+      </w:pPr>
+      <w:r>
+        <w:t>A collection of smaller projects related to the web:</w:t>
       </w:r>
     </w:p>
     <w:p>
@@ -356,7 +1338,7 @@
         </w:numPr>
       </w:pPr>
       <w:r>
-        <w:t>Software application development</w:t>
+        <w:t>Webservice clients OpenClinica's SOAP XML webservices, and LimeSurvey's REST JSON webservices</w:t>
       </w:r>
     </w:p>
     <w:p>
@@ -368,293 +1350,60 @@
         </w:numPr>
       </w:pPr>
       <w:r>
-        <w:t>Clinical trial data and project management</w:t>
+        <w:t>Integration between</w:t>
+      </w:r>
+      <w:r>
+        <w:t xml:space="preserve"> LabKey's REST JSON webservice and OpenClinica to map and import daily hepatitis C test results</w:t>
+      </w:r>
+    </w:p>
+    <w:p>
+      <w:pPr>
+        <w:pStyle w:val="Compact"/>
+        <w:numPr>
+          <w:ilvl w:val="0"/>
+          <w:numId w:val="8"/>
+        </w:numPr>
+      </w:pPr>
+      <w:r>
+        <w:t>A study promotional site using Django. Deployed on Windows as a service using CherryPy and pywin32, behind an Apache httpd reverse proxy</w:t>
+      </w:r>
+    </w:p>
+    <w:p>
+      <w:pPr>
+        <w:pStyle w:val="Compact"/>
+        <w:numPr>
+          <w:ilvl w:val="0"/>
+          <w:numId w:val="8"/>
+        </w:numPr>
+      </w:pPr>
+      <w:r>
+        <w:t>A functional test suite</w:t>
+      </w:r>
+      <w:r>
+        <w:t xml:space="preserve"> for a custom, Bootstrap-themed LimeSurvey template using Selenium. Validated cross-browser behaviour of JavaScript shims and monkey-patches</w:t>
       </w:r>
     </w:p>
     <w:p>
       <w:pPr>
         <w:pStyle w:val="Heading2"/>
       </w:pPr>
-      <w:bookmarkStart w:id="5" w:name="software-application-development"/>
-      <w:bookmarkEnd w:id="5"/>
-      <w:r>
-        <w:t>2.1 Software Application Development</w:t>
-      </w:r>
+      <w:bookmarkStart w:id="10" w:name="clinical-trial-data-and-project-manageme"/>
+      <w:bookmarkStart w:id="11" w:name="_Toc468196629"/>
+      <w:bookmarkEnd w:id="10"/>
+      <w:r>
+        <w:t>Clinical Trial Data and Project Management</w:t>
+      </w:r>
+      <w:bookmarkEnd w:id="11"/>
     </w:p>
     <w:p>
       <w:pPr>
         <w:pStyle w:val="FirstParagraph"/>
       </w:pPr>
       <w:r>
-        <w:t>An overview of my skills and experience in this area is below, followed by descriptions of some example projects (most of which are on GitHub):</w:t>
-      </w:r>
-    </w:p>
-    <w:p>
-      <w:pPr>
-        <w:pStyle w:val="Compact"/>
-        <w:numPr>
-          <w:ilvl w:val="0"/>
-          <w:numId w:val="9"/>
-        </w:numPr>
-      </w:pPr>
-      <w:r>
-        <w:t>Programming languages:</w:t>
-      </w:r>
-    </w:p>
-    <w:p>
-      <w:pPr>
-        <w:pStyle w:val="Compact"/>
-        <w:numPr>
-          <w:ilvl w:val="1"/>
-          <w:numId w:val="10"/>
-        </w:numPr>
-      </w:pPr>
-      <w:r>
-        <w:t>Advanced: SQL, PL/PGSQL (PostgreSQL procedural language), Python, Visual Basic and XSLT</w:t>
-      </w:r>
-    </w:p>
-    <w:p>
-      <w:pPr>
-        <w:pStyle w:val="Compact"/>
-        <w:numPr>
-          <w:ilvl w:val="1"/>
-          <w:numId w:val="10"/>
-        </w:numPr>
-      </w:pPr>
-      <w:r>
-        <w:t>Intermediate: JavaScript, PHP, Stata, SAS, Powershell/CMD and Java</w:t>
-      </w:r>
-    </w:p>
-    <w:p>
-      <w:pPr>
-        <w:pStyle w:val="Compact"/>
-        <w:numPr>
-          <w:ilvl w:val="0"/>
-          <w:numId w:val="9"/>
-        </w:numPr>
-      </w:pPr>
-      <w:r>
-        <w:t>Environments:</w:t>
-      </w:r>
-    </w:p>
-    <w:p>
-      <w:pPr>
-        <w:pStyle w:val="Compact"/>
-        <w:numPr>
-          <w:ilvl w:val="1"/>
-          <w:numId w:val="11"/>
-        </w:numPr>
-      </w:pPr>
-      <w:r>
-        <w:t>Advanced: Windows 7, Windows Server 2008, Android 4.4 to 6</w:t>
-      </w:r>
-    </w:p>
-    <w:p>
-      <w:pPr>
-        <w:pStyle w:val="Compact"/>
-        <w:numPr>
-          <w:ilvl w:val="1"/>
-          <w:numId w:val="11"/>
-        </w:numPr>
-      </w:pPr>
-      <w:r>
-        <w:t>Inte</w:t>
-      </w:r>
-      <w:r>
-        <w:t>rmediate: Ubuntu Server 14, Docker, Google Suite for Education</w:t>
-      </w:r>
-    </w:p>
-    <w:p>
-      <w:pPr>
-        <w:pStyle w:val="Compact"/>
-        <w:numPr>
-          <w:ilvl w:val="0"/>
-          <w:numId w:val="9"/>
-        </w:numPr>
-      </w:pPr>
-      <w:r>
-        <w:lastRenderedPageBreak/>
-        <w:t>Servers: PostgreSQL 8.4 to 9.6, Apache 2.4, Tomcat 6 to 7</w:t>
-      </w:r>
-    </w:p>
-    <w:p>
-      <w:pPr>
-        <w:pStyle w:val="Compact"/>
-        <w:numPr>
-          <w:ilvl w:val="0"/>
-          <w:numId w:val="9"/>
-        </w:numPr>
-      </w:pPr>
-      <w:r>
-        <w:t>Development: Git, Intellij IDEA, Notepad++</w:t>
-      </w:r>
-    </w:p>
-    <w:p>
-      <w:pPr>
-        <w:pStyle w:val="Heading3"/>
-      </w:pPr>
-      <w:bookmarkStart w:id="6" w:name="community-datamart"/>
-      <w:bookmarkEnd w:id="6"/>
-      <w:r>
-        <w:t>2.1.1 Community DataMart</w:t>
-      </w:r>
-    </w:p>
-    <w:p>
-      <w:pPr>
-        <w:pStyle w:val="FirstParagraph"/>
-      </w:pPr>
-      <w:r>
-        <w:t>DataMart is a reporting tool implemented PostgreSQL using SQL, PL/P</w:t>
-      </w:r>
-      <w:r>
-        <w:t>GSQL, and Python. Study definition metadata is read from an OpenClinica database and used to prepare tabulated data in a user-friendly format.</w:t>
-      </w:r>
-    </w:p>
-    <w:p>
-      <w:pPr>
-        <w:pStyle w:val="BodyText"/>
-      </w:pPr>
-      <w:r>
-        <w:t>The deployment includes encrypted connections between servers and clients, strong access controls, and Windows do</w:t>
-      </w:r>
-      <w:r>
-        <w:t>main integrated authentication. Client tools included for integration via ODBC with Stata, SAS and Microsoft Access.</w:t>
-      </w:r>
-    </w:p>
-    <w:p>
-      <w:pPr>
-        <w:pStyle w:val="BodyText"/>
-      </w:pPr>
-      <w:r>
-        <w:t xml:space="preserve">This is used by many OpenClinica users as a key part of their data management processes, as well as integration with other data sources or </w:t>
-      </w:r>
-      <w:r>
-        <w:t>reporting tools.</w:t>
-      </w:r>
-    </w:p>
-    <w:p>
-      <w:pPr>
-        <w:pStyle w:val="Heading3"/>
-      </w:pPr>
-      <w:bookmarkStart w:id="7" w:name="odk-tools-and-deployment"/>
-      <w:bookmarkEnd w:id="7"/>
-      <w:r>
-        <w:t>2.1.2 ODK Tools and Deployment</w:t>
-      </w:r>
-    </w:p>
-    <w:p>
-      <w:pPr>
-        <w:pStyle w:val="FirstParagraph"/>
-      </w:pPr>
-      <w:r>
-        <w:t>The ODK Tools application is a build tool implemented in Python. It provides a simple user interface for form designers to run scripts that convert Excel-based form definitions to XML, validate the XML, produ</w:t>
-      </w:r>
-      <w:r>
-        <w:t>ce images for each form question in each specified language, and prepare a deployment package for each participating site.</w:t>
-      </w:r>
-    </w:p>
-    <w:p>
-      <w:pPr>
-        <w:pStyle w:val="BodyText"/>
-      </w:pPr>
-      <w:r>
-        <w:t>This is used as part of a deployment of 83 (and growing) Android tablets for offline data collection at research study sites, includi</w:t>
-      </w:r>
-      <w:r>
-        <w:t>ng hospitals, clinics and prisons in Australia and internationally. I was reponsible for planning device configuration and management processes, and preparing training materials for end users.</w:t>
-      </w:r>
-    </w:p>
-    <w:p>
-      <w:pPr>
-        <w:pStyle w:val="Heading3"/>
-      </w:pPr>
-      <w:bookmarkStart w:id="8" w:name="python-web-projects"/>
-      <w:bookmarkEnd w:id="8"/>
-      <w:r>
-        <w:t>2.1.3 Python Web Projects</w:t>
-      </w:r>
-    </w:p>
-    <w:p>
-      <w:pPr>
-        <w:pStyle w:val="FirstParagraph"/>
-      </w:pPr>
-      <w:r>
-        <w:t>A collection of smaller projects rela</w:t>
-      </w:r>
-      <w:r>
-        <w:t>ted to the web:</w:t>
-      </w:r>
-    </w:p>
-    <w:p>
-      <w:pPr>
-        <w:pStyle w:val="Compact"/>
-        <w:numPr>
-          <w:ilvl w:val="0"/>
-          <w:numId w:val="12"/>
-        </w:numPr>
-      </w:pPr>
-      <w:r>
-        <w:t>Webservice clients OpenClinica's SOAP XML webservices, and LimeSurvey's REST JSON webservices</w:t>
-      </w:r>
-    </w:p>
-    <w:p>
-      <w:pPr>
-        <w:pStyle w:val="Compact"/>
-        <w:numPr>
-          <w:ilvl w:val="0"/>
-          <w:numId w:val="12"/>
-        </w:numPr>
-      </w:pPr>
-      <w:r>
-        <w:t>Integration between LabKey's REST JSON webservice and OpenClinica to map and import daily hepatitis C test results</w:t>
-      </w:r>
-    </w:p>
-    <w:p>
-      <w:pPr>
-        <w:pStyle w:val="Compact"/>
-        <w:numPr>
-          <w:ilvl w:val="0"/>
-          <w:numId w:val="12"/>
-        </w:numPr>
-      </w:pPr>
-      <w:r>
-        <w:t xml:space="preserve">A study promotional site using </w:t>
-      </w:r>
-      <w:r>
-        <w:t>Django. Deployed on Windows as a service using CherryPy and pywin32, behind an Apache httpd reverse proxy</w:t>
-      </w:r>
-    </w:p>
-    <w:p>
-      <w:pPr>
-        <w:pStyle w:val="Compact"/>
-        <w:numPr>
-          <w:ilvl w:val="0"/>
-          <w:numId w:val="12"/>
-        </w:numPr>
-      </w:pPr>
-      <w:r>
-        <w:t>A functional test suite for a custom, Bootstrap-themed LimeSurvey template using Selenium. Validated cross-browser behaviour of JavaScript shims and m</w:t>
-      </w:r>
-      <w:r>
-        <w:t>onkey-patches</w:t>
-      </w:r>
-    </w:p>
-    <w:p>
-      <w:pPr>
-        <w:pStyle w:val="Heading2"/>
-      </w:pPr>
-      <w:bookmarkStart w:id="9" w:name="clinical-trial-data-and-project-manageme"/>
-      <w:bookmarkEnd w:id="9"/>
-      <w:r>
-        <w:t>2.2 Clinical Trial Data and Project Management</w:t>
-      </w:r>
-    </w:p>
-    <w:p>
-      <w:pPr>
-        <w:pStyle w:val="FirstParagraph"/>
-      </w:pPr>
-      <w:r>
-        <w:t xml:space="preserve">An overview of my skills and experience in this area is below. Project names and registry identifiers are detailed under the relevant role in the </w:t>
+        <w:t>An overview of my skills and experience in this area is below. Project n</w:t>
+      </w:r>
+      <w:r>
+        <w:t xml:space="preserve">ames and registry identifiers are detailed under the relevant role in the </w:t>
       </w:r>
       <w:hyperlink w:anchor="employment">
         <w:r>
@@ -665,18 +1414,15 @@
         </w:r>
       </w:hyperlink>
       <w:r>
-        <w:t xml:space="preserve"> </w:t>
-      </w:r>
-      <w:r>
-        <w:t>section.</w:t>
-      </w:r>
-    </w:p>
-    <w:p>
-      <w:pPr>
-        <w:pStyle w:val="Compact"/>
-        <w:numPr>
-          <w:ilvl w:val="0"/>
-          <w:numId w:val="13"/>
+        <w:t xml:space="preserve"> section.</w:t>
+      </w:r>
+    </w:p>
+    <w:p>
+      <w:pPr>
+        <w:pStyle w:val="Compact"/>
+        <w:numPr>
+          <w:ilvl w:val="0"/>
+          <w:numId w:val="9"/>
         </w:numPr>
       </w:pPr>
       <w:r>
@@ -688,7 +1434,7 @@
         <w:pStyle w:val="Compact"/>
         <w:numPr>
           <w:ilvl w:val="1"/>
-          <w:numId w:val="14"/>
+          <w:numId w:val="10"/>
         </w:numPr>
       </w:pPr>
       <w:r>
@@ -700,10 +1446,11 @@
         <w:pStyle w:val="Compact"/>
         <w:numPr>
           <w:ilvl w:val="1"/>
-          <w:numId w:val="14"/>
-        </w:numPr>
-      </w:pPr>
-      <w:r>
+          <w:numId w:val="10"/>
+        </w:numPr>
+      </w:pPr>
+      <w:r>
+        <w:lastRenderedPageBreak/>
         <w:t>ODK Collect: an Android app for data collection</w:t>
       </w:r>
     </w:p>
@@ -712,14 +1459,11 @@
         <w:pStyle w:val="Compact"/>
         <w:numPr>
           <w:ilvl w:val="1"/>
-          <w:numId w:val="14"/>
-        </w:numPr>
-      </w:pPr>
-      <w:r>
-        <w:t>TeleForm: an Optical Character Recognition tool for digitising paper f</w:t>
-      </w:r>
-      <w:r>
-        <w:t>orm data</w:t>
+          <w:numId w:val="10"/>
+        </w:numPr>
+      </w:pPr>
+      <w:r>
+        <w:t>TeleForm: an Optical Character Recognition tool for digitising paper form data</w:t>
       </w:r>
     </w:p>
     <w:p>
@@ -727,7 +1471,7 @@
         <w:pStyle w:val="Compact"/>
         <w:numPr>
           <w:ilvl w:val="1"/>
-          <w:numId w:val="14"/>
+          <w:numId w:val="10"/>
         </w:numPr>
       </w:pPr>
       <w:r>
@@ -739,7 +1483,7 @@
         <w:pStyle w:val="Compact"/>
         <w:numPr>
           <w:ilvl w:val="0"/>
-          <w:numId w:val="13"/>
+          <w:numId w:val="9"/>
         </w:numPr>
       </w:pPr>
       <w:r>
@@ -751,12 +1495,14 @@
         <w:pStyle w:val="Compact"/>
         <w:numPr>
           <w:ilvl w:val="1"/>
-          <w:numId w:val="15"/>
-        </w:numPr>
-      </w:pPr>
-      <w:r>
-        <w:lastRenderedPageBreak/>
-        <w:t>Compliance with ethics and regulatory requirements including the TGA guidance on ICH GCP, the NHMRC National Statement, and Australian Privacy Principles</w:t>
+          <w:numId w:val="11"/>
+        </w:numPr>
+      </w:pPr>
+      <w:r>
+        <w:t>Compliance with ethics and regulatory requirements</w:t>
+      </w:r>
+      <w:r>
+        <w:t xml:space="preserve"> including the TGA guidance on ICH GCP, the NHMRC National Statement, and Australian Privacy Principles</w:t>
       </w:r>
     </w:p>
     <w:p>
@@ -764,14 +1510,11 @@
         <w:pStyle w:val="Compact"/>
         <w:numPr>
           <w:ilvl w:val="1"/>
-          <w:numId w:val="15"/>
-        </w:numPr>
-      </w:pPr>
-      <w:r>
-        <w:t xml:space="preserve">Completion of </w:t>
-      </w:r>
-      <w:r>
-        <w:t>standard forms including NEAF, SSA, CTN, and CIOMS SAE reports</w:t>
+          <w:numId w:val="11"/>
+        </w:numPr>
+      </w:pPr>
+      <w:r>
+        <w:t>Completion of standard forms including NEAF, SSA, CTN, and CIOMS SAE reports</w:t>
       </w:r>
     </w:p>
     <w:p>
@@ -779,11 +1522,14 @@
         <w:pStyle w:val="Compact"/>
         <w:numPr>
           <w:ilvl w:val="1"/>
-          <w:numId w:val="15"/>
-        </w:numPr>
-      </w:pPr>
-      <w:r>
-        <w:t>Australia-wide and international clinical trials collaborating with hospitals, clinics, academic institutions, CROs, and pharmaceutical companies</w:t>
+          <w:numId w:val="11"/>
+        </w:numPr>
+      </w:pPr>
+      <w:r>
+        <w:t>Australia-wide and international clinical trials collaborating with hospita</w:t>
+      </w:r>
+      <w:r>
+        <w:t>ls, clinics, academic institutions, CROs, and pharmaceutical companies</w:t>
       </w:r>
     </w:p>
     <w:p>
@@ -791,14 +1537,11 @@
         <w:pStyle w:val="Compact"/>
         <w:numPr>
           <w:ilvl w:val="1"/>
-          <w:numId w:val="15"/>
-        </w:numPr>
-      </w:pPr>
-      <w:r>
-        <w:t>Project management, staff training and collabor</w:t>
-      </w:r>
-      <w:r>
-        <w:t>ation with healthcare and research professionals</w:t>
+          <w:numId w:val="11"/>
+        </w:numPr>
+      </w:pPr>
+      <w:r>
+        <w:t>Project management, staff training and collaboration with healthcare and research professionals</w:t>
       </w:r>
     </w:p>
     <w:p>
@@ -818,59 +1561,328 @@
       <w:pPr>
         <w:pStyle w:val="Heading1"/>
       </w:pPr>
-      <w:bookmarkStart w:id="10" w:name="employment"/>
-      <w:bookmarkEnd w:id="10"/>
-      <w:r>
-        <w:t>3 Employment</w:t>
-      </w:r>
+      <w:bookmarkStart w:id="12" w:name="employment"/>
+      <w:bookmarkStart w:id="13" w:name="_Toc468196630"/>
+      <w:bookmarkEnd w:id="12"/>
+      <w:r>
+        <w:t>Employment</w:t>
+      </w:r>
+      <w:bookmarkEnd w:id="13"/>
     </w:p>
     <w:p>
       <w:pPr>
         <w:pStyle w:val="Heading2"/>
       </w:pPr>
-      <w:bookmarkStart w:id="11" w:name="unsw-australia-clinical-trials-database-"/>
-      <w:bookmarkEnd w:id="11"/>
-      <w:r>
-        <w:t>3.1 UNSW Australia: Clinical Trials Database Developer</w:t>
-      </w:r>
-    </w:p>
-    <w:p>
-      <w:pPr>
-        <w:pStyle w:val="Compact"/>
-        <w:numPr>
-          <w:ilvl w:val="0"/>
+      <w:bookmarkStart w:id="14" w:name="unsw-australia-clinical-trials-database-"/>
+      <w:bookmarkStart w:id="15" w:name="_Toc468196631"/>
+      <w:bookmarkEnd w:id="14"/>
+      <w:r>
+        <w:t>UNSW Australia: Clin</w:t>
+      </w:r>
+      <w:r>
+        <w:t>ical Trials Database Developer</w:t>
+      </w:r>
+      <w:bookmarkEnd w:id="15"/>
+    </w:p>
+    <w:p>
+      <w:pPr>
+        <w:pStyle w:val="Compact"/>
+        <w:numPr>
+          <w:ilvl w:val="0"/>
+          <w:numId w:val="12"/>
+        </w:numPr>
+      </w:pPr>
+      <w:r>
+        <w:t>Department: Kirby Institute, Viral Hepatitis C Research Program (VHCRP)</w:t>
+      </w:r>
+    </w:p>
+    <w:p>
+      <w:pPr>
+        <w:pStyle w:val="Compact"/>
+        <w:numPr>
+          <w:ilvl w:val="0"/>
+          <w:numId w:val="12"/>
+        </w:numPr>
+      </w:pPr>
+      <w:r>
+        <w:t>Reporting To: VHCRP Clinical Trials Manager</w:t>
+      </w:r>
+    </w:p>
+    <w:p>
+      <w:pPr>
+        <w:pStyle w:val="Compact"/>
+        <w:numPr>
+          <w:ilvl w:val="0"/>
+          <w:numId w:val="12"/>
+        </w:numPr>
+      </w:pPr>
+      <w:r>
+        <w:t>Duration: 3 years 6 months, 2013-06 to 2016-12</w:t>
+      </w:r>
+    </w:p>
+    <w:p>
+      <w:pPr>
+        <w:pStyle w:val="FirstParagraph"/>
+      </w:pPr>
+      <w:r>
+        <w:t>Responsibilities:</w:t>
+      </w:r>
+    </w:p>
+    <w:p>
+      <w:pPr>
+        <w:pStyle w:val="Compact"/>
+        <w:numPr>
+          <w:ilvl w:val="0"/>
+          <w:numId w:val="13"/>
+        </w:numPr>
+      </w:pPr>
+      <w:r>
+        <w:t>Implement data collection and validation systems for projects from the VHCRP</w:t>
+      </w:r>
+    </w:p>
+    <w:p>
+      <w:pPr>
+        <w:pStyle w:val="Compact"/>
+        <w:numPr>
+          <w:ilvl w:val="0"/>
+          <w:numId w:val="13"/>
+        </w:numPr>
+      </w:pPr>
+      <w:r>
+        <w:t>Implement tools for reporting, systems preparation and asset management</w:t>
+      </w:r>
+    </w:p>
+    <w:p>
+      <w:pPr>
+        <w:pStyle w:val="Compact"/>
+        <w:numPr>
+          <w:ilvl w:val="0"/>
+          <w:numId w:val="13"/>
+        </w:numPr>
+      </w:pPr>
+      <w:r>
+        <w:t>User management and system support</w:t>
+      </w:r>
+    </w:p>
+    <w:p>
+      <w:pPr>
+        <w:pStyle w:val="FirstParagraph"/>
+      </w:pPr>
+      <w:r>
+        <w:t>Achievements:</w:t>
+      </w:r>
+    </w:p>
+    <w:p>
+      <w:pPr>
+        <w:pStyle w:val="Compact"/>
+        <w:numPr>
+          <w:ilvl w:val="0"/>
+          <w:numId w:val="14"/>
+        </w:numPr>
+      </w:pPr>
+      <w:r>
+        <w:t>Implemented OpenClinica systems for:</w:t>
+      </w:r>
+    </w:p>
+    <w:p>
+      <w:pPr>
+        <w:pStyle w:val="Compact"/>
+        <w:numPr>
+          <w:ilvl w:val="1"/>
+          <w:numId w:val="15"/>
+        </w:numPr>
+      </w:pPr>
+      <w:r>
+        <w:t xml:space="preserve">NCT02102451 (CEASE): </w:t>
+      </w:r>
+      <w:r>
+        <w:t>surveillance of hepatitis C treatment</w:t>
+      </w:r>
+    </w:p>
+    <w:p>
+      <w:pPr>
+        <w:pStyle w:val="Compact"/>
+        <w:numPr>
+          <w:ilvl w:val="1"/>
+          <w:numId w:val="15"/>
+        </w:numPr>
+      </w:pPr>
+      <w:r>
+        <w:t>NCT02064049 (SToP-C): phase 4 hepatitis C</w:t>
+      </w:r>
+    </w:p>
+    <w:p>
+      <w:pPr>
+        <w:pStyle w:val="Compact"/>
+        <w:numPr>
+          <w:ilvl w:val="1"/>
+          <w:numId w:val="15"/>
+        </w:numPr>
+      </w:pPr>
+      <w:r>
+        <w:t>http://kirby.unsw.edu.au/projects/healthy-liver-campaign (LiverLife): Liver health promotion among injecting drug users</w:t>
+      </w:r>
+    </w:p>
+    <w:p>
+      <w:pPr>
+        <w:pStyle w:val="Compact"/>
+        <w:numPr>
+          <w:ilvl w:val="1"/>
+          <w:numId w:val="15"/>
+        </w:numPr>
+      </w:pPr>
+      <w:r>
+        <w:t>NCT01364090 (ACTIVATE): phase 4 hepatitis C</w:t>
+      </w:r>
+    </w:p>
+    <w:p>
+      <w:pPr>
+        <w:pStyle w:val="Compact"/>
+        <w:numPr>
+          <w:ilvl w:val="1"/>
+          <w:numId w:val="15"/>
+        </w:numPr>
+      </w:pPr>
+      <w:r>
+        <w:t xml:space="preserve">NCT01336010 </w:t>
+      </w:r>
+      <w:r>
+        <w:t>(ATAHC II): phase 4 hepatitis C</w:t>
+      </w:r>
+    </w:p>
+    <w:p>
+      <w:pPr>
+        <w:pStyle w:val="Compact"/>
+        <w:numPr>
+          <w:ilvl w:val="1"/>
+          <w:numId w:val="15"/>
+        </w:numPr>
+      </w:pPr>
+      <w:r>
+        <w:t>NCT01743521 (DARE-C): phase 4 hepatitis C</w:t>
+      </w:r>
+    </w:p>
+    <w:p>
+      <w:pPr>
+        <w:pStyle w:val="Compact"/>
+        <w:numPr>
+          <w:ilvl w:val="1"/>
+          <w:numId w:val="15"/>
+        </w:numPr>
+      </w:pPr>
+      <w:r>
+        <w:t>NCT02156570 (DARE-C II): phase 4 hepatitis C</w:t>
+      </w:r>
+    </w:p>
+    <w:p>
+      <w:pPr>
+        <w:pStyle w:val="Compact"/>
+        <w:numPr>
+          <w:ilvl w:val="0"/>
+          <w:numId w:val="14"/>
+        </w:numPr>
+      </w:pPr>
+      <w:r>
+        <w:t>Implemented ODK Collect systems for:</w:t>
+      </w:r>
+    </w:p>
+    <w:p>
+      <w:pPr>
+        <w:pStyle w:val="Compact"/>
+        <w:numPr>
+          <w:ilvl w:val="1"/>
           <w:numId w:val="16"/>
         </w:numPr>
       </w:pPr>
       <w:r>
-        <w:t>Department: Kirby Institute, Viral Hepatitis C Research Program (VHCRP)</w:t>
-      </w:r>
-    </w:p>
-    <w:p>
-      <w:pPr>
-        <w:pStyle w:val="Compact"/>
-        <w:numPr>
-          <w:ilvl w:val="0"/>
+        <w:t>LiverLife (as above)</w:t>
+      </w:r>
+    </w:p>
+    <w:p>
+      <w:pPr>
+        <w:pStyle w:val="Compact"/>
+        <w:numPr>
+          <w:ilvl w:val="1"/>
           <w:numId w:val="16"/>
         </w:numPr>
       </w:pPr>
       <w:r>
-        <w:t>Reporting</w:t>
-      </w:r>
-      <w:r>
-        <w:t xml:space="preserve"> To: VHCRP Clinical Trials Manager</w:t>
-      </w:r>
-    </w:p>
-    <w:p>
-      <w:pPr>
-        <w:pStyle w:val="Compact"/>
-        <w:numPr>
-          <w:ilvl w:val="0"/>
+        <w:t>SToP-C (as above)</w:t>
+      </w:r>
+    </w:p>
+    <w:p>
+      <w:pPr>
+        <w:pStyle w:val="Compact"/>
+        <w:numPr>
+          <w:ilvl w:val="1"/>
           <w:numId w:val="16"/>
         </w:numPr>
       </w:pPr>
       <w:r>
-        <w:t>Duration: 3 years 6 months, 2013-06 to 2016-12</w:t>
+        <w:t>NCT02336139 (SIMPLIFY): phase 2 hepatitis C</w:t>
+      </w:r>
+    </w:p>
+    <w:p>
+      <w:pPr>
+        <w:pStyle w:val="Compact"/>
+        <w:numPr>
+          <w:ilvl w:val="0"/>
+          <w:numId w:val="14"/>
+        </w:numPr>
+      </w:pPr>
+      <w:r>
+        <w:t>Implemented a Lim</w:t>
+      </w:r>
+      <w:r>
+        <w:t>eSurvey survey for CEASE (as above)</w:t>
+      </w:r>
+    </w:p>
+    <w:p>
+      <w:pPr>
+        <w:pStyle w:val="Heading2"/>
+      </w:pPr>
+      <w:bookmarkStart w:id="16" w:name="university-of-sydney-clinical-data-coord"/>
+      <w:bookmarkStart w:id="17" w:name="_Toc468196632"/>
+      <w:bookmarkEnd w:id="16"/>
+      <w:r>
+        <w:t>University of Sydney: Clinical Data Coordinator</w:t>
+      </w:r>
+      <w:bookmarkEnd w:id="17"/>
+    </w:p>
+    <w:p>
+      <w:pPr>
+        <w:pStyle w:val="Compact"/>
+        <w:numPr>
+          <w:ilvl w:val="0"/>
+          <w:numId w:val="17"/>
+        </w:numPr>
+      </w:pPr>
+      <w:r>
+        <w:t>Department: NHMRC Clinical Trials Centre (CTC), Data Management</w:t>
+      </w:r>
+    </w:p>
+    <w:p>
+      <w:pPr>
+        <w:pStyle w:val="Compact"/>
+        <w:numPr>
+          <w:ilvl w:val="0"/>
+          <w:numId w:val="17"/>
+        </w:numPr>
+      </w:pPr>
+      <w:r>
+        <w:t>Reporting To: Head of Data Management</w:t>
+      </w:r>
+    </w:p>
+    <w:p>
+      <w:pPr>
+        <w:pStyle w:val="Compact"/>
+        <w:numPr>
+          <w:ilvl w:val="0"/>
+          <w:numId w:val="17"/>
+        </w:numPr>
+      </w:pPr>
+      <w:r>
+        <w:t>Duration: 1 year 1 month, 2012-05 to 2013-06</w:t>
       </w:r>
     </w:p>
     <w:p>
@@ -878,6 +1890,7 @@
         <w:pStyle w:val="FirstParagraph"/>
       </w:pPr>
       <w:r>
+        <w:lastRenderedPageBreak/>
         <w:t>Responsibilities:</w:t>
       </w:r>
     </w:p>
@@ -886,31 +1899,31 @@
         <w:pStyle w:val="Compact"/>
         <w:numPr>
           <w:ilvl w:val="0"/>
-          <w:numId w:val="17"/>
-        </w:numPr>
-      </w:pPr>
-      <w:r>
-        <w:t>Implement data collection and validation systems for projects from the VHCRP</w:t>
-      </w:r>
-    </w:p>
-    <w:p>
-      <w:pPr>
-        <w:pStyle w:val="Compact"/>
-        <w:numPr>
-          <w:ilvl w:val="0"/>
-          <w:numId w:val="17"/>
-        </w:numPr>
-      </w:pPr>
-      <w:r>
-        <w:t>Implement tools for reporting, systems preparation and asset management</w:t>
-      </w:r>
-    </w:p>
-    <w:p>
-      <w:pPr>
-        <w:pStyle w:val="Compact"/>
-        <w:numPr>
-          <w:ilvl w:val="0"/>
-          <w:numId w:val="17"/>
+          <w:numId w:val="18"/>
+        </w:numPr>
+      </w:pPr>
+      <w:r>
+        <w:t>Implement data collection and validation systems for projects from the CTC</w:t>
+      </w:r>
+    </w:p>
+    <w:p>
+      <w:pPr>
+        <w:pStyle w:val="Compact"/>
+        <w:numPr>
+          <w:ilvl w:val="0"/>
+          <w:numId w:val="18"/>
+        </w:numPr>
+      </w:pPr>
+      <w:r>
+        <w:t>Train project staff in data management with OpenClinica and TeleForm</w:t>
+      </w:r>
+    </w:p>
+    <w:p>
+      <w:pPr>
+        <w:pStyle w:val="Compact"/>
+        <w:numPr>
+          <w:ilvl w:val="0"/>
+          <w:numId w:val="18"/>
         </w:numPr>
       </w:pPr>
       <w:r>
@@ -930,110 +1943,11 @@
         <w:pStyle w:val="Compact"/>
         <w:numPr>
           <w:ilvl w:val="0"/>
-          <w:numId w:val="18"/>
+          <w:numId w:val="19"/>
         </w:numPr>
       </w:pPr>
       <w:r>
         <w:t>Implemented OpenClinica systems for:</w:t>
-      </w:r>
-    </w:p>
-    <w:p>
-      <w:pPr>
-        <w:pStyle w:val="Compact"/>
-        <w:numPr>
-          <w:ilvl w:val="1"/>
-          <w:numId w:val="19"/>
-        </w:numPr>
-      </w:pPr>
-      <w:r>
-        <w:t>NCT02102451 (CEASE): surveillance of hepatitis C treatment</w:t>
-      </w:r>
-    </w:p>
-    <w:p>
-      <w:pPr>
-        <w:pStyle w:val="Compact"/>
-        <w:numPr>
-          <w:ilvl w:val="1"/>
-          <w:numId w:val="19"/>
-        </w:numPr>
-      </w:pPr>
-      <w:r>
-        <w:t>NCT02064049 (SToP-C): phase 4 hepatitis C</w:t>
-      </w:r>
-    </w:p>
-    <w:p>
-      <w:pPr>
-        <w:pStyle w:val="Compact"/>
-        <w:numPr>
-          <w:ilvl w:val="1"/>
-          <w:numId w:val="19"/>
-        </w:numPr>
-      </w:pPr>
-      <w:r>
-        <w:t>http://kirby.unsw.edu.au/projects/healthy-liver-campaign (LiverLife): Liver health promotion among injecting drug users</w:t>
-      </w:r>
-    </w:p>
-    <w:p>
-      <w:pPr>
-        <w:pStyle w:val="Compact"/>
-        <w:numPr>
-          <w:ilvl w:val="1"/>
-          <w:numId w:val="19"/>
-        </w:numPr>
-      </w:pPr>
-      <w:r>
-        <w:t>NCT01364090 (ACTIVATE): phase 4 hepatitis C</w:t>
-      </w:r>
-    </w:p>
-    <w:p>
-      <w:pPr>
-        <w:pStyle w:val="Compact"/>
-        <w:numPr>
-          <w:ilvl w:val="1"/>
-          <w:numId w:val="19"/>
-        </w:numPr>
-      </w:pPr>
-      <w:r>
-        <w:t>NCT01336010 (ATAHC II): phase 4 hepatitis C</w:t>
-      </w:r>
-    </w:p>
-    <w:p>
-      <w:pPr>
-        <w:pStyle w:val="Compact"/>
-        <w:numPr>
-          <w:ilvl w:val="1"/>
-          <w:numId w:val="19"/>
-        </w:numPr>
-      </w:pPr>
-      <w:r>
-        <w:t>NCT01743521 (DARE-C): phase 4 hepatitis C</w:t>
-      </w:r>
-    </w:p>
-    <w:p>
-      <w:pPr>
-        <w:pStyle w:val="Compact"/>
-        <w:numPr>
-          <w:ilvl w:val="1"/>
-          <w:numId w:val="19"/>
-        </w:numPr>
-      </w:pPr>
-      <w:r>
-        <w:t>NCT021</w:t>
-      </w:r>
-      <w:r>
-        <w:t>56570 (DARE-C II): phase 4 hepatitis C</w:t>
-      </w:r>
-    </w:p>
-    <w:p>
-      <w:pPr>
-        <w:pStyle w:val="Compact"/>
-        <w:numPr>
-          <w:ilvl w:val="0"/>
-          <w:numId w:val="18"/>
-        </w:numPr>
-      </w:pPr>
-      <w:r>
-        <w:t>Implemented ODK Collect systems for:</w:t>
       </w:r>
     </w:p>
     <w:p>
@@ -1045,7 +1959,10 @@
         </w:numPr>
       </w:pPr>
       <w:r>
-        <w:t>LiverLife (as above)</w:t>
+        <w:t>ACTRN12611000378921 (SEED)</w:t>
+      </w:r>
+      <w:r>
+        <w:t>: quality of life study for brain cancer</w:t>
       </w:r>
     </w:p>
     <w:p>
@@ -1057,7 +1974,19 @@
         </w:numPr>
       </w:pPr>
       <w:r>
-        <w:t>SToP-C (as above)</w:t>
+        <w:t>ACTRN12610000796088 (PARAGON): phase 2, gynaecological cancer</w:t>
+      </w:r>
+    </w:p>
+    <w:p>
+      <w:pPr>
+        <w:pStyle w:val="Compact"/>
+        <w:numPr>
+          <w:ilvl w:val="0"/>
+          <w:numId w:val="19"/>
+        </w:numPr>
+      </w:pPr>
+      <w:r>
+        <w:t>Implemented TeleForm Optical Character Recognition systems for:</w:t>
       </w:r>
     </w:p>
     <w:p>
@@ -1065,72 +1994,74 @@
         <w:pStyle w:val="Compact"/>
         <w:numPr>
           <w:ilvl w:val="1"/>
-          <w:numId w:val="20"/>
-        </w:numPr>
-      </w:pPr>
-      <w:r>
-        <w:t>NCT02336139 (SIMPLIFY): phase 2 hepatitis C</w:t>
-      </w:r>
-    </w:p>
-    <w:p>
-      <w:pPr>
-        <w:pStyle w:val="Compact"/>
-        <w:numPr>
-          <w:ilvl w:val="0"/>
-          <w:numId w:val="18"/>
-        </w:numPr>
-      </w:pPr>
-      <w:r>
-        <w:t>Implemented a LimeSurvey survey for CEASE (as above)</w:t>
+          <w:numId w:val="21"/>
+        </w:numPr>
+      </w:pPr>
+      <w:r>
+        <w:t>ACTRN12610000796088 (PARAGON): phase 2, gynaecological cancer</w:t>
+      </w:r>
+    </w:p>
+    <w:p>
+      <w:pPr>
+        <w:pStyle w:val="Compact"/>
+        <w:numPr>
+          <w:ilvl w:val="1"/>
+          <w:numId w:val="21"/>
+        </w:numPr>
+      </w:pPr>
+      <w:r>
+        <w:t>ACTRN12605000055606 (BOOST II): phase 3, neonatal health</w:t>
       </w:r>
     </w:p>
     <w:p>
       <w:pPr>
         <w:pStyle w:val="Heading2"/>
       </w:pPr>
-      <w:bookmarkStart w:id="12" w:name="university-of-sydney-clinical-data-coord"/>
-      <w:bookmarkEnd w:id="12"/>
-      <w:r>
-        <w:t>3.2 University of Sydney: Clinical Data Coor</w:t>
-      </w:r>
-      <w:r>
-        <w:t>dinator</w:t>
-      </w:r>
-    </w:p>
-    <w:p>
-      <w:pPr>
-        <w:pStyle w:val="Compact"/>
-        <w:numPr>
-          <w:ilvl w:val="0"/>
-          <w:numId w:val="21"/>
-        </w:numPr>
-      </w:pPr>
-      <w:r>
-        <w:t>Department: NHMRC Clinical Trials Centre (CTC), Data Management</w:t>
-      </w:r>
-    </w:p>
-    <w:p>
-      <w:pPr>
-        <w:pStyle w:val="Compact"/>
-        <w:numPr>
-          <w:ilvl w:val="0"/>
-          <w:numId w:val="21"/>
-        </w:numPr>
-      </w:pPr>
-      <w:r>
-        <w:t>Reporting To: Head of Data Management</w:t>
-      </w:r>
-    </w:p>
-    <w:p>
-      <w:pPr>
-        <w:pStyle w:val="Compact"/>
-        <w:numPr>
-          <w:ilvl w:val="0"/>
-          <w:numId w:val="21"/>
-        </w:numPr>
-      </w:pPr>
-      <w:r>
-        <w:t>Duration: 1 year 1 month, 2012-05 to 2013-06</w:t>
+      <w:bookmarkStart w:id="18" w:name="university-of-sydney-trial-coordinator-d"/>
+      <w:bookmarkStart w:id="19" w:name="_Toc468196633"/>
+      <w:bookmarkEnd w:id="18"/>
+      <w:r>
+        <w:t>University of Sydney: Trial Coordinator / Data Manager</w:t>
+      </w:r>
+      <w:bookmarkEnd w:id="19"/>
+    </w:p>
+    <w:p>
+      <w:pPr>
+        <w:pStyle w:val="Compact"/>
+        <w:numPr>
+          <w:ilvl w:val="0"/>
+          <w:numId w:val="22"/>
+        </w:numPr>
+      </w:pPr>
+      <w:r>
+        <w:t>Department: NHMRC Clinical Trials Centre (CTC), Oncology Trials Program</w:t>
+      </w:r>
+    </w:p>
+    <w:p>
+      <w:pPr>
+        <w:pStyle w:val="Compact"/>
+        <w:numPr>
+          <w:ilvl w:val="0"/>
+          <w:numId w:val="22"/>
+        </w:numPr>
+      </w:pPr>
+      <w:r>
+        <w:t>Reporting To: Associate Oncology Program Manager</w:t>
+      </w:r>
+    </w:p>
+    <w:p>
+      <w:pPr>
+        <w:pStyle w:val="Compact"/>
+        <w:numPr>
+          <w:ilvl w:val="0"/>
+          <w:numId w:val="22"/>
+        </w:numPr>
+      </w:pPr>
+      <w:r>
+        <w:t>Duration: 1 year 10 mon</w:t>
+      </w:r>
+      <w:r>
+        <w:t>ths, 2010-07 to 2012-05</w:t>
       </w:r>
     </w:p>
     <w:p>
@@ -1146,39 +2077,38 @@
         <w:pStyle w:val="Compact"/>
         <w:numPr>
           <w:ilvl w:val="0"/>
-          <w:numId w:val="22"/>
-        </w:numPr>
-      </w:pPr>
-      <w:r>
-        <w:t>Implement data collection and validation systems for projects from the CTC</w:t>
-      </w:r>
-    </w:p>
-    <w:p>
-      <w:pPr>
-        <w:pStyle w:val="Compact"/>
-        <w:numPr>
-          <w:ilvl w:val="0"/>
-          <w:numId w:val="22"/>
-        </w:numPr>
-      </w:pPr>
-      <w:r>
-        <w:t>Train pr</w:t>
-      </w:r>
-      <w:r>
-        <w:t>oject staff in data management with OpenClinica and TeleForm</w:t>
-      </w:r>
-    </w:p>
-    <w:p>
-      <w:pPr>
-        <w:pStyle w:val="Compact"/>
-        <w:numPr>
-          <w:ilvl w:val="0"/>
-          <w:numId w:val="22"/>
-        </w:numPr>
-      </w:pPr>
-      <w:r>
-        <w:lastRenderedPageBreak/>
-        <w:t>User management and system support</w:t>
+          <w:numId w:val="23"/>
+        </w:numPr>
+      </w:pPr>
+      <w:r>
+        <w:t>Study start-up phase: conduct feasibility surveys, vendor selection, write study documentation, ethics and regulatory applications, data systems specifications;</w:t>
+      </w:r>
+    </w:p>
+    <w:p>
+      <w:pPr>
+        <w:pStyle w:val="Compact"/>
+        <w:numPr>
+          <w:ilvl w:val="0"/>
+          <w:numId w:val="23"/>
+        </w:numPr>
+      </w:pPr>
+      <w:r>
+        <w:t>Study conduct phase: collect, distribute and track GC</w:t>
+      </w:r>
+      <w:r>
+        <w:t>P Essential Documents; data collection, entry, and validation; safety and project progress reporting; coordinate pathology sample collection;</w:t>
+      </w:r>
+    </w:p>
+    <w:p>
+      <w:pPr>
+        <w:pStyle w:val="Compact"/>
+        <w:numPr>
+          <w:ilvl w:val="0"/>
+          <w:numId w:val="23"/>
+        </w:numPr>
+      </w:pPr>
+      <w:r>
+        <w:t>Study closure phase: finalise GCP Essential Documents, data cleaning, and distribute final reports;</w:t>
       </w:r>
     </w:p>
     <w:p>
@@ -1194,50 +2124,11 @@
         <w:pStyle w:val="Compact"/>
         <w:numPr>
           <w:ilvl w:val="0"/>
-          <w:numId w:val="23"/>
-        </w:numPr>
-      </w:pPr>
-      <w:r>
-        <w:t>Implemented OpenClinica systems for:</w:t>
-      </w:r>
-    </w:p>
-    <w:p>
-      <w:pPr>
-        <w:pStyle w:val="Compact"/>
-        <w:numPr>
-          <w:ilvl w:val="1"/>
           <w:numId w:val="24"/>
         </w:numPr>
       </w:pPr>
       <w:r>
-        <w:t>ACTRN12611000378921 (SEED): quality of life study for brain cancer</w:t>
-      </w:r>
-    </w:p>
-    <w:p>
-      <w:pPr>
-        <w:pStyle w:val="Compact"/>
-        <w:numPr>
-          <w:ilvl w:val="1"/>
-          <w:numId w:val="24"/>
-        </w:numPr>
-      </w:pPr>
-      <w:r>
-        <w:t>ACTRN12610000796088 (PARAGON): phase 2, gy</w:t>
-      </w:r>
-      <w:r>
-        <w:t>naecological cancer</w:t>
-      </w:r>
-    </w:p>
-    <w:p>
-      <w:pPr>
-        <w:pStyle w:val="Compact"/>
-        <w:numPr>
-          <w:ilvl w:val="0"/>
-          <w:numId w:val="23"/>
-        </w:numPr>
-      </w:pPr>
-      <w:r>
-        <w:t>Implemented TeleForm Optical Character Recognition systems for:</w:t>
+        <w:t>Worked on:</w:t>
       </w:r>
     </w:p>
     <w:p>
@@ -1249,7 +2140,7 @@
         </w:numPr>
       </w:pPr>
       <w:r>
-        <w:t>ACTRN12610000796088 (PARAGON): phase 2, gynaecological cancer</w:t>
+        <w:t>ACTRN12611000245998 (TACTIC): phase 2, biliary tract cancer</w:t>
       </w:r>
     </w:p>
     <w:p>
@@ -1261,21 +2152,68 @@
         </w:numPr>
       </w:pPr>
       <w:r>
-        <w:t>ACTRN12605000055606 (BOOST II): phase 3, neonatal health</w:t>
+        <w:t>ACTRN12609000158268 (LAP07): phase 3, pancreatic cancer</w:t>
+      </w:r>
+    </w:p>
+    <w:p>
+      <w:pPr>
+        <w:pStyle w:val="Compact"/>
+        <w:numPr>
+          <w:ilvl w:val="1"/>
+          <w:numId w:val="25"/>
+        </w:numPr>
+      </w:pPr>
+      <w:r>
+        <w:t>ACTRN12609000109202 (ATTAX3): phase 2, oesophago-gastric cancer</w:t>
+      </w:r>
+    </w:p>
+    <w:p>
+      <w:pPr>
+        <w:pStyle w:val="Compact"/>
+        <w:numPr>
+          <w:ilvl w:val="1"/>
+          <w:numId w:val="25"/>
+        </w:numPr>
+      </w:pPr>
+      <w:r>
+        <w:t>ACTRN12605000361606 (ESPAC-3): phase 3, pancreatic cancer</w:t>
+      </w:r>
+    </w:p>
+    <w:p>
+      <w:pPr>
+        <w:pStyle w:val="Compact"/>
+        <w:numPr>
+          <w:ilvl w:val="1"/>
+          <w:numId w:val="25"/>
+        </w:numPr>
+      </w:pPr>
+      <w:r>
+        <w:t>ACTRN12608000382370 (DECO): phase 2 oesophageal cancer</w:t>
+      </w:r>
+    </w:p>
+    <w:p>
+      <w:pPr>
+        <w:pStyle w:val="Compact"/>
+        <w:numPr>
+          <w:ilvl w:val="0"/>
+          <w:numId w:val="24"/>
+        </w:numPr>
+      </w:pPr>
+      <w:r>
+        <w:t>Prepared specifications for a clinical trials management system for the centre</w:t>
       </w:r>
     </w:p>
     <w:p>
       <w:pPr>
         <w:pStyle w:val="Heading2"/>
       </w:pPr>
-      <w:bookmarkStart w:id="13" w:name="university-of-sydney-trial-coordinator-d"/>
-      <w:bookmarkEnd w:id="13"/>
-      <w:r>
-        <w:t xml:space="preserve">3.3 </w:t>
-      </w:r>
-      <w:r>
-        <w:t>University of Sydney: Trial Coordinator / Data Manager</w:t>
-      </w:r>
+      <w:bookmarkStart w:id="20" w:name="university-of-sydney-clinical-trials-ass"/>
+      <w:bookmarkStart w:id="21" w:name="_Toc468196634"/>
+      <w:bookmarkEnd w:id="20"/>
+      <w:r>
+        <w:t>University of Sydney: Clinical Trials Assistant / Data Manager</w:t>
+      </w:r>
+      <w:bookmarkEnd w:id="21"/>
     </w:p>
     <w:p>
       <w:pPr>
@@ -1286,7 +2224,10 @@
         </w:numPr>
       </w:pPr>
       <w:r>
-        <w:t>Department: NHMRC Clinical Trials Centre (CTC), Oncology Trials Program</w:t>
+        <w:t>Department: NHMRC Clinical Trials Centre, Oncology Trials P</w:t>
+      </w:r>
+      <w:r>
+        <w:t>rogram</w:t>
       </w:r>
     </w:p>
     <w:p>
@@ -1310,7 +2251,7 @@
         </w:numPr>
       </w:pPr>
       <w:r>
-        <w:t>Duration: 1 year 10 months, 2010-07 to 2012-05</w:t>
+        <w:t>Duration: 2 years, 2008-07 to 2010-07</w:t>
       </w:r>
     </w:p>
     <w:p>
@@ -1330,10 +2271,7 @@
         </w:numPr>
       </w:pPr>
       <w:r>
-        <w:t xml:space="preserve">Study start-up </w:t>
-      </w:r>
-      <w:r>
-        <w:t>phase: conduct feasibility surveys, vendor selection, write study documentation, ethics and regulatory applications, data systems specifications;</w:t>
+        <w:t>Obtain, file and track GCP Essential Documents</w:t>
       </w:r>
     </w:p>
     <w:p>
@@ -1345,10 +2283,7 @@
         </w:numPr>
       </w:pPr>
       <w:r>
-        <w:t>Study conduct phase: collect, distribute and track GCP Essential Documents; data collection, entry, and valida</w:t>
-      </w:r>
-      <w:r>
-        <w:t>tion; safety and project progress reporting; coordinate pathology sample collection;</w:t>
+        <w:t>Quality of Life questionnaire data entry</w:t>
       </w:r>
     </w:p>
     <w:p>
@@ -1360,7 +2295,7 @@
         </w:numPr>
       </w:pPr>
       <w:r>
-        <w:t>Study closure phase: finalise GCP Essential Documents, data cleaning, and distribute final reports;</w:t>
+        <w:t>Assist the study coordination team</w:t>
       </w:r>
     </w:p>
     <w:p>
@@ -1368,6 +2303,7 @@
         <w:pStyle w:val="FirstParagraph"/>
       </w:pPr>
       <w:r>
+        <w:lastRenderedPageBreak/>
         <w:t>Achievements:</w:t>
       </w:r>
     </w:p>
@@ -1380,7 +2316,10 @@
         </w:numPr>
       </w:pPr>
       <w:r>
-        <w:t>Worked on:</w:t>
+        <w:t xml:space="preserve">Worked </w:t>
+      </w:r>
+      <w:r>
+        <w:t>on:</w:t>
       </w:r>
     </w:p>
     <w:p>
@@ -1392,10 +2331,7 @@
         </w:numPr>
       </w:pPr>
       <w:r>
-        <w:t>ACTRN12611000245998 (TACTIC): phase 2, biliary</w:t>
-      </w:r>
-      <w:r>
-        <w:t xml:space="preserve"> tract cancer</w:t>
+        <w:t>ACTRN12605000025639 (MAX): phase 2/3, colorectal cancer</w:t>
       </w:r>
     </w:p>
     <w:p>
@@ -1407,7 +2343,7 @@
         </w:numPr>
       </w:pPr>
       <w:r>
-        <w:t>ACTRN12609000158268 (LAP07): phase 3, pancreatic cancer</w:t>
+        <w:t>ACTRN12605000359639 (DaVINCI): phase 2, colorectal cancer</w:t>
       </w:r>
     </w:p>
     <w:p>
@@ -1419,7 +2355,7 @@
         </w:numPr>
       </w:pPr>
       <w:r>
-        <w:t>ACTRN12609000109202 (ATTAX3): phase 2, oesophago-gastric cancer</w:t>
+        <w:t>ACTRN12607000294459 (Accelerated BEP): phase 1/2, germ cell cancer</w:t>
       </w:r>
     </w:p>
     <w:p>
@@ -1431,7 +2367,7 @@
         </w:numPr>
       </w:pPr>
       <w:r>
-        <w:t>ACTRN12605000361606 (ESPAC-3): phase 3, pancreatic cancer</w:t>
+        <w:t>ACTRN12608000254392 (Aprepitant): phase 2, germ cell cancer</w:t>
       </w:r>
     </w:p>
     <w:p>
@@ -1443,196 +2379,10 @@
         </w:numPr>
       </w:pPr>
       <w:r>
-        <w:t>ACTRN12608000382370 (DECO): phase 2 oesophageal cancer</w:t>
-      </w:r>
-    </w:p>
-    <w:p>
-      <w:pPr>
-        <w:pStyle w:val="Compact"/>
-        <w:numPr>
-          <w:ilvl w:val="0"/>
-          <w:numId w:val="28"/>
-        </w:numPr>
-      </w:pPr>
-      <w:r>
-        <w:t xml:space="preserve">Prepared </w:t>
-      </w:r>
-      <w:r>
-        <w:t>specifications for a clinical trials management system for the centre</w:t>
-      </w:r>
-    </w:p>
-    <w:p>
-      <w:pPr>
-        <w:pStyle w:val="Heading2"/>
-      </w:pPr>
-      <w:bookmarkStart w:id="14" w:name="university-of-sydney-clinical-trials-ass"/>
-      <w:bookmarkEnd w:id="14"/>
-      <w:r>
-        <w:t>3.4 University of Sydney: Clinical Trials Assistant / Data Manager</w:t>
-      </w:r>
-    </w:p>
-    <w:p>
-      <w:pPr>
-        <w:pStyle w:val="Compact"/>
-        <w:numPr>
-          <w:ilvl w:val="0"/>
-          <w:numId w:val="30"/>
-        </w:numPr>
-      </w:pPr>
-      <w:r>
-        <w:t>Department: NHMRC Clinical Trials Centre, Oncology Trials Program</w:t>
-      </w:r>
-    </w:p>
-    <w:p>
-      <w:pPr>
-        <w:pStyle w:val="Compact"/>
-        <w:numPr>
-          <w:ilvl w:val="0"/>
-          <w:numId w:val="30"/>
-        </w:numPr>
-      </w:pPr>
-      <w:r>
-        <w:t>Reporting To: Associate Oncology Program Manager</w:t>
-      </w:r>
-    </w:p>
-    <w:p>
-      <w:pPr>
-        <w:pStyle w:val="Compact"/>
-        <w:numPr>
-          <w:ilvl w:val="0"/>
-          <w:numId w:val="30"/>
-        </w:numPr>
-      </w:pPr>
-      <w:r>
-        <w:t>Duration: 2 years, 2008-07 to 2010-07</w:t>
-      </w:r>
-    </w:p>
-    <w:p>
-      <w:pPr>
-        <w:pStyle w:val="FirstParagraph"/>
-      </w:pPr>
-      <w:r>
-        <w:t>Responsibilities:</w:t>
-      </w:r>
-    </w:p>
-    <w:p>
-      <w:pPr>
-        <w:pStyle w:val="Compact"/>
-        <w:numPr>
-          <w:ilvl w:val="0"/>
-          <w:numId w:val="31"/>
-        </w:numPr>
-      </w:pPr>
-      <w:r>
-        <w:t>Obtain, file and track GCP Essential Documents</w:t>
-      </w:r>
-    </w:p>
-    <w:p>
-      <w:pPr>
-        <w:pStyle w:val="Compact"/>
-        <w:numPr>
-          <w:ilvl w:val="0"/>
-          <w:numId w:val="31"/>
-        </w:numPr>
-      </w:pPr>
-      <w:r>
-        <w:t>Quality of Life questionnaire data entry</w:t>
-      </w:r>
-    </w:p>
-    <w:p>
-      <w:pPr>
-        <w:pStyle w:val="Compact"/>
-        <w:numPr>
-          <w:ilvl w:val="0"/>
-          <w:numId w:val="31"/>
-        </w:numPr>
-      </w:pPr>
-      <w:r>
-        <w:t>Assist the study coordination team</w:t>
-      </w:r>
-    </w:p>
-    <w:p>
-      <w:pPr>
-        <w:pStyle w:val="FirstParagraph"/>
-      </w:pPr>
-      <w:r>
-        <w:t>Achievements:</w:t>
-      </w:r>
-    </w:p>
-    <w:p>
-      <w:pPr>
-        <w:pStyle w:val="Compact"/>
-        <w:numPr>
-          <w:ilvl w:val="0"/>
-          <w:numId w:val="32"/>
-        </w:numPr>
-      </w:pPr>
-      <w:r>
-        <w:t>Worked on:</w:t>
-      </w:r>
-    </w:p>
-    <w:p>
-      <w:pPr>
-        <w:pStyle w:val="Compact"/>
-        <w:numPr>
-          <w:ilvl w:val="1"/>
-          <w:numId w:val="33"/>
-        </w:numPr>
-      </w:pPr>
-      <w:r>
-        <w:t>ACTRN12605000025639 (MAX): phase 2/3, colorectal cancer</w:t>
-      </w:r>
-    </w:p>
-    <w:p>
-      <w:pPr>
-        <w:pStyle w:val="Compact"/>
-        <w:numPr>
-          <w:ilvl w:val="1"/>
-          <w:numId w:val="33"/>
-        </w:numPr>
-      </w:pPr>
-      <w:r>
-        <w:lastRenderedPageBreak/>
-        <w:t>ACTRN12605000359639 (DaVINCI): phase 2, colorectal cancer</w:t>
-      </w:r>
-    </w:p>
-    <w:p>
-      <w:pPr>
-        <w:pStyle w:val="Compact"/>
-        <w:numPr>
-          <w:ilvl w:val="1"/>
-          <w:numId w:val="33"/>
-        </w:numPr>
-      </w:pPr>
-      <w:r>
-        <w:t>ACTRN12607000294459 (Accelerated BEP): phase 1/2, germ cell cancer</w:t>
-      </w:r>
-    </w:p>
-    <w:p>
-      <w:pPr>
-        <w:pStyle w:val="Compact"/>
-        <w:numPr>
-          <w:ilvl w:val="1"/>
-          <w:numId w:val="33"/>
-        </w:numPr>
-      </w:pPr>
-      <w:r>
-        <w:t>ACTRN12608000254392 (Aprepitant): phase 2, germ cell cancer</w:t>
-      </w:r>
-    </w:p>
-    <w:p>
-      <w:pPr>
-        <w:pStyle w:val="Compact"/>
-        <w:numPr>
-          <w:ilvl w:val="1"/>
-          <w:numId w:val="33"/>
-        </w:numPr>
-      </w:pPr>
-      <w:r>
-        <w:t>ACTRN1260900054</w:t>
-      </w:r>
-      <w:r>
-        <w:t>5268 (Chemo and Cog): quality of life study for testicular cancer</w:t>
+        <w:t>ACTRN126090</w:t>
+      </w:r>
+      <w:r>
+        <w:t>00545268 (Chemo and Cog): quality of life study for testicular cancer</w:t>
       </w:r>
     </w:p>
     <w:p>
@@ -1652,21 +2402,236 @@
       <w:pPr>
         <w:pStyle w:val="Heading1"/>
       </w:pPr>
-      <w:bookmarkStart w:id="15" w:name="education"/>
-      <w:bookmarkEnd w:id="15"/>
-      <w:r>
-        <w:t>4 Education</w:t>
-      </w:r>
+      <w:bookmarkStart w:id="22" w:name="education"/>
+      <w:bookmarkStart w:id="23" w:name="_Toc468196635"/>
+      <w:bookmarkEnd w:id="22"/>
+      <w:r>
+        <w:t>Education</w:t>
+      </w:r>
+      <w:bookmarkEnd w:id="23"/>
     </w:p>
     <w:p>
       <w:pPr>
         <w:pStyle w:val="Heading2"/>
       </w:pPr>
-      <w:bookmarkStart w:id="16" w:name="master-of-biostatistics"/>
-      <w:bookmarkEnd w:id="16"/>
-      <w:r>
-        <w:t>4.1 Master of Biostatistics</w:t>
-      </w:r>
+      <w:bookmarkStart w:id="24" w:name="master-of-biostatistics"/>
+      <w:bookmarkStart w:id="25" w:name="_Toc468196636"/>
+      <w:bookmarkEnd w:id="24"/>
+      <w:r>
+        <w:t>Master of Biostatistics</w:t>
+      </w:r>
+      <w:bookmarkEnd w:id="25"/>
+    </w:p>
+    <w:p>
+      <w:pPr>
+        <w:pStyle w:val="Compact"/>
+        <w:numPr>
+          <w:ilvl w:val="0"/>
+          <w:numId w:val="30"/>
+        </w:numPr>
+      </w:pPr>
+      <w:r>
+        <w:t>Institution: Macquarie University</w:t>
+      </w:r>
+    </w:p>
+    <w:p>
+      <w:pPr>
+        <w:pStyle w:val="Compact"/>
+        <w:numPr>
+          <w:ilvl w:val="0"/>
+          <w:numId w:val="30"/>
+        </w:numPr>
+      </w:pPr>
+      <w:r>
+        <w:t>Graduation: 2020 (Planned)</w:t>
+      </w:r>
+    </w:p>
+    <w:p>
+      <w:pPr>
+        <w:pStyle w:val="Compact"/>
+        <w:numPr>
+          <w:ilvl w:val="0"/>
+          <w:numId w:val="30"/>
+        </w:numPr>
+      </w:pPr>
+      <w:r>
+        <w:t>Grade: TBA</w:t>
+      </w:r>
+    </w:p>
+    <w:p>
+      <w:pPr>
+        <w:pStyle w:val="FirstParagraph"/>
+      </w:pPr>
+      <w:r>
+        <w:t>Subjects:</w:t>
+      </w:r>
+    </w:p>
+    <w:p>
+      <w:pPr>
+        <w:pStyle w:val="Compact"/>
+        <w:numPr>
+          <w:ilvl w:val="0"/>
+          <w:numId w:val="31"/>
+        </w:numPr>
+      </w:pPr>
+      <w:r>
+        <w:t>Data Management and Statistical Computing (Mark 90)</w:t>
+      </w:r>
+    </w:p>
+    <w:p>
+      <w:pPr>
+        <w:pStyle w:val="Compact"/>
+        <w:numPr>
+          <w:ilvl w:val="0"/>
+          <w:numId w:val="31"/>
+        </w:numPr>
+      </w:pPr>
+      <w:r>
+        <w:t>Probability and Distribution Theory (Mark 75)</w:t>
+      </w:r>
+    </w:p>
+    <w:p>
+      <w:pPr>
+        <w:pStyle w:val="Compact"/>
+        <w:numPr>
+          <w:ilvl w:val="0"/>
+          <w:numId w:val="31"/>
+        </w:numPr>
+      </w:pPr>
+      <w:r>
+        <w:t>Principles of Statistical Inference (Mark 62)</w:t>
+      </w:r>
+    </w:p>
+    <w:p>
+      <w:pPr>
+        <w:pStyle w:val="Compact"/>
+        <w:numPr>
+          <w:ilvl w:val="0"/>
+          <w:numId w:val="31"/>
+        </w:numPr>
+      </w:pPr>
+      <w:r>
+        <w:t>Linear Models (Mark 86)</w:t>
+      </w:r>
+    </w:p>
+    <w:p>
+      <w:pPr>
+        <w:pStyle w:val="Heading2"/>
+      </w:pPr>
+      <w:bookmarkStart w:id="26" w:name="bachelor-of-science"/>
+      <w:bookmarkStart w:id="27" w:name="_Toc468196637"/>
+      <w:bookmarkEnd w:id="26"/>
+      <w:r>
+        <w:t>Bachelor of Science</w:t>
+      </w:r>
+      <w:bookmarkEnd w:id="27"/>
+    </w:p>
+    <w:p>
+      <w:pPr>
+        <w:pStyle w:val="Compact"/>
+        <w:numPr>
+          <w:ilvl w:val="0"/>
+          <w:numId w:val="32"/>
+        </w:numPr>
+      </w:pPr>
+      <w:r>
+        <w:t>Institution: Macquarie University</w:t>
+      </w:r>
+    </w:p>
+    <w:p>
+      <w:pPr>
+        <w:pStyle w:val="Compact"/>
+        <w:numPr>
+          <w:ilvl w:val="0"/>
+          <w:numId w:val="32"/>
+        </w:numPr>
+      </w:pPr>
+      <w:r>
+        <w:t>Graduation: 2010</w:t>
+      </w:r>
+    </w:p>
+    <w:p>
+      <w:pPr>
+        <w:pStyle w:val="Compact"/>
+        <w:numPr>
+          <w:ilvl w:val="0"/>
+          <w:numId w:val="32"/>
+        </w:numPr>
+      </w:pPr>
+      <w:r>
+        <w:t>Grade: GPA 3.5/4.0</w:t>
+      </w:r>
+    </w:p>
+    <w:p>
+      <w:pPr>
+        <w:pStyle w:val="FirstParagraph"/>
+      </w:pPr>
+      <w:r>
+        <w:t>Subjects:</w:t>
+      </w:r>
+    </w:p>
+    <w:p>
+      <w:pPr>
+        <w:pStyle w:val="Compact"/>
+        <w:numPr>
+          <w:ilvl w:val="0"/>
+          <w:numId w:val="33"/>
+        </w:numPr>
+      </w:pPr>
+      <w:r>
+        <w:t>Anatomy (Clinical Anatomy and Introductory Histology)</w:t>
+      </w:r>
+    </w:p>
+    <w:p>
+      <w:pPr>
+        <w:pStyle w:val="Compact"/>
+        <w:numPr>
+          <w:ilvl w:val="0"/>
+          <w:numId w:val="33"/>
+        </w:numPr>
+      </w:pPr>
+      <w:r>
+        <w:t>Physiology (Physiology, Introductory Pathology)</w:t>
+      </w:r>
+    </w:p>
+    <w:p>
+      <w:pPr>
+        <w:pStyle w:val="Compact"/>
+        <w:numPr>
+          <w:ilvl w:val="0"/>
+          <w:numId w:val="33"/>
+        </w:numPr>
+      </w:pPr>
+      <w:r>
+        <w:t>Basic Sciences (Introductory Chemistry, Physics and Math)</w:t>
+      </w:r>
+    </w:p>
+    <w:p>
+      <w:pPr>
+        <w:pStyle w:val="Compact"/>
+        <w:numPr>
+          <w:ilvl w:val="0"/>
+          <w:numId w:val="33"/>
+        </w:numPr>
+      </w:pPr>
+      <w:r>
+        <w:t>Public Health (Introductory Statistics, Epidemiology and Research M</w:t>
+      </w:r>
+      <w:r>
+        <w:t>ethods)</w:t>
+      </w:r>
+    </w:p>
+    <w:p>
+      <w:pPr>
+        <w:pStyle w:val="Heading2"/>
+      </w:pPr>
+      <w:bookmarkStart w:id="28" w:name="short-courses"/>
+      <w:bookmarkStart w:id="29" w:name="_Toc468196638"/>
+      <w:bookmarkEnd w:id="28"/>
+      <w:r>
+        <w:t>Short Courses</w:t>
+      </w:r>
+      <w:bookmarkEnd w:id="29"/>
     </w:p>
     <w:p>
       <w:pPr>
@@ -1677,7 +2642,7 @@
         </w:numPr>
       </w:pPr>
       <w:r>
-        <w:t>Institution: Macquarie University</w:t>
+        <w:t>2014 (MedDRA MSSO): MedDRA Safety Data Analysis and SMQs</w:t>
       </w:r>
     </w:p>
     <w:p>
@@ -1689,7 +2654,7 @@
         </w:numPr>
       </w:pPr>
       <w:r>
-        <w:t>Graduation: 2020 (Planned)</w:t>
+        <w:t>2011 (Sydney Learning): Communication, Negotiation and Team Skills</w:t>
       </w:r>
     </w:p>
     <w:p>
@@ -1701,16 +2666,20 @@
         </w:numPr>
       </w:pPr>
       <w:r>
-        <w:t>Grade: TBA</w:t>
-      </w:r>
-    </w:p>
-    <w:p>
-      <w:pPr>
-        <w:pStyle w:val="FirstParagraph"/>
-      </w:pPr>
-      <w:r>
-        <w:t>Subjects:</w:t>
-      </w:r>
+        <w:t>2010 (University of Sydney): Controlled Clinical Trials - PUBH5206</w:t>
+      </w:r>
+    </w:p>
+    <w:p>
+      <w:pPr>
+        <w:pStyle w:val="Heading1"/>
+      </w:pPr>
+      <w:bookmarkStart w:id="30" w:name="presentations"/>
+      <w:bookmarkStart w:id="31" w:name="_Toc468196639"/>
+      <w:bookmarkEnd w:id="30"/>
+      <w:r>
+        <w:t>Presentations</w:t>
+      </w:r>
+      <w:bookmarkEnd w:id="31"/>
     </w:p>
     <w:p>
       <w:pPr>
@@ -1721,10 +2690,34 @@
         </w:numPr>
       </w:pPr>
       <w:r>
-        <w:t>Data Manag</w:t>
-      </w:r>
-      <w:r>
-        <w:t>ement and Statistical Computing (Mark 90)</w:t>
+        <w:t>OpenClinica Conference, Bosto</w:t>
+      </w:r>
+      <w:r>
+        <w:t>n US: 2016-10</w:t>
+      </w:r>
+    </w:p>
+    <w:p>
+      <w:pPr>
+        <w:pStyle w:val="Compact"/>
+        <w:numPr>
+          <w:ilvl w:val="1"/>
+          <w:numId w:val="36"/>
+        </w:numPr>
+      </w:pPr>
+      <w:r>
+        <w:t>Community DataMart ETL project</w:t>
+      </w:r>
+    </w:p>
+    <w:p>
+      <w:pPr>
+        <w:pStyle w:val="Compact"/>
+        <w:numPr>
+          <w:ilvl w:val="1"/>
+          <w:numId w:val="36"/>
+        </w:numPr>
+      </w:pPr>
+      <w:r>
+        <w:t>Tablet Data Collection: deploying Android tablets and ODK Collect</w:t>
       </w:r>
     </w:p>
     <w:p>
@@ -1736,7 +2729,20 @@
         </w:numPr>
       </w:pPr>
       <w:r>
-        <w:t>Probability and Distribution Theory (Mark 75)</w:t>
+        <w:lastRenderedPageBreak/>
+        <w:t>Sydney Python User Group Meetup: 2015-09</w:t>
+      </w:r>
+    </w:p>
+    <w:p>
+      <w:pPr>
+        <w:pStyle w:val="Compact"/>
+        <w:numPr>
+          <w:ilvl w:val="1"/>
+          <w:numId w:val="37"/>
+        </w:numPr>
+      </w:pPr>
+      <w:r>
+        <w:t>PostgreSQL query optimisation and PL/Python</w:t>
       </w:r>
     </w:p>
     <w:p>
@@ -1748,285 +2754,30 @@
         </w:numPr>
       </w:pPr>
       <w:r>
-        <w:t>Principles of Statistical Inference (Mark 62)</w:t>
-      </w:r>
-    </w:p>
-    <w:p>
-      <w:pPr>
-        <w:pStyle w:val="Compact"/>
-        <w:numPr>
-          <w:ilvl w:val="0"/>
-          <w:numId w:val="35"/>
-        </w:numPr>
-      </w:pPr>
-      <w:r>
-        <w:t>Linear Models (Mark 86)</w:t>
-      </w:r>
-    </w:p>
-    <w:p>
-      <w:pPr>
-        <w:pStyle w:val="Heading2"/>
-      </w:pPr>
-      <w:bookmarkStart w:id="17" w:name="bachelor-of-science"/>
-      <w:bookmarkEnd w:id="17"/>
-      <w:r>
-        <w:t>4.2 Bachelor of Science</w:t>
-      </w:r>
-    </w:p>
-    <w:p>
-      <w:pPr>
-        <w:pStyle w:val="Compact"/>
-        <w:numPr>
-          <w:ilvl w:val="0"/>
-          <w:numId w:val="36"/>
-        </w:numPr>
-      </w:pPr>
-      <w:r>
-        <w:t>Institution: Macquarie University</w:t>
-      </w:r>
-    </w:p>
-    <w:p>
-      <w:pPr>
-        <w:pStyle w:val="Compact"/>
-        <w:numPr>
-          <w:ilvl w:val="0"/>
-          <w:numId w:val="36"/>
-        </w:numPr>
-      </w:pPr>
-      <w:r>
-        <w:t>Graduation: 2010</w:t>
-      </w:r>
-    </w:p>
-    <w:p>
-      <w:pPr>
-        <w:pStyle w:val="Compact"/>
-        <w:numPr>
-          <w:ilvl w:val="0"/>
-          <w:numId w:val="36"/>
-        </w:numPr>
-      </w:pPr>
-      <w:r>
-        <w:t>Grade: GPA 3.5/4.0</w:t>
-      </w:r>
-    </w:p>
-    <w:p>
-      <w:pPr>
-        <w:pStyle w:val="FirstParagraph"/>
-      </w:pPr>
-      <w:r>
-        <w:t>Subj</w:t>
-      </w:r>
-      <w:r>
-        <w:t>ects:</w:t>
-      </w:r>
-    </w:p>
-    <w:p>
-      <w:pPr>
-        <w:pStyle w:val="Compact"/>
-        <w:numPr>
-          <w:ilvl w:val="0"/>
-          <w:numId w:val="37"/>
-        </w:numPr>
-      </w:pPr>
-      <w:r>
-        <w:t>Anatomy (Clinical Anatomy and Introductory Histology)</w:t>
-      </w:r>
-    </w:p>
-    <w:p>
-      <w:pPr>
-        <w:pStyle w:val="Compact"/>
-        <w:numPr>
-          <w:ilvl w:val="0"/>
-          <w:numId w:val="37"/>
-        </w:numPr>
-      </w:pPr>
-      <w:r>
-        <w:t>Physiology (Physiology, Introductory Pathology)</w:t>
-      </w:r>
-    </w:p>
-    <w:p>
-      <w:pPr>
-        <w:pStyle w:val="Compact"/>
-        <w:numPr>
-          <w:ilvl w:val="0"/>
-          <w:numId w:val="37"/>
-        </w:numPr>
-      </w:pPr>
-      <w:r>
-        <w:t>Basic Sciences (Introductory Chemistry, Physics and Math)</w:t>
-      </w:r>
-    </w:p>
-    <w:p>
-      <w:pPr>
-        <w:pStyle w:val="Compact"/>
-        <w:numPr>
-          <w:ilvl w:val="0"/>
-          <w:numId w:val="37"/>
-        </w:numPr>
-      </w:pPr>
-      <w:r>
-        <w:t>Public Health (Introductory Statistics, Epidemiology and Research Methods)</w:t>
-      </w:r>
-    </w:p>
-    <w:p>
-      <w:pPr>
-        <w:pStyle w:val="Heading2"/>
-      </w:pPr>
-      <w:bookmarkStart w:id="18" w:name="short-courses"/>
-      <w:bookmarkEnd w:id="18"/>
-      <w:r>
-        <w:t xml:space="preserve">4.3 </w:t>
-      </w:r>
-      <w:r>
-        <w:t>Short Courses</w:t>
-      </w:r>
-    </w:p>
-    <w:p>
-      <w:pPr>
-        <w:pStyle w:val="Compact"/>
-        <w:numPr>
-          <w:ilvl w:val="0"/>
+        <w:t>OpenClinica Conference, Amsterdam NL: 2015-06</w:t>
+      </w:r>
+    </w:p>
+    <w:p>
+      <w:pPr>
+        <w:pStyle w:val="Compact"/>
+        <w:numPr>
+          <w:ilvl w:val="1"/>
           <w:numId w:val="38"/>
         </w:numPr>
       </w:pPr>
       <w:r>
-        <w:t>2014 (MedDRA MSSO): MedDRA Safety Data Analysis and SMQs</w:t>
-      </w:r>
-    </w:p>
-    <w:p>
-      <w:pPr>
-        <w:pStyle w:val="Compact"/>
-        <w:numPr>
-          <w:ilvl w:val="0"/>
+        <w:t>Community DataMart ETL project</w:t>
+      </w:r>
+    </w:p>
+    <w:p>
+      <w:pPr>
+        <w:pStyle w:val="Compact"/>
+        <w:numPr>
+          <w:ilvl w:val="1"/>
           <w:numId w:val="38"/>
         </w:numPr>
       </w:pPr>
       <w:r>
-        <w:t>2011 (Sydney Learning): Communication, Negotiation and Team Skills</w:t>
-      </w:r>
-    </w:p>
-    <w:p>
-      <w:pPr>
-        <w:pStyle w:val="Compact"/>
-        <w:numPr>
-          <w:ilvl w:val="0"/>
-          <w:numId w:val="38"/>
-        </w:numPr>
-      </w:pPr>
-      <w:r>
-        <w:t>2010 (University of Sydney): Controlled Clinical Trials - PUBH5206</w:t>
-      </w:r>
-    </w:p>
-    <w:p>
-      <w:pPr>
-        <w:pStyle w:val="Heading1"/>
-      </w:pPr>
-      <w:bookmarkStart w:id="19" w:name="presentations"/>
-      <w:bookmarkEnd w:id="19"/>
-      <w:r>
-        <w:t>5 Presentations</w:t>
-      </w:r>
-    </w:p>
-    <w:p>
-      <w:pPr>
-        <w:pStyle w:val="Compact"/>
-        <w:numPr>
-          <w:ilvl w:val="0"/>
-          <w:numId w:val="39"/>
-        </w:numPr>
-      </w:pPr>
-      <w:r>
-        <w:t xml:space="preserve">OpenClinica Conference, Boston US: </w:t>
-      </w:r>
-      <w:r>
-        <w:t>2016-10</w:t>
-      </w:r>
-    </w:p>
-    <w:p>
-      <w:pPr>
-        <w:pStyle w:val="Compact"/>
-        <w:numPr>
-          <w:ilvl w:val="1"/>
-          <w:numId w:val="40"/>
-        </w:numPr>
-      </w:pPr>
-      <w:r>
-        <w:t>Community DataMart ETL project</w:t>
-      </w:r>
-    </w:p>
-    <w:p>
-      <w:pPr>
-        <w:pStyle w:val="Compact"/>
-        <w:numPr>
-          <w:ilvl w:val="1"/>
-          <w:numId w:val="40"/>
-        </w:numPr>
-      </w:pPr>
-      <w:r>
-        <w:t>Tablet Data Collection: deploying Android tablets and ODK Collect</w:t>
-      </w:r>
-    </w:p>
-    <w:p>
-      <w:pPr>
-        <w:pStyle w:val="Compact"/>
-        <w:numPr>
-          <w:ilvl w:val="0"/>
-          <w:numId w:val="39"/>
-        </w:numPr>
-      </w:pPr>
-      <w:r>
-        <w:t>Sydney Python User Group Meetup: 2015-09</w:t>
-      </w:r>
-    </w:p>
-    <w:p>
-      <w:pPr>
-        <w:pStyle w:val="Compact"/>
-        <w:numPr>
-          <w:ilvl w:val="1"/>
-          <w:numId w:val="41"/>
-        </w:numPr>
-      </w:pPr>
-      <w:r>
-        <w:t>PostgreSQL query optimisation and PL/Python</w:t>
-      </w:r>
-    </w:p>
-    <w:p>
-      <w:pPr>
-        <w:pStyle w:val="Compact"/>
-        <w:numPr>
-          <w:ilvl w:val="0"/>
-          <w:numId w:val="39"/>
-        </w:numPr>
-      </w:pPr>
-      <w:r>
-        <w:t>OpenClinica Conference, Amsterdam NL: 2015-06</w:t>
-      </w:r>
-    </w:p>
-    <w:p>
-      <w:pPr>
-        <w:pStyle w:val="Compact"/>
-        <w:numPr>
-          <w:ilvl w:val="1"/>
-          <w:numId w:val="42"/>
-        </w:numPr>
-      </w:pPr>
-      <w:r>
-        <w:t>Community DataMart E</w:t>
-      </w:r>
-      <w:r>
-        <w:t>TL project</w:t>
-      </w:r>
-    </w:p>
-    <w:p>
-      <w:pPr>
-        <w:pStyle w:val="Compact"/>
-        <w:numPr>
-          <w:ilvl w:val="1"/>
-          <w:numId w:val="42"/>
-        </w:numPr>
-      </w:pPr>
-      <w:r>
-        <w:lastRenderedPageBreak/>
         <w:t>Interactive demonstration session of data management tools and scripting</w:t>
       </w:r>
     </w:p>
@@ -2363,9 +3114,9 @@
     </w:lvl>
   </w:abstractNum>
   <w:abstractNum w:abstractNumId="2">
-    <w:nsid w:val="71E63D4B"/>
+    <w:nsid w:val="6AB0C55C"/>
     <w:multiLevelType w:val="multilevel"/>
-    <w:tmpl w:val="5E600F9A"/>
+    <w:tmpl w:val="ED0C8384"/>
     <w:lvl w:ilvl="0">
       <w:numFmt w:val="bullet"/>
       <w:lvlText w:val="•"/>
@@ -2568,19 +3319,7 @@
   <w:num w:numId="38">
     <w:abstractNumId w:val="2"/>
   </w:num>
-  <w:num w:numId="39">
-    <w:abstractNumId w:val="2"/>
-  </w:num>
-  <w:num w:numId="40">
-    <w:abstractNumId w:val="2"/>
-  </w:num>
-  <w:num w:numId="41">
-    <w:abstractNumId w:val="2"/>
-  </w:num>
-  <w:num w:numId="42">
-    <w:abstractNumId w:val="2"/>
-  </w:num>
-  <w:numIdMacAtCleanup w:val="42"/>
+  <w:numIdMacAtCleanup w:val="38"/>
 </w:numbering>
 </file>
 
@@ -2601,7 +3340,11 @@
       </w:pPr>
     </w:pPrDefault>
   </w:docDefaults>
-  <w:latentStyles w:defLockedState="0" w:defUIPriority="0" w:defSemiHidden="0" w:defUnhideWhenUsed="0" w:defQFormat="0" w:count="267"/>
+  <w:latentStyles w:defLockedState="0" w:defUIPriority="0" w:defSemiHidden="0" w:defUnhideWhenUsed="0" w:defQFormat="0" w:count="267">
+    <w:lsdException w:name="toc 1" w:uiPriority="39"/>
+    <w:lsdException w:name="toc 2" w:uiPriority="39"/>
+    <w:lsdException w:name="Hyperlink" w:uiPriority="99"/>
+  </w:latentStyles>
   <w:style w:type="paragraph" w:default="1" w:styleId="Normal">
     <w:name w:val="Normal"/>
     <w:qFormat/>
@@ -2962,6 +3705,7 @@
   <w:style w:type="character" w:styleId="Hyperlink">
     <w:name w:val="Hyperlink"/>
     <w:basedOn w:val="CaptionChar"/>
+    <w:uiPriority w:val="99"/>
     <w:rPr>
       <w:color w:val="4F81BD" w:themeColor="accent1"/>
     </w:rPr>
@@ -3312,6 +4056,54 @@
     <w:rsid w:val="00EE5946"/>
     <w:rPr>
       <w:sz w:val="22"/>
+    </w:rPr>
+  </w:style>
+  <w:style w:type="paragraph" w:styleId="TOC1">
+    <w:name w:val="toc 1"/>
+    <w:basedOn w:val="Normal"/>
+    <w:next w:val="Normal"/>
+    <w:autoRedefine/>
+    <w:uiPriority w:val="39"/>
+    <w:rsid w:val="003D7FF4"/>
+    <w:pPr>
+      <w:spacing w:after="100"/>
+    </w:pPr>
+  </w:style>
+  <w:style w:type="paragraph" w:styleId="TOC2">
+    <w:name w:val="toc 2"/>
+    <w:basedOn w:val="Normal"/>
+    <w:next w:val="Normal"/>
+    <w:autoRedefine/>
+    <w:uiPriority w:val="39"/>
+    <w:rsid w:val="003D7FF4"/>
+    <w:pPr>
+      <w:spacing w:after="100"/>
+      <w:ind w:left="220"/>
+    </w:pPr>
+  </w:style>
+  <w:style w:type="paragraph" w:styleId="BalloonText">
+    <w:name w:val="Balloon Text"/>
+    <w:basedOn w:val="Normal"/>
+    <w:link w:val="BalloonTextChar"/>
+    <w:rsid w:val="003D7FF4"/>
+    <w:pPr>
+      <w:spacing w:after="0"/>
+    </w:pPr>
+    <w:rPr>
+      <w:rFonts w:ascii="Tahoma" w:hAnsi="Tahoma" w:cs="Tahoma"/>
+      <w:sz w:val="16"/>
+      <w:szCs w:val="16"/>
+    </w:rPr>
+  </w:style>
+  <w:style w:type="character" w:customStyle="1" w:styleId="BalloonTextChar">
+    <w:name w:val="Balloon Text Char"/>
+    <w:basedOn w:val="DefaultParagraphFont"/>
+    <w:link w:val="BalloonText"/>
+    <w:rsid w:val="003D7FF4"/>
+    <w:rPr>
+      <w:rFonts w:ascii="Tahoma" w:hAnsi="Tahoma" w:cs="Tahoma"/>
+      <w:sz w:val="16"/>
+      <w:szCs w:val="16"/>
     </w:rPr>
   </w:style>
 </w:styles>

</xml_diff>

<commit_message>
add: footer to refdocx, isodate with resume title
- footer to help identify doc
- date to help separate versions
</commit_message>
<xml_diff>
--- a/docx/resume.docx
+++ b/docx/resume.docx
@@ -9,7 +9,15 @@
       <w:bookmarkStart w:id="0" w:name="_GoBack"/>
       <w:bookmarkEnd w:id="0"/>
       <w:r>
-        <w:t>Resume</w:t>
+        <w:t>Resume - Lindsay Stevens</w:t>
+      </w:r>
+    </w:p>
+    <w:p>
+      <w:pPr>
+        <w:pStyle w:val="Date"/>
+      </w:pPr>
+      <w:r>
+        <w:t>2016-12-04</w:t>
       </w:r>
     </w:p>
     <w:sdt>
@@ -20,7 +28,7 @@
           <w:sz w:val="22"/>
           <w:szCs w:val="24"/>
         </w:rPr>
-        <w:id w:val="2138834371"/>
+        <w:id w:val="897328469"/>
         <w:docPartObj>
           <w:docPartGallery w:val="Table of Contents"/>
           <w:docPartUnique/>
@@ -55,7 +63,7 @@
           <w:r>
             <w:fldChar w:fldCharType="separate"/>
           </w:r>
-          <w:hyperlink w:anchor="_Toc468196626" w:history="1">
+          <w:hyperlink w:anchor="_Toc468619587" w:history="1">
             <w:r>
               <w:rPr>
                 <w:rStyle w:val="Hyperlink"/>
@@ -82,7 +90,7 @@
                 <w:noProof/>
                 <w:webHidden/>
               </w:rPr>
-              <w:instrText xml:space="preserve"> PAGEREF _Toc468196626 \h </w:instrText>
+              <w:instrText xml:space="preserve"> PAGEREF _Toc468619587 \h </w:instrText>
             </w:r>
             <w:r>
               <w:rPr>
@@ -123,7 +131,7 @@
               <w:noProof/>
             </w:rPr>
           </w:pPr>
-          <w:hyperlink w:anchor="_Toc468196627" w:history="1">
+          <w:hyperlink w:anchor="_Toc468619588" w:history="1">
             <w:r>
               <w:rPr>
                 <w:rStyle w:val="Hyperlink"/>
@@ -150,7 +158,7 @@
                 <w:noProof/>
                 <w:webHidden/>
               </w:rPr>
-              <w:instrText xml:space="preserve"> PAGEREF _Toc468196627 \h </w:instrText>
+              <w:instrText xml:space="preserve"> PAGEREF _Toc468619588 \h </w:instrText>
             </w:r>
             <w:r>
               <w:rPr>
@@ -191,7 +199,7 @@
               <w:noProof/>
             </w:rPr>
           </w:pPr>
-          <w:hyperlink w:anchor="_Toc468196628" w:history="1">
+          <w:hyperlink w:anchor="_Toc468619589" w:history="1">
             <w:r>
               <w:rPr>
                 <w:rStyle w:val="Hyperlink"/>
@@ -218,7 +226,7 @@
                 <w:noProof/>
                 <w:webHidden/>
               </w:rPr>
-              <w:instrText xml:space="preserve"> PAGEREF _Toc468196628 \h </w:instrText>
+              <w:instrText xml:space="preserve"> PAGEREF _Toc468619589 \h </w:instrText>
             </w:r>
             <w:r>
               <w:rPr>
@@ -259,7 +267,7 @@
               <w:noProof/>
             </w:rPr>
           </w:pPr>
-          <w:hyperlink w:anchor="_Toc468196629" w:history="1">
+          <w:hyperlink w:anchor="_Toc468619590" w:history="1">
             <w:r>
               <w:rPr>
                 <w:rStyle w:val="Hyperlink"/>
@@ -286,7 +294,7 @@
                 <w:noProof/>
                 <w:webHidden/>
               </w:rPr>
-              <w:instrText xml:space="preserve"> PAGEREF _Toc468196629 \h </w:instrText>
+              <w:instrText xml:space="preserve"> PAGEREF _Toc468619590 \h </w:instrText>
             </w:r>
             <w:r>
               <w:rPr>
@@ -327,7 +335,7 @@
               <w:noProof/>
             </w:rPr>
           </w:pPr>
-          <w:hyperlink w:anchor="_Toc468196630" w:history="1">
+          <w:hyperlink w:anchor="_Toc468619591" w:history="1">
             <w:r>
               <w:rPr>
                 <w:rStyle w:val="Hyperlink"/>
@@ -354,7 +362,7 @@
                 <w:noProof/>
                 <w:webHidden/>
               </w:rPr>
-              <w:instrText xml:space="preserve"> PAGEREF _Toc468196630 \h </w:instrText>
+              <w:instrText xml:space="preserve"> PAGEREF _Toc468619591 \h </w:instrText>
             </w:r>
             <w:r>
               <w:rPr>
@@ -395,7 +403,7 @@
               <w:noProof/>
             </w:rPr>
           </w:pPr>
-          <w:hyperlink w:anchor="_Toc468196631" w:history="1">
+          <w:hyperlink w:anchor="_Toc468619592" w:history="1">
             <w:r>
               <w:rPr>
                 <w:rStyle w:val="Hyperlink"/>
@@ -422,7 +430,7 @@
                 <w:noProof/>
                 <w:webHidden/>
               </w:rPr>
-              <w:instrText xml:space="preserve"> PAGEREF _Toc468196631 \h </w:instrText>
+              <w:instrText xml:space="preserve"> PAGEREF _Toc468619592 \h </w:instrText>
             </w:r>
             <w:r>
               <w:rPr>
@@ -463,7 +471,7 @@
               <w:noProof/>
             </w:rPr>
           </w:pPr>
-          <w:hyperlink w:anchor="_Toc468196632" w:history="1">
+          <w:hyperlink w:anchor="_Toc468619593" w:history="1">
             <w:r>
               <w:rPr>
                 <w:rStyle w:val="Hyperlink"/>
@@ -490,7 +498,7 @@
                 <w:noProof/>
                 <w:webHidden/>
               </w:rPr>
-              <w:instrText xml:space="preserve"> PAGEREF _Toc468196632 \h </w:instrText>
+              <w:instrText xml:space="preserve"> PAGEREF _Toc468619593 \h </w:instrText>
             </w:r>
             <w:r>
               <w:rPr>
@@ -531,7 +539,7 @@
               <w:noProof/>
             </w:rPr>
           </w:pPr>
-          <w:hyperlink w:anchor="_Toc468196633" w:history="1">
+          <w:hyperlink w:anchor="_Toc468619594" w:history="1">
             <w:r>
               <w:rPr>
                 <w:rStyle w:val="Hyperlink"/>
@@ -558,7 +566,7 @@
                 <w:noProof/>
                 <w:webHidden/>
               </w:rPr>
-              <w:instrText xml:space="preserve"> PAGEREF _Toc468196633 \h </w:instrText>
+              <w:instrText xml:space="preserve"> PAGEREF _Toc468619594 \h </w:instrText>
             </w:r>
             <w:r>
               <w:rPr>
@@ -599,7 +607,7 @@
               <w:noProof/>
             </w:rPr>
           </w:pPr>
-          <w:hyperlink w:anchor="_Toc468196634" w:history="1">
+          <w:hyperlink w:anchor="_Toc468619595" w:history="1">
             <w:r>
               <w:rPr>
                 <w:rStyle w:val="Hyperlink"/>
@@ -626,7 +634,7 @@
                 <w:noProof/>
                 <w:webHidden/>
               </w:rPr>
-              <w:instrText xml:space="preserve"> PAGEREF _Toc468196634 \h </w:instrText>
+              <w:instrText xml:space="preserve"> PAGEREF _Toc468619595 \h </w:instrText>
             </w:r>
             <w:r>
               <w:rPr>
@@ -667,7 +675,7 @@
               <w:noProof/>
             </w:rPr>
           </w:pPr>
-          <w:hyperlink w:anchor="_Toc468196635" w:history="1">
+          <w:hyperlink w:anchor="_Toc468619596" w:history="1">
             <w:r>
               <w:rPr>
                 <w:rStyle w:val="Hyperlink"/>
@@ -694,7 +702,7 @@
                 <w:noProof/>
                 <w:webHidden/>
               </w:rPr>
-              <w:instrText xml:space="preserve"> PAGEREF _Toc468196635 \h </w:instrText>
+              <w:instrText xml:space="preserve"> PAGEREF _Toc468619596 \h </w:instrText>
             </w:r>
             <w:r>
               <w:rPr>
@@ -735,7 +743,7 @@
               <w:noProof/>
             </w:rPr>
           </w:pPr>
-          <w:hyperlink w:anchor="_Toc468196636" w:history="1">
+          <w:hyperlink w:anchor="_Toc468619597" w:history="1">
             <w:r>
               <w:rPr>
                 <w:rStyle w:val="Hyperlink"/>
@@ -762,7 +770,7 @@
                 <w:noProof/>
                 <w:webHidden/>
               </w:rPr>
-              <w:instrText xml:space="preserve"> PAGEREF _Toc468196636 \h </w:instrText>
+              <w:instrText xml:space="preserve"> PAGEREF _Toc468619597 \h </w:instrText>
             </w:r>
             <w:r>
               <w:rPr>
@@ -803,7 +811,7 @@
               <w:noProof/>
             </w:rPr>
           </w:pPr>
-          <w:hyperlink w:anchor="_Toc468196637" w:history="1">
+          <w:hyperlink w:anchor="_Toc468619598" w:history="1">
             <w:r>
               <w:rPr>
                 <w:rStyle w:val="Hyperlink"/>
@@ -830,7 +838,7 @@
                 <w:noProof/>
                 <w:webHidden/>
               </w:rPr>
-              <w:instrText xml:space="preserve"> PAGEREF _Toc468196637 \h </w:instrText>
+              <w:instrText xml:space="preserve"> PAGEREF _Toc468619598 \h </w:instrText>
             </w:r>
             <w:r>
               <w:rPr>
@@ -871,7 +879,7 @@
               <w:noProof/>
             </w:rPr>
           </w:pPr>
-          <w:hyperlink w:anchor="_Toc468196638" w:history="1">
+          <w:hyperlink w:anchor="_Toc468619599" w:history="1">
             <w:r>
               <w:rPr>
                 <w:rStyle w:val="Hyperlink"/>
@@ -898,7 +906,7 @@
                 <w:noProof/>
                 <w:webHidden/>
               </w:rPr>
-              <w:instrText xml:space="preserve"> PAGEREF _Toc468196638 \h </w:instrText>
+              <w:instrText xml:space="preserve"> PAGEREF _Toc468619599 \h </w:instrText>
             </w:r>
             <w:r>
               <w:rPr>
@@ -939,7 +947,7 @@
               <w:noProof/>
             </w:rPr>
           </w:pPr>
-          <w:hyperlink w:anchor="_Toc468196639" w:history="1">
+          <w:hyperlink w:anchor="_Toc468619600" w:history="1">
             <w:r>
               <w:rPr>
                 <w:rStyle w:val="Hyperlink"/>
@@ -966,7 +974,7 @@
                 <w:noProof/>
                 <w:webHidden/>
               </w:rPr>
-              <w:instrText xml:space="preserve"> PAGEREF _Toc468196639 \h </w:instrText>
+              <w:instrText xml:space="preserve"> PAGEREF _Toc468619600 \h </w:instrText>
             </w:r>
             <w:r>
               <w:rPr>
@@ -1009,7 +1017,7 @@
         <w:pStyle w:val="Heading1"/>
       </w:pPr>
       <w:bookmarkStart w:id="1" w:name="contact-details"/>
-      <w:bookmarkStart w:id="2" w:name="_Toc468196626"/>
+      <w:bookmarkStart w:id="2" w:name="_Toc468619587"/>
       <w:bookmarkEnd w:id="1"/>
       <w:r>
         <w:t>Contact Details</w:t>
@@ -1077,7 +1085,7 @@
         <w:pStyle w:val="Heading1"/>
       </w:pPr>
       <w:bookmarkStart w:id="3" w:name="skills"/>
-      <w:bookmarkStart w:id="4" w:name="_Toc468196627"/>
+      <w:bookmarkStart w:id="4" w:name="_Toc468619588"/>
       <w:bookmarkEnd w:id="3"/>
       <w:r>
         <w:t>Skills</w:t>
@@ -1121,10 +1129,13 @@
         <w:pStyle w:val="Heading2"/>
       </w:pPr>
       <w:bookmarkStart w:id="5" w:name="software-application-development"/>
-      <w:bookmarkStart w:id="6" w:name="_Toc468196628"/>
+      <w:bookmarkStart w:id="6" w:name="_Toc468619589"/>
       <w:bookmarkEnd w:id="5"/>
       <w:r>
-        <w:t>Software Application Development</w:t>
+        <w:t>Software A</w:t>
+      </w:r>
+      <w:r>
+        <w:t>pplication Development</w:t>
       </w:r>
       <w:bookmarkEnd w:id="6"/>
     </w:p>
@@ -1133,10 +1144,7 @@
         <w:pStyle w:val="FirstParagraph"/>
       </w:pPr>
       <w:r>
-        <w:t xml:space="preserve">An overview </w:t>
-      </w:r>
-      <w:r>
-        <w:t>of my skills and experience in this area is below, followed by descriptions of some example projects (most of which are on GitHub):</w:t>
+        <w:t>An overview of my skills and experience in this area is below, followed by descriptions of some example projects (most of which are on GitHub):</w:t>
       </w:r>
     </w:p>
     <w:p>
@@ -1160,7 +1168,11 @@
         </w:numPr>
       </w:pPr>
       <w:r>
-        <w:t>Advanced: SQL, PL/PGSQL (PostgreSQL procedural language), Python, Visual Basic and XSLT</w:t>
+        <w:lastRenderedPageBreak/>
+        <w:t xml:space="preserve">Advanced: SQL, PL/PGSQL (PostgreSQL procedural language), Python, </w:t>
+      </w:r>
+      <w:r>
+        <w:t>Visual Basic and XSLT</w:t>
       </w:r>
     </w:p>
     <w:p>
@@ -1172,11 +1184,7 @@
         </w:numPr>
       </w:pPr>
       <w:r>
-        <w:lastRenderedPageBreak/>
-        <w:t>Intermediate:</w:t>
-      </w:r>
-      <w:r>
-        <w:t xml:space="preserve"> JavaScript, PHP, Stata, SAS, Powershell/CMD and Java</w:t>
+        <w:t>Intermediate: JavaScript, PHP, Stata, SAS, Powershell/CMD and Java</w:t>
       </w:r>
     </w:p>
     <w:p>
@@ -1224,7 +1232,10 @@
         </w:numPr>
       </w:pPr>
       <w:r>
-        <w:t>Servers: PostgreSQL 8.4 to 9.6, Apache 2.4, Tomcat 6 to 7</w:t>
+        <w:t xml:space="preserve">Servers: PostgreSQL 8.4 to </w:t>
+      </w:r>
+      <w:r>
+        <w:t>9.6, Apache 2.4, Tomcat 6 to 7</w:t>
       </w:r>
     </w:p>
     <w:p>
@@ -1236,10 +1247,7 @@
         </w:numPr>
       </w:pPr>
       <w:r>
-        <w:t>Deve</w:t>
-      </w:r>
-      <w:r>
-        <w:t>lopment: Git, Intellij IDEA, Notepad++</w:t>
+        <w:t>Development: Git, Intellij IDEA, Notepad++</w:t>
       </w:r>
     </w:p>
     <w:p>
@@ -1257,10 +1265,7 @@
         <w:pStyle w:val="FirstParagraph"/>
       </w:pPr>
       <w:r>
-        <w:t>DataMart is a reporting tool implemented PostgreSQL using SQL, PL/PGSQL, and Python. Study definition metadata is read from an OpenClinica database and used to prepare tabulated data in a user-frien</w:t>
-      </w:r>
-      <w:r>
-        <w:t>dly format.</w:t>
+        <w:t>DataMart is a reporting tool implemented PostgreSQL using SQL, PL/PGSQL, and Python. Study definition metadata is read from an OpenClinica database and used to prepare tabulated data in a user-friendly format.</w:t>
       </w:r>
     </w:p>
     <w:p>
@@ -1268,7 +1273,10 @@
         <w:pStyle w:val="BodyText"/>
       </w:pPr>
       <w:r>
-        <w:t>The deployment includes encrypted connections between servers and clients, strong access controls, and Windows domain integrated authentication. Client tools included for integration via ODBC with Stata, SAS and Microsoft Access.</w:t>
+        <w:t xml:space="preserve">The deployment includes encrypted connections </w:t>
+      </w:r>
+      <w:r>
+        <w:t>between servers and clients, strong access controls, and Windows domain integrated authentication. Client tools included for integration via ODBC with Stata, SAS and Microsoft Access.</w:t>
       </w:r>
     </w:p>
     <w:p>
@@ -1276,7 +1284,10 @@
         <w:pStyle w:val="BodyText"/>
       </w:pPr>
       <w:r>
-        <w:t>This is used by many OpenClinica users as a key part of their data management processes, as well as integration with other data sources or reporting tools.</w:t>
+        <w:t>This is used by many OpenClinica users as a key part of their data manag</w:t>
+      </w:r>
+      <w:r>
+        <w:t>ement processes, as well as integration with other data sources or reporting tools.</w:t>
       </w:r>
     </w:p>
     <w:p>
@@ -1294,10 +1305,10 @@
         <w:pStyle w:val="FirstParagraph"/>
       </w:pPr>
       <w:r>
-        <w:t>The ODK Tools application is a build tool implemented in Python. It provide</w:t>
-      </w:r>
-      <w:r>
-        <w:t>s a simple user interface for form designers to run scripts that convert Excel-based form definitions to XML, validate the XML, produce images for each form question in each specified language, and prepare a deployment package for each participating site.</w:t>
+        <w:t>The ODK Tools application is a build tool implemented in Python. It provides a simple user interface for form designers to run scripts that convert</w:t>
+      </w:r>
+      <w:r>
+        <w:t xml:space="preserve"> Excel-based form definitions to XML, validate the XML, produce images for each form question in each specified language, and prepare a deployment package for each participating site.</w:t>
       </w:r>
     </w:p>
     <w:p>
@@ -1305,10 +1316,10 @@
         <w:pStyle w:val="BodyText"/>
       </w:pPr>
       <w:r>
-        <w:t xml:space="preserve">This is used as part of a deployment of 83 (and growing) Android tablets for offline data collection at research study sites, including hospitals, clinics and prisons in Australia and internationally. I was reponsible for planning device configuration and </w:t>
-      </w:r>
-      <w:r>
-        <w:t>management processes, and preparing training materials for end users.</w:t>
+        <w:t>This is used as part of a deployment of 83 (and growing) Android tablets</w:t>
+      </w:r>
+      <w:r>
+        <w:t xml:space="preserve"> for offline data collection at research study sites, including hospitals, clinics and prisons in Australia and internationally. I was reponsible for planning device configuration and management processes, and preparing training materials for end users.</w:t>
       </w:r>
     </w:p>
     <w:p>
@@ -1318,7 +1329,10 @@
       <w:bookmarkStart w:id="9" w:name="python-web-projects"/>
       <w:bookmarkEnd w:id="9"/>
       <w:r>
-        <w:t>Python Web Projects</w:t>
+        <w:t>Py</w:t>
+      </w:r>
+      <w:r>
+        <w:t>thon Web Projects</w:t>
       </w:r>
     </w:p>
     <w:p>
@@ -1350,10 +1364,10 @@
         </w:numPr>
       </w:pPr>
       <w:r>
-        <w:t>Integration between</w:t>
-      </w:r>
-      <w:r>
-        <w:t xml:space="preserve"> LabKey's REST JSON webservice and OpenClinica to map and import daily hepatitis C test results</w:t>
+        <w:t>Integration between LabKey's REST JSON webservice and OpenClinica to map and import daily h</w:t>
+      </w:r>
+      <w:r>
+        <w:t>epatitis C test results</w:t>
       </w:r>
     </w:p>
     <w:p>
@@ -1377,10 +1391,10 @@
         </w:numPr>
       </w:pPr>
       <w:r>
-        <w:t>A functional test suite</w:t>
-      </w:r>
-      <w:r>
-        <w:t xml:space="preserve"> for a custom, Bootstrap-themed LimeSurvey template using Selenium. Validated cross-browser behaviour of JavaScript shims and monkey-patches</w:t>
+        <w:t>A functional test suite for a custom, Bootstrap-themed LimeSurvey template using Selenium. Vali</w:t>
+      </w:r>
+      <w:r>
+        <w:t>dated cross-browser behaviour of JavaScript shims and monkey-patches</w:t>
       </w:r>
     </w:p>
     <w:p>
@@ -1388,7 +1402,7 @@
         <w:pStyle w:val="Heading2"/>
       </w:pPr>
       <w:bookmarkStart w:id="10" w:name="clinical-trial-data-and-project-manageme"/>
-      <w:bookmarkStart w:id="11" w:name="_Toc468196629"/>
+      <w:bookmarkStart w:id="11" w:name="_Toc468619590"/>
       <w:bookmarkEnd w:id="10"/>
       <w:r>
         <w:t>Clinical Trial Data and Project Management</w:t>
@@ -1400,10 +1414,10 @@
         <w:pStyle w:val="FirstParagraph"/>
       </w:pPr>
       <w:r>
-        <w:t>An overview of my skills and experience in this area is below. Project n</w:t>
-      </w:r>
-      <w:r>
-        <w:t xml:space="preserve">ames and registry identifiers are detailed under the relevant role in the </w:t>
+        <w:t>An overview of my skills and experience in this area is below. Project names and registry identifiers are detailed under the relevant role in th</w:t>
+      </w:r>
+      <w:r>
+        <w:t xml:space="preserve">e </w:t>
       </w:r>
       <w:hyperlink w:anchor="employment">
         <w:r>
@@ -1438,6 +1452,7 @@
         </w:numPr>
       </w:pPr>
       <w:r>
+        <w:lastRenderedPageBreak/>
         <w:t>OpenClinica: a web based tool for managing clinical trial data collection and cleaning</w:t>
       </w:r>
     </w:p>
@@ -1450,7 +1465,6 @@
         </w:numPr>
       </w:pPr>
       <w:r>
-        <w:lastRenderedPageBreak/>
         <w:t>ODK Collect: an Android app for data collection</w:t>
       </w:r>
     </w:p>
@@ -1499,10 +1513,10 @@
         </w:numPr>
       </w:pPr>
       <w:r>
-        <w:t>Compliance with ethics and regulatory requirements</w:t>
-      </w:r>
-      <w:r>
-        <w:t xml:space="preserve"> including the TGA guidance on ICH GCP, the NHMRC National Statement, and Australian Privacy Principles</w:t>
+        <w:t>Compliance with ethics and regulatory requirements including the TGA guidance on ICH GCP, the NHMR</w:t>
+      </w:r>
+      <w:r>
+        <w:t>C National Statement, and Australian Privacy Principles</w:t>
       </w:r>
     </w:p>
     <w:p>
@@ -1526,10 +1540,10 @@
         </w:numPr>
       </w:pPr>
       <w:r>
-        <w:t>Australia-wide and international clinical trials collaborating with hospita</w:t>
-      </w:r>
-      <w:r>
-        <w:t>ls, clinics, academic institutions, CROs, and pharmaceutical companies</w:t>
+        <w:t>Australia-wide and international clinical trials collaborating with hospitals, clinics, academic institutions, CROs, and ph</w:t>
+      </w:r>
+      <w:r>
+        <w:t>armaceutical companies</w:t>
       </w:r>
     </w:p>
     <w:p>
@@ -1562,7 +1576,7 @@
         <w:pStyle w:val="Heading1"/>
       </w:pPr>
       <w:bookmarkStart w:id="12" w:name="employment"/>
-      <w:bookmarkStart w:id="13" w:name="_Toc468196630"/>
+      <w:bookmarkStart w:id="13" w:name="_Toc468619591"/>
       <w:bookmarkEnd w:id="12"/>
       <w:r>
         <w:t>Employment</w:t>
@@ -1574,13 +1588,10 @@
         <w:pStyle w:val="Heading2"/>
       </w:pPr>
       <w:bookmarkStart w:id="14" w:name="unsw-australia-clinical-trials-database-"/>
-      <w:bookmarkStart w:id="15" w:name="_Toc468196631"/>
+      <w:bookmarkStart w:id="15" w:name="_Toc468619592"/>
       <w:bookmarkEnd w:id="14"/>
       <w:r>
-        <w:t>UNSW Australia: Clin</w:t>
-      </w:r>
-      <w:r>
-        <w:t>ical Trials Database Developer</w:t>
+        <w:t>UNSW Australia: Clinical Trials Database Developer</w:t>
       </w:r>
       <w:bookmarkEnd w:id="15"/>
     </w:p>
@@ -1637,7 +1648,10 @@
         </w:numPr>
       </w:pPr>
       <w:r>
-        <w:t>Implement data collection and validation systems for projects from the VHCRP</w:t>
+        <w:t>Implement data collection and validation systems for projects from the VHCR</w:t>
+      </w:r>
+      <w:r>
+        <w:t>P</w:t>
       </w:r>
     </w:p>
     <w:p>
@@ -1693,10 +1707,7 @@
         </w:numPr>
       </w:pPr>
       <w:r>
-        <w:t xml:space="preserve">NCT02102451 (CEASE): </w:t>
-      </w:r>
-      <w:r>
-        <w:t>surveillance of hepatitis C treatment</w:t>
+        <w:t>NCT02102451 (CEASE): surveillance of hepatitis C treatment</w:t>
       </w:r>
     </w:p>
     <w:p>
@@ -1708,7 +1719,10 @@
         </w:numPr>
       </w:pPr>
       <w:r>
-        <w:t>NCT02064049 (SToP-C): phase 4 hepatitis C</w:t>
+        <w:t>NCT02064049 (SToP-C): phase 4 hepatit</w:t>
+      </w:r>
+      <w:r>
+        <w:t>is C</w:t>
       </w:r>
     </w:p>
     <w:p>
@@ -1744,10 +1758,7 @@
         </w:numPr>
       </w:pPr>
       <w:r>
-        <w:t xml:space="preserve">NCT01336010 </w:t>
-      </w:r>
-      <w:r>
-        <w:t>(ATAHC II): phase 4 hepatitis C</w:t>
+        <w:t>NCT01336010 (ATAHC II): phase 4 hepatitis C</w:t>
       </w:r>
     </w:p>
     <w:p>
@@ -1771,7 +1782,10 @@
         </w:numPr>
       </w:pPr>
       <w:r>
-        <w:t>NCT02156570 (DARE-C II): phase 4 hepatitis C</w:t>
+        <w:t>N</w:t>
+      </w:r>
+      <w:r>
+        <w:t>CT02156570 (DARE-C II): phase 4 hepatitis C</w:t>
       </w:r>
     </w:p>
     <w:p>
@@ -1831,10 +1845,7 @@
         </w:numPr>
       </w:pPr>
       <w:r>
-        <w:t>Implemented a Lim</w:t>
-      </w:r>
-      <w:r>
-        <w:t>eSurvey survey for CEASE (as above)</w:t>
+        <w:t>Implemented a LimeSurvey survey for CEASE (as above)</w:t>
       </w:r>
     </w:p>
     <w:p>
@@ -1842,10 +1853,13 @@
         <w:pStyle w:val="Heading2"/>
       </w:pPr>
       <w:bookmarkStart w:id="16" w:name="university-of-sydney-clinical-data-coord"/>
-      <w:bookmarkStart w:id="17" w:name="_Toc468196632"/>
+      <w:bookmarkStart w:id="17" w:name="_Toc468619593"/>
       <w:bookmarkEnd w:id="16"/>
       <w:r>
-        <w:t>University of Sydney: Clinical Data Coordinator</w:t>
+        <w:t>University of Sydney: Clinical Data Coo</w:t>
+      </w:r>
+      <w:r>
+        <w:t>rdinator</w:t>
       </w:r>
       <w:bookmarkEnd w:id="17"/>
     </w:p>
@@ -1870,6 +1884,7 @@
         </w:numPr>
       </w:pPr>
       <w:r>
+        <w:lastRenderedPageBreak/>
         <w:t>Reporting To: Head of Data Management</w:t>
       </w:r>
     </w:p>
@@ -1890,7 +1905,6 @@
         <w:pStyle w:val="FirstParagraph"/>
       </w:pPr>
       <w:r>
-        <w:lastRenderedPageBreak/>
         <w:t>Responsibilities:</w:t>
       </w:r>
     </w:p>
@@ -1959,10 +1973,7 @@
         </w:numPr>
       </w:pPr>
       <w:r>
-        <w:t>ACTRN12611000378921 (SEED)</w:t>
-      </w:r>
-      <w:r>
-        <w:t>: quality of life study for brain cancer</w:t>
+        <w:t>ACTRN12611000378921 (SEED): quality of life study for brain cancer</w:t>
       </w:r>
     </w:p>
     <w:p>
@@ -2018,10 +2029,13 @@
         <w:pStyle w:val="Heading2"/>
       </w:pPr>
       <w:bookmarkStart w:id="18" w:name="university-of-sydney-trial-coordinator-d"/>
-      <w:bookmarkStart w:id="19" w:name="_Toc468196633"/>
+      <w:bookmarkStart w:id="19" w:name="_Toc468619594"/>
       <w:bookmarkEnd w:id="18"/>
       <w:r>
-        <w:t>University of Sydney: Trial Coordinator / Data Manager</w:t>
+        <w:t xml:space="preserve">University </w:t>
+      </w:r>
+      <w:r>
+        <w:t>of Sydney: Trial Coordinator / Data Manager</w:t>
       </w:r>
       <w:bookmarkEnd w:id="19"/>
     </w:p>
@@ -2058,10 +2072,7 @@
         </w:numPr>
       </w:pPr>
       <w:r>
-        <w:t>Duration: 1 year 10 mon</w:t>
-      </w:r>
-      <w:r>
-        <w:t>ths, 2010-07 to 2012-05</w:t>
+        <w:t>Duration: 1 year 10 months, 2010-07 to 2012-05</w:t>
       </w:r>
     </w:p>
     <w:p>
@@ -2081,7 +2092,10 @@
         </w:numPr>
       </w:pPr>
       <w:r>
-        <w:t>Study start-up phase: conduct feasibility surveys, vendor selection, write study documentation, ethics and regulatory applications, data systems specifications;</w:t>
+        <w:t>Study start-up phase: cond</w:t>
+      </w:r>
+      <w:r>
+        <w:t>uct feasibility surveys, vendor selection, write study documentation, ethics and regulatory applications, data systems specifications;</w:t>
       </w:r>
     </w:p>
     <w:p>
@@ -2093,10 +2107,10 @@
         </w:numPr>
       </w:pPr>
       <w:r>
-        <w:t>Study conduct phase: collect, distribute and track GC</w:t>
-      </w:r>
-      <w:r>
-        <w:t>P Essential Documents; data collection, entry, and validation; safety and project progress reporting; coordinate pathology sample collection;</w:t>
+        <w:t>Study conduct phase: collect, distribute and track GCP Essential Documents; data collection, entry, and validation; safet</w:t>
+      </w:r>
+      <w:r>
+        <w:t>y and project progress reporting; coordinate pathology sample collection;</w:t>
       </w:r>
     </w:p>
     <w:p>
@@ -2140,7 +2154,10 @@
         </w:numPr>
       </w:pPr>
       <w:r>
-        <w:t>ACTRN12611000245998 (TACTIC): phase 2, biliary tract cancer</w:t>
+        <w:t>ACTRN12611000245998 (TACTIC): phase 2, biliary tract canc</w:t>
+      </w:r>
+      <w:r>
+        <w:t>er</w:t>
       </w:r>
     </w:p>
     <w:p>
@@ -2208,7 +2225,7 @@
         <w:pStyle w:val="Heading2"/>
       </w:pPr>
       <w:bookmarkStart w:id="20" w:name="university-of-sydney-clinical-trials-ass"/>
-      <w:bookmarkStart w:id="21" w:name="_Toc468196634"/>
+      <w:bookmarkStart w:id="21" w:name="_Toc468619595"/>
       <w:bookmarkEnd w:id="20"/>
       <w:r>
         <w:t>University of Sydney: Clinical Trials Assistant / Data Manager</w:t>
@@ -2224,10 +2241,7 @@
         </w:numPr>
       </w:pPr>
       <w:r>
-        <w:t>Department: NHMRC Clinical Trials Centre, Oncology Trials P</w:t>
-      </w:r>
-      <w:r>
-        <w:t>rogram</w:t>
+        <w:t>Department: NHMRC Clinical Trials Centre, Oncology Trials Program</w:t>
       </w:r>
     </w:p>
     <w:p>
@@ -2283,6 +2297,7 @@
         </w:numPr>
       </w:pPr>
       <w:r>
+        <w:lastRenderedPageBreak/>
         <w:t>Quality of Life questionnaire data entry</w:t>
       </w:r>
     </w:p>
@@ -2303,7 +2318,6 @@
         <w:pStyle w:val="FirstParagraph"/>
       </w:pPr>
       <w:r>
-        <w:lastRenderedPageBreak/>
         <w:t>Achievements:</w:t>
       </w:r>
     </w:p>
@@ -2316,10 +2330,7 @@
         </w:numPr>
       </w:pPr>
       <w:r>
-        <w:t xml:space="preserve">Worked </w:t>
-      </w:r>
-      <w:r>
-        <w:t>on:</w:t>
+        <w:t>Worked on:</w:t>
       </w:r>
     </w:p>
     <w:p>
@@ -2331,7 +2342,10 @@
         </w:numPr>
       </w:pPr>
       <w:r>
-        <w:t>ACTRN12605000025639 (MAX): phase 2/3, colorectal cancer</w:t>
+        <w:t>ACTRN12605000025639 (MAX): phase 2/3, colorectal ca</w:t>
+      </w:r>
+      <w:r>
+        <w:t>ncer</w:t>
       </w:r>
     </w:p>
     <w:p>
@@ -2379,10 +2393,10 @@
         </w:numPr>
       </w:pPr>
       <w:r>
-        <w:t>ACTRN126090</w:t>
-      </w:r>
-      <w:r>
-        <w:t>00545268 (Chemo and Cog): quality of life study for testicular cancer</w:t>
+        <w:t>ACTRN12609000545268 (Chemo and Cog): quality of life study for tes</w:t>
+      </w:r>
+      <w:r>
+        <w:t>ticular cancer</w:t>
       </w:r>
     </w:p>
     <w:p>
@@ -2403,7 +2417,7 @@
         <w:pStyle w:val="Heading1"/>
       </w:pPr>
       <w:bookmarkStart w:id="22" w:name="education"/>
-      <w:bookmarkStart w:id="23" w:name="_Toc468196635"/>
+      <w:bookmarkStart w:id="23" w:name="_Toc468619596"/>
       <w:bookmarkEnd w:id="22"/>
       <w:r>
         <w:t>Education</w:t>
@@ -2415,7 +2429,7 @@
         <w:pStyle w:val="Heading2"/>
       </w:pPr>
       <w:bookmarkStart w:id="24" w:name="master-of-biostatistics"/>
-      <w:bookmarkStart w:id="25" w:name="_Toc468196636"/>
+      <w:bookmarkStart w:id="25" w:name="_Toc468619597"/>
       <w:bookmarkEnd w:id="24"/>
       <w:r>
         <w:t>Master of Biostatistics</w:t>
@@ -2519,7 +2533,7 @@
         <w:pStyle w:val="Heading2"/>
       </w:pPr>
       <w:bookmarkStart w:id="26" w:name="bachelor-of-science"/>
-      <w:bookmarkStart w:id="27" w:name="_Toc468196637"/>
+      <w:bookmarkStart w:id="27" w:name="_Toc468619598"/>
       <w:bookmarkEnd w:id="26"/>
       <w:r>
         <w:t>Bachelor of Science</w:t>
@@ -2615,10 +2629,7 @@
         </w:numPr>
       </w:pPr>
       <w:r>
-        <w:t>Public Health (Introductory Statistics, Epidemiology and Research M</w:t>
-      </w:r>
-      <w:r>
-        <w:t>ethods)</w:t>
+        <w:t>Public Health (Introductory Statistics, Epidemiology and Research Methods)</w:t>
       </w:r>
     </w:p>
     <w:p>
@@ -2626,7 +2637,7 @@
         <w:pStyle w:val="Heading2"/>
       </w:pPr>
       <w:bookmarkStart w:id="28" w:name="short-courses"/>
-      <w:bookmarkStart w:id="29" w:name="_Toc468196638"/>
+      <w:bookmarkStart w:id="29" w:name="_Toc468619599"/>
       <w:bookmarkEnd w:id="28"/>
       <w:r>
         <w:t>Short Courses</w:t>
@@ -2642,7 +2653,10 @@
         </w:numPr>
       </w:pPr>
       <w:r>
-        <w:t>2014 (MedDRA MSSO): MedDRA Safety Data Analysis and SMQs</w:t>
+        <w:t>2014 (M</w:t>
+      </w:r>
+      <w:r>
+        <w:t>edDRA MSSO): MedDRA Safety Data Analysis and SMQs</w:t>
       </w:r>
     </w:p>
     <w:p>
@@ -2674,7 +2688,7 @@
         <w:pStyle w:val="Heading1"/>
       </w:pPr>
       <w:bookmarkStart w:id="30" w:name="presentations"/>
-      <w:bookmarkStart w:id="31" w:name="_Toc468196639"/>
+      <w:bookmarkStart w:id="31" w:name="_Toc468619600"/>
       <w:bookmarkEnd w:id="30"/>
       <w:r>
         <w:t>Presentations</w:t>
@@ -2690,10 +2704,7 @@
         </w:numPr>
       </w:pPr>
       <w:r>
-        <w:t>OpenClinica Conference, Bosto</w:t>
-      </w:r>
-      <w:r>
-        <w:t>n US: 2016-10</w:t>
+        <w:t>OpenClinica Conference, Boston US: 2016-10</w:t>
       </w:r>
     </w:p>
     <w:p>
@@ -2705,7 +2716,11 @@
         </w:numPr>
       </w:pPr>
       <w:r>
-        <w:t>Community DataMart ETL project</w:t>
+        <w:lastRenderedPageBreak/>
+        <w:t>Community DataM</w:t>
+      </w:r>
+      <w:r>
+        <w:t>art ETL project</w:t>
       </w:r>
     </w:p>
     <w:p>
@@ -2729,7 +2744,6 @@
         </w:numPr>
       </w:pPr>
       <w:r>
-        <w:lastRenderedPageBreak/>
         <w:t>Sydney Python User Group Meetup: 2015-09</w:t>
       </w:r>
     </w:p>
@@ -2795,6 +2809,7 @@
       </w:hyperlink>
     </w:p>
     <w:sectPr>
+      <w:footerReference w:type="default" r:id="rId9"/>
       <w:pgSz w:w="12240" w:h="15840"/>
       <w:pgMar w:top="1440" w:right="1440" w:bottom="1440" w:left="1440" w:header="720" w:footer="720" w:gutter="0"/>
       <w:cols w:space="720"/>
@@ -2828,6 +2843,113 @@
 </w:endnotes>
 </file>
 
+<file path=word/footer1.xml><?xml version="1.0" encoding="utf-8"?>
+<w:ftr xmlns:wpc="http://schemas.microsoft.com/office/word/2010/wordprocessingCanvas" xmlns:mc="http://schemas.openxmlformats.org/markup-compatibility/2006" xmlns:o="urn:schemas-microsoft-com:office:office" xmlns:r="http://schemas.openxmlformats.org/officeDocument/2006/relationships" xmlns:m="http://schemas.openxmlformats.org/officeDocument/2006/math" xmlns:v="urn:schemas-microsoft-com:vml" xmlns:wp14="http://schemas.microsoft.com/office/word/2010/wordprocessingDrawing" xmlns:wp="http://schemas.openxmlformats.org/drawingml/2006/wordprocessingDrawing" xmlns:w10="urn:schemas-microsoft-com:office:word" xmlns:w="http://schemas.openxmlformats.org/wordprocessingml/2006/main" xmlns:w14="http://schemas.microsoft.com/office/word/2010/wordml" xmlns:wpg="http://schemas.microsoft.com/office/word/2010/wordprocessingGroup" xmlns:wpi="http://schemas.microsoft.com/office/word/2010/wordprocessingInk" xmlns:wne="http://schemas.microsoft.com/office/word/2006/wordml" xmlns:wps="http://schemas.microsoft.com/office/word/2010/wordprocessingShape" mc:Ignorable="w14 wp14">
+  <w:p>
+    <w:pPr>
+      <w:pStyle w:val="Footer"/>
+    </w:pPr>
+    <w:r>
+      <w:pict>
+        <v:rect id="_x0000_i1025" style="width:0;height:1.5pt" o:hralign="center" o:hrstd="t" o:hr="t" fillcolor="#a0a0a0" stroked="f"/>
+      </w:pict>
+    </w:r>
+  </w:p>
+  <w:p>
+    <w:pPr>
+      <w:pStyle w:val="Footer"/>
+    </w:pPr>
+    <w:sdt>
+      <w:sdtPr>
+        <w:alias w:val="Title"/>
+        <w:tag w:val=""/>
+        <w:id w:val="-1101716728"/>
+        <w:dataBinding w:prefixMappings="xmlns:ns0='http://purl.org/dc/elements/1.1/' xmlns:ns1='http://schemas.openxmlformats.org/package/2006/metadata/core-properties' " w:xpath="/ns1:coreProperties[1]/ns0:title[1]" w:storeItemID="{6C3C8BC8-F283-45AE-878A-BAB7291924A1}"/>
+        <w:text/>
+      </w:sdtPr>
+      <w:sdtEndPr/>
+      <w:sdtContent>
+        <w:r>
+          <w:t>Resume - Lindsay Stevens</w:t>
+        </w:r>
+      </w:sdtContent>
+    </w:sdt>
+    <w:r>
+      <w:tab/>
+    </w:r>
+    <w:r>
+      <w:tab/>
+      <w:t xml:space="preserve">Page </w:t>
+    </w:r>
+    <w:r>
+      <w:rPr>
+        <w:b/>
+      </w:rPr>
+      <w:fldChar w:fldCharType="begin"/>
+    </w:r>
+    <w:r>
+      <w:rPr>
+        <w:b/>
+      </w:rPr>
+      <w:instrText xml:space="preserve"> PAGE  \* Arabic  \* MERGEFORMAT </w:instrText>
+    </w:r>
+    <w:r>
+      <w:rPr>
+        <w:b/>
+      </w:rPr>
+      <w:fldChar w:fldCharType="separate"/>
+    </w:r>
+    <w:r>
+      <w:rPr>
+        <w:b/>
+        <w:noProof/>
+      </w:rPr>
+      <w:t>1</w:t>
+    </w:r>
+    <w:r>
+      <w:rPr>
+        <w:b/>
+      </w:rPr>
+      <w:fldChar w:fldCharType="end"/>
+    </w:r>
+    <w:r>
+      <w:t xml:space="preserve"> of </w:t>
+    </w:r>
+    <w:r>
+      <w:rPr>
+        <w:b/>
+      </w:rPr>
+      <w:fldChar w:fldCharType="begin"/>
+    </w:r>
+    <w:r>
+      <w:rPr>
+        <w:b/>
+      </w:rPr>
+      <w:instrText xml:space="preserve"> NUMPAGES  \* Arabic  \* MERGEFORMAT </w:instrText>
+    </w:r>
+    <w:r>
+      <w:rPr>
+        <w:b/>
+      </w:rPr>
+      <w:fldChar w:fldCharType="separate"/>
+    </w:r>
+    <w:r>
+      <w:rPr>
+        <w:b/>
+        <w:noProof/>
+      </w:rPr>
+      <w:t>6</w:t>
+    </w:r>
+    <w:r>
+      <w:rPr>
+        <w:b/>
+      </w:rPr>
+      <w:fldChar w:fldCharType="end"/>
+    </w:r>
+  </w:p>
+</w:ftr>
+</file>
+
 <file path=word/footnotes.xml><?xml version="1.0" encoding="utf-8"?>
 <w:footnotes xmlns:wpc="http://schemas.microsoft.com/office/word/2010/wordprocessingCanvas" xmlns:mc="http://schemas.openxmlformats.org/markup-compatibility/2006" xmlns:o="urn:schemas-microsoft-com:office:office" xmlns:r="http://schemas.openxmlformats.org/officeDocument/2006/relationships" xmlns:m="http://schemas.openxmlformats.org/officeDocument/2006/math" xmlns:v="urn:schemas-microsoft-com:vml" xmlns:wp14="http://schemas.microsoft.com/office/word/2010/wordprocessingDrawing" xmlns:wp="http://schemas.openxmlformats.org/drawingml/2006/wordprocessingDrawing" xmlns:w10="urn:schemas-microsoft-com:office:word" xmlns:w="http://schemas.openxmlformats.org/wordprocessingml/2006/main" xmlns:w14="http://schemas.microsoft.com/office/word/2010/wordml" xmlns:wpg="http://schemas.microsoft.com/office/word/2010/wordprocessingGroup" xmlns:wpi="http://schemas.microsoft.com/office/word/2010/wordprocessingInk" xmlns:wne="http://schemas.microsoft.com/office/word/2006/wordml" xmlns:wps="http://schemas.microsoft.com/office/word/2010/wordprocessingShape" mc:Ignorable="w14 wp14">
   <w:footnote w:type="separator" w:id="-1">
@@ -2850,273 +2972,9 @@
 <file path=word/numbering.xml><?xml version="1.0" encoding="utf-8"?>
 <w:numbering xmlns:wpc="http://schemas.microsoft.com/office/word/2010/wordprocessingCanvas" xmlns:mc="http://schemas.openxmlformats.org/markup-compatibility/2006" xmlns:o="urn:schemas-microsoft-com:office:office" xmlns:r="http://schemas.openxmlformats.org/officeDocument/2006/relationships" xmlns:m="http://schemas.openxmlformats.org/officeDocument/2006/math" xmlns:v="urn:schemas-microsoft-com:vml" xmlns:wp14="http://schemas.microsoft.com/office/word/2010/wordprocessingDrawing" xmlns:wp="http://schemas.openxmlformats.org/drawingml/2006/wordprocessingDrawing" xmlns:w10="urn:schemas-microsoft-com:office:word" xmlns:w="http://schemas.openxmlformats.org/wordprocessingml/2006/main" xmlns:w14="http://schemas.microsoft.com/office/word/2010/wordml" xmlns:wpg="http://schemas.microsoft.com/office/word/2010/wordprocessingGroup" xmlns:wpi="http://schemas.microsoft.com/office/word/2010/wordprocessingInk" xmlns:wne="http://schemas.microsoft.com/office/word/2006/wordml" xmlns:wps="http://schemas.microsoft.com/office/word/2010/wordprocessingShape" mc:Ignorable="w14 wp14">
   <w:abstractNum w:abstractNumId="0">
-    <w:nsid w:val="C0CED2FF"/>
+    <w:nsid w:val="A58D5826"/>
     <w:multiLevelType w:val="multilevel"/>
-    <w:tmpl w:val="BE04544E"/>
-    <w:lvl w:ilvl="0">
-      <w:numFmt w:val="bullet"/>
-      <w:pStyle w:val="ListItem"/>
-      <w:lvlText w:val="•"/>
-      <w:lvlJc w:val="left"/>
-      <w:pPr>
-        <w:tabs>
-          <w:tab w:val="num" w:pos="0"/>
-        </w:tabs>
-        <w:ind w:left="397" w:hanging="397"/>
-      </w:pPr>
-      <w:rPr>
-        <w:rFonts w:hint="default"/>
-      </w:rPr>
-    </w:lvl>
-    <w:lvl w:ilvl="1">
-      <w:numFmt w:val="bullet"/>
-      <w:lvlText w:val="–"/>
-      <w:lvlJc w:val="left"/>
-      <w:pPr>
-        <w:tabs>
-          <w:tab w:val="num" w:pos="397"/>
-        </w:tabs>
-        <w:ind w:left="794" w:hanging="397"/>
-      </w:pPr>
-      <w:rPr>
-        <w:rFonts w:hint="default"/>
-      </w:rPr>
-    </w:lvl>
-    <w:lvl w:ilvl="2">
-      <w:numFmt w:val="bullet"/>
-      <w:lvlText w:val="•"/>
-      <w:lvlJc w:val="left"/>
-      <w:pPr>
-        <w:tabs>
-          <w:tab w:val="num" w:pos="794"/>
-        </w:tabs>
-        <w:ind w:left="1191" w:hanging="397"/>
-      </w:pPr>
-      <w:rPr>
-        <w:rFonts w:hint="default"/>
-      </w:rPr>
-    </w:lvl>
-    <w:lvl w:ilvl="3">
-      <w:numFmt w:val="bullet"/>
-      <w:lvlText w:val="–"/>
-      <w:lvlJc w:val="left"/>
-      <w:pPr>
-        <w:tabs>
-          <w:tab w:val="num" w:pos="1191"/>
-        </w:tabs>
-        <w:ind w:left="1588" w:hanging="397"/>
-      </w:pPr>
-      <w:rPr>
-        <w:rFonts w:hint="default"/>
-      </w:rPr>
-    </w:lvl>
-    <w:lvl w:ilvl="4">
-      <w:numFmt w:val="bullet"/>
-      <w:lvlText w:val="•"/>
-      <w:lvlJc w:val="left"/>
-      <w:pPr>
-        <w:tabs>
-          <w:tab w:val="num" w:pos="1588"/>
-        </w:tabs>
-        <w:ind w:left="1985" w:hanging="397"/>
-      </w:pPr>
-      <w:rPr>
-        <w:rFonts w:hint="default"/>
-      </w:rPr>
-    </w:lvl>
-    <w:lvl w:ilvl="5">
-      <w:numFmt w:val="bullet"/>
-      <w:lvlText w:val="–"/>
-      <w:lvlJc w:val="left"/>
-      <w:pPr>
-        <w:tabs>
-          <w:tab w:val="num" w:pos="1985"/>
-        </w:tabs>
-        <w:ind w:left="2382" w:hanging="397"/>
-      </w:pPr>
-      <w:rPr>
-        <w:rFonts w:hint="default"/>
-      </w:rPr>
-    </w:lvl>
-    <w:lvl w:ilvl="6">
-      <w:numFmt w:val="bullet"/>
-      <w:lvlText w:val="•"/>
-      <w:lvlJc w:val="left"/>
-      <w:pPr>
-        <w:tabs>
-          <w:tab w:val="num" w:pos="2382"/>
-        </w:tabs>
-        <w:ind w:left="2779" w:hanging="397"/>
-      </w:pPr>
-      <w:rPr>
-        <w:rFonts w:hint="default"/>
-      </w:rPr>
-    </w:lvl>
-    <w:lvl w:ilvl="7">
-      <w:numFmt w:val="decimal"/>
-      <w:lvlText w:val=""/>
-      <w:lvlJc w:val="left"/>
-      <w:pPr>
-        <w:tabs>
-          <w:tab w:val="num" w:pos="2779"/>
-        </w:tabs>
-        <w:ind w:left="3176" w:hanging="397"/>
-      </w:pPr>
-      <w:rPr>
-        <w:rFonts w:hint="default"/>
-      </w:rPr>
-    </w:lvl>
-    <w:lvl w:ilvl="8">
-      <w:numFmt w:val="decimal"/>
-      <w:lvlText w:val=""/>
-      <w:lvlJc w:val="left"/>
-      <w:pPr>
-        <w:tabs>
-          <w:tab w:val="num" w:pos="3176"/>
-        </w:tabs>
-        <w:ind w:left="3573" w:hanging="397"/>
-      </w:pPr>
-      <w:rPr>
-        <w:rFonts w:hint="default"/>
-      </w:rPr>
-    </w:lvl>
-  </w:abstractNum>
-  <w:abstractNum w:abstractNumId="1">
-    <w:nsid w:val="25D62CED"/>
-    <w:multiLevelType w:val="multilevel"/>
-    <w:tmpl w:val="3CEE092C"/>
-    <w:lvl w:ilvl="0">
-      <w:numFmt w:val="bullet"/>
-      <w:pStyle w:val="Compact"/>
-      <w:lvlText w:val="•"/>
-      <w:lvlJc w:val="left"/>
-      <w:pPr>
-        <w:tabs>
-          <w:tab w:val="num" w:pos="0"/>
-        </w:tabs>
-        <w:ind w:left="340" w:hanging="340"/>
-      </w:pPr>
-      <w:rPr>
-        <w:rFonts w:hint="default"/>
-      </w:rPr>
-    </w:lvl>
-    <w:lvl w:ilvl="1">
-      <w:numFmt w:val="bullet"/>
-      <w:lvlText w:val="–"/>
-      <w:lvlJc w:val="left"/>
-      <w:pPr>
-        <w:tabs>
-          <w:tab w:val="num" w:pos="340"/>
-        </w:tabs>
-        <w:ind w:left="680" w:hanging="340"/>
-      </w:pPr>
-      <w:rPr>
-        <w:rFonts w:hint="default"/>
-      </w:rPr>
-    </w:lvl>
-    <w:lvl w:ilvl="2">
-      <w:numFmt w:val="bullet"/>
-      <w:lvlText w:val="•"/>
-      <w:lvlJc w:val="left"/>
-      <w:pPr>
-        <w:tabs>
-          <w:tab w:val="num" w:pos="680"/>
-        </w:tabs>
-        <w:ind w:left="1020" w:hanging="340"/>
-      </w:pPr>
-      <w:rPr>
-        <w:rFonts w:hint="default"/>
-      </w:rPr>
-    </w:lvl>
-    <w:lvl w:ilvl="3">
-      <w:numFmt w:val="bullet"/>
-      <w:lvlText w:val="–"/>
-      <w:lvlJc w:val="left"/>
-      <w:pPr>
-        <w:tabs>
-          <w:tab w:val="num" w:pos="1020"/>
-        </w:tabs>
-        <w:ind w:left="1360" w:hanging="340"/>
-      </w:pPr>
-      <w:rPr>
-        <w:rFonts w:hint="default"/>
-      </w:rPr>
-    </w:lvl>
-    <w:lvl w:ilvl="4">
-      <w:numFmt w:val="bullet"/>
-      <w:lvlText w:val="•"/>
-      <w:lvlJc w:val="left"/>
-      <w:pPr>
-        <w:tabs>
-          <w:tab w:val="num" w:pos="1360"/>
-        </w:tabs>
-        <w:ind w:left="1700" w:hanging="340"/>
-      </w:pPr>
-      <w:rPr>
-        <w:rFonts w:hint="default"/>
-      </w:rPr>
-    </w:lvl>
-    <w:lvl w:ilvl="5">
-      <w:numFmt w:val="bullet"/>
-      <w:lvlText w:val="–"/>
-      <w:lvlJc w:val="left"/>
-      <w:pPr>
-        <w:tabs>
-          <w:tab w:val="num" w:pos="1700"/>
-        </w:tabs>
-        <w:ind w:left="2040" w:hanging="340"/>
-      </w:pPr>
-      <w:rPr>
-        <w:rFonts w:hint="default"/>
-      </w:rPr>
-    </w:lvl>
-    <w:lvl w:ilvl="6">
-      <w:numFmt w:val="bullet"/>
-      <w:lvlText w:val="•"/>
-      <w:lvlJc w:val="left"/>
-      <w:pPr>
-        <w:tabs>
-          <w:tab w:val="num" w:pos="2040"/>
-        </w:tabs>
-        <w:ind w:left="2380" w:hanging="340"/>
-      </w:pPr>
-      <w:rPr>
-        <w:rFonts w:hint="default"/>
-      </w:rPr>
-    </w:lvl>
-    <w:lvl w:ilvl="7">
-      <w:numFmt w:val="decimal"/>
-      <w:lvlText w:val=""/>
-      <w:lvlJc w:val="left"/>
-      <w:pPr>
-        <w:tabs>
-          <w:tab w:val="num" w:pos="2380"/>
-        </w:tabs>
-        <w:ind w:left="2720" w:hanging="340"/>
-      </w:pPr>
-      <w:rPr>
-        <w:rFonts w:hint="default"/>
-      </w:rPr>
-    </w:lvl>
-    <w:lvl w:ilvl="8">
-      <w:numFmt w:val="decimal"/>
-      <w:lvlText w:val=""/>
-      <w:lvlJc w:val="left"/>
-      <w:pPr>
-        <w:tabs>
-          <w:tab w:val="num" w:pos="2720"/>
-        </w:tabs>
-        <w:ind w:left="3060" w:hanging="340"/>
-      </w:pPr>
-      <w:rPr>
-        <w:rFonts w:hint="default"/>
-      </w:rPr>
-    </w:lvl>
-  </w:abstractNum>
-  <w:abstractNum w:abstractNumId="2">
-    <w:nsid w:val="6AB0C55C"/>
-    <w:multiLevelType w:val="multilevel"/>
-    <w:tmpl w:val="ED0C8384"/>
+    <w:tmpl w:val="96522F46"/>
     <w:lvl w:ilvl="0">
       <w:numFmt w:val="bullet"/>
       <w:lvlText w:val="•"/>
@@ -3205,119 +3063,383 @@
       <w:lvlJc w:val="left"/>
     </w:lvl>
   </w:abstractNum>
+  <w:abstractNum w:abstractNumId="1">
+    <w:nsid w:val="C0CED2FF"/>
+    <w:multiLevelType w:val="multilevel"/>
+    <w:tmpl w:val="BE04544E"/>
+    <w:lvl w:ilvl="0">
+      <w:numFmt w:val="bullet"/>
+      <w:pStyle w:val="ListItem"/>
+      <w:lvlText w:val="•"/>
+      <w:lvlJc w:val="left"/>
+      <w:pPr>
+        <w:tabs>
+          <w:tab w:val="num" w:pos="0"/>
+        </w:tabs>
+        <w:ind w:left="397" w:hanging="397"/>
+      </w:pPr>
+      <w:rPr>
+        <w:rFonts w:hint="default"/>
+      </w:rPr>
+    </w:lvl>
+    <w:lvl w:ilvl="1">
+      <w:numFmt w:val="bullet"/>
+      <w:lvlText w:val="–"/>
+      <w:lvlJc w:val="left"/>
+      <w:pPr>
+        <w:tabs>
+          <w:tab w:val="num" w:pos="397"/>
+        </w:tabs>
+        <w:ind w:left="794" w:hanging="397"/>
+      </w:pPr>
+      <w:rPr>
+        <w:rFonts w:hint="default"/>
+      </w:rPr>
+    </w:lvl>
+    <w:lvl w:ilvl="2">
+      <w:numFmt w:val="bullet"/>
+      <w:lvlText w:val="•"/>
+      <w:lvlJc w:val="left"/>
+      <w:pPr>
+        <w:tabs>
+          <w:tab w:val="num" w:pos="794"/>
+        </w:tabs>
+        <w:ind w:left="1191" w:hanging="397"/>
+      </w:pPr>
+      <w:rPr>
+        <w:rFonts w:hint="default"/>
+      </w:rPr>
+    </w:lvl>
+    <w:lvl w:ilvl="3">
+      <w:numFmt w:val="bullet"/>
+      <w:lvlText w:val="–"/>
+      <w:lvlJc w:val="left"/>
+      <w:pPr>
+        <w:tabs>
+          <w:tab w:val="num" w:pos="1191"/>
+        </w:tabs>
+        <w:ind w:left="1588" w:hanging="397"/>
+      </w:pPr>
+      <w:rPr>
+        <w:rFonts w:hint="default"/>
+      </w:rPr>
+    </w:lvl>
+    <w:lvl w:ilvl="4">
+      <w:numFmt w:val="bullet"/>
+      <w:lvlText w:val="•"/>
+      <w:lvlJc w:val="left"/>
+      <w:pPr>
+        <w:tabs>
+          <w:tab w:val="num" w:pos="1588"/>
+        </w:tabs>
+        <w:ind w:left="1985" w:hanging="397"/>
+      </w:pPr>
+      <w:rPr>
+        <w:rFonts w:hint="default"/>
+      </w:rPr>
+    </w:lvl>
+    <w:lvl w:ilvl="5">
+      <w:numFmt w:val="bullet"/>
+      <w:lvlText w:val="–"/>
+      <w:lvlJc w:val="left"/>
+      <w:pPr>
+        <w:tabs>
+          <w:tab w:val="num" w:pos="1985"/>
+        </w:tabs>
+        <w:ind w:left="2382" w:hanging="397"/>
+      </w:pPr>
+      <w:rPr>
+        <w:rFonts w:hint="default"/>
+      </w:rPr>
+    </w:lvl>
+    <w:lvl w:ilvl="6">
+      <w:numFmt w:val="bullet"/>
+      <w:lvlText w:val="•"/>
+      <w:lvlJc w:val="left"/>
+      <w:pPr>
+        <w:tabs>
+          <w:tab w:val="num" w:pos="2382"/>
+        </w:tabs>
+        <w:ind w:left="2779" w:hanging="397"/>
+      </w:pPr>
+      <w:rPr>
+        <w:rFonts w:hint="default"/>
+      </w:rPr>
+    </w:lvl>
+    <w:lvl w:ilvl="7">
+      <w:numFmt w:val="decimal"/>
+      <w:lvlText w:val=""/>
+      <w:lvlJc w:val="left"/>
+      <w:pPr>
+        <w:tabs>
+          <w:tab w:val="num" w:pos="2779"/>
+        </w:tabs>
+        <w:ind w:left="3176" w:hanging="397"/>
+      </w:pPr>
+      <w:rPr>
+        <w:rFonts w:hint="default"/>
+      </w:rPr>
+    </w:lvl>
+    <w:lvl w:ilvl="8">
+      <w:numFmt w:val="decimal"/>
+      <w:lvlText w:val=""/>
+      <w:lvlJc w:val="left"/>
+      <w:pPr>
+        <w:tabs>
+          <w:tab w:val="num" w:pos="3176"/>
+        </w:tabs>
+        <w:ind w:left="3573" w:hanging="397"/>
+      </w:pPr>
+      <w:rPr>
+        <w:rFonts w:hint="default"/>
+      </w:rPr>
+    </w:lvl>
+  </w:abstractNum>
+  <w:abstractNum w:abstractNumId="2">
+    <w:nsid w:val="25D62CED"/>
+    <w:multiLevelType w:val="multilevel"/>
+    <w:tmpl w:val="3CEE092C"/>
+    <w:lvl w:ilvl="0">
+      <w:numFmt w:val="bullet"/>
+      <w:pStyle w:val="Compact"/>
+      <w:lvlText w:val="•"/>
+      <w:lvlJc w:val="left"/>
+      <w:pPr>
+        <w:tabs>
+          <w:tab w:val="num" w:pos="0"/>
+        </w:tabs>
+        <w:ind w:left="340" w:hanging="340"/>
+      </w:pPr>
+      <w:rPr>
+        <w:rFonts w:hint="default"/>
+      </w:rPr>
+    </w:lvl>
+    <w:lvl w:ilvl="1">
+      <w:numFmt w:val="bullet"/>
+      <w:lvlText w:val="–"/>
+      <w:lvlJc w:val="left"/>
+      <w:pPr>
+        <w:tabs>
+          <w:tab w:val="num" w:pos="340"/>
+        </w:tabs>
+        <w:ind w:left="680" w:hanging="340"/>
+      </w:pPr>
+      <w:rPr>
+        <w:rFonts w:hint="default"/>
+      </w:rPr>
+    </w:lvl>
+    <w:lvl w:ilvl="2">
+      <w:numFmt w:val="bullet"/>
+      <w:lvlText w:val="•"/>
+      <w:lvlJc w:val="left"/>
+      <w:pPr>
+        <w:tabs>
+          <w:tab w:val="num" w:pos="680"/>
+        </w:tabs>
+        <w:ind w:left="1020" w:hanging="340"/>
+      </w:pPr>
+      <w:rPr>
+        <w:rFonts w:hint="default"/>
+      </w:rPr>
+    </w:lvl>
+    <w:lvl w:ilvl="3">
+      <w:numFmt w:val="bullet"/>
+      <w:lvlText w:val="–"/>
+      <w:lvlJc w:val="left"/>
+      <w:pPr>
+        <w:tabs>
+          <w:tab w:val="num" w:pos="1020"/>
+        </w:tabs>
+        <w:ind w:left="1360" w:hanging="340"/>
+      </w:pPr>
+      <w:rPr>
+        <w:rFonts w:hint="default"/>
+      </w:rPr>
+    </w:lvl>
+    <w:lvl w:ilvl="4">
+      <w:numFmt w:val="bullet"/>
+      <w:lvlText w:val="•"/>
+      <w:lvlJc w:val="left"/>
+      <w:pPr>
+        <w:tabs>
+          <w:tab w:val="num" w:pos="1360"/>
+        </w:tabs>
+        <w:ind w:left="1700" w:hanging="340"/>
+      </w:pPr>
+      <w:rPr>
+        <w:rFonts w:hint="default"/>
+      </w:rPr>
+    </w:lvl>
+    <w:lvl w:ilvl="5">
+      <w:numFmt w:val="bullet"/>
+      <w:lvlText w:val="–"/>
+      <w:lvlJc w:val="left"/>
+      <w:pPr>
+        <w:tabs>
+          <w:tab w:val="num" w:pos="1700"/>
+        </w:tabs>
+        <w:ind w:left="2040" w:hanging="340"/>
+      </w:pPr>
+      <w:rPr>
+        <w:rFonts w:hint="default"/>
+      </w:rPr>
+    </w:lvl>
+    <w:lvl w:ilvl="6">
+      <w:numFmt w:val="bullet"/>
+      <w:lvlText w:val="•"/>
+      <w:lvlJc w:val="left"/>
+      <w:pPr>
+        <w:tabs>
+          <w:tab w:val="num" w:pos="2040"/>
+        </w:tabs>
+        <w:ind w:left="2380" w:hanging="340"/>
+      </w:pPr>
+      <w:rPr>
+        <w:rFonts w:hint="default"/>
+      </w:rPr>
+    </w:lvl>
+    <w:lvl w:ilvl="7">
+      <w:numFmt w:val="decimal"/>
+      <w:lvlText w:val=""/>
+      <w:lvlJc w:val="left"/>
+      <w:pPr>
+        <w:tabs>
+          <w:tab w:val="num" w:pos="2380"/>
+        </w:tabs>
+        <w:ind w:left="2720" w:hanging="340"/>
+      </w:pPr>
+      <w:rPr>
+        <w:rFonts w:hint="default"/>
+      </w:rPr>
+    </w:lvl>
+    <w:lvl w:ilvl="8">
+      <w:numFmt w:val="decimal"/>
+      <w:lvlText w:val=""/>
+      <w:lvlJc w:val="left"/>
+      <w:pPr>
+        <w:tabs>
+          <w:tab w:val="num" w:pos="2720"/>
+        </w:tabs>
+        <w:ind w:left="3060" w:hanging="340"/>
+      </w:pPr>
+      <w:rPr>
+        <w:rFonts w:hint="default"/>
+      </w:rPr>
+    </w:lvl>
+  </w:abstractNum>
   <w:num w:numId="1">
+    <w:abstractNumId w:val="1"/>
+  </w:num>
+  <w:num w:numId="2">
+    <w:abstractNumId w:val="2"/>
+  </w:num>
+  <w:num w:numId="3">
     <w:abstractNumId w:val="0"/>
   </w:num>
-  <w:num w:numId="2">
-    <w:abstractNumId w:val="1"/>
-  </w:num>
-  <w:num w:numId="3">
-    <w:abstractNumId w:val="2"/>
-  </w:num>
   <w:num w:numId="4">
-    <w:abstractNumId w:val="2"/>
+    <w:abstractNumId w:val="0"/>
   </w:num>
   <w:num w:numId="5">
-    <w:abstractNumId w:val="2"/>
+    <w:abstractNumId w:val="0"/>
   </w:num>
   <w:num w:numId="6">
-    <w:abstractNumId w:val="2"/>
+    <w:abstractNumId w:val="0"/>
   </w:num>
   <w:num w:numId="7">
-    <w:abstractNumId w:val="2"/>
+    <w:abstractNumId w:val="0"/>
   </w:num>
   <w:num w:numId="8">
-    <w:abstractNumId w:val="2"/>
+    <w:abstractNumId w:val="0"/>
   </w:num>
   <w:num w:numId="9">
-    <w:abstractNumId w:val="2"/>
+    <w:abstractNumId w:val="0"/>
   </w:num>
   <w:num w:numId="10">
-    <w:abstractNumId w:val="2"/>
+    <w:abstractNumId w:val="0"/>
   </w:num>
   <w:num w:numId="11">
-    <w:abstractNumId w:val="2"/>
+    <w:abstractNumId w:val="0"/>
   </w:num>
   <w:num w:numId="12">
-    <w:abstractNumId w:val="2"/>
+    <w:abstractNumId w:val="0"/>
   </w:num>
   <w:num w:numId="13">
-    <w:abstractNumId w:val="2"/>
+    <w:abstractNumId w:val="0"/>
   </w:num>
   <w:num w:numId="14">
-    <w:abstractNumId w:val="2"/>
+    <w:abstractNumId w:val="0"/>
   </w:num>
   <w:num w:numId="15">
-    <w:abstractNumId w:val="2"/>
+    <w:abstractNumId w:val="0"/>
   </w:num>
   <w:num w:numId="16">
-    <w:abstractNumId w:val="2"/>
+    <w:abstractNumId w:val="0"/>
   </w:num>
   <w:num w:numId="17">
-    <w:abstractNumId w:val="2"/>
+    <w:abstractNumId w:val="0"/>
   </w:num>
   <w:num w:numId="18">
-    <w:abstractNumId w:val="2"/>
+    <w:abstractNumId w:val="0"/>
   </w:num>
   <w:num w:numId="19">
-    <w:abstractNumId w:val="2"/>
+    <w:abstractNumId w:val="0"/>
   </w:num>
   <w:num w:numId="20">
-    <w:abstractNumId w:val="2"/>
+    <w:abstractNumId w:val="0"/>
   </w:num>
   <w:num w:numId="21">
-    <w:abstractNumId w:val="2"/>
+    <w:abstractNumId w:val="0"/>
   </w:num>
   <w:num w:numId="22">
-    <w:abstractNumId w:val="2"/>
+    <w:abstractNumId w:val="0"/>
   </w:num>
   <w:num w:numId="23">
-    <w:abstractNumId w:val="2"/>
+    <w:abstractNumId w:val="0"/>
   </w:num>
   <w:num w:numId="24">
-    <w:abstractNumId w:val="2"/>
+    <w:abstractNumId w:val="0"/>
   </w:num>
   <w:num w:numId="25">
-    <w:abstractNumId w:val="2"/>
+    <w:abstractNumId w:val="0"/>
   </w:num>
   <w:num w:numId="26">
-    <w:abstractNumId w:val="2"/>
+    <w:abstractNumId w:val="0"/>
   </w:num>
   <w:num w:numId="27">
-    <w:abstractNumId w:val="2"/>
+    <w:abstractNumId w:val="0"/>
   </w:num>
   <w:num w:numId="28">
-    <w:abstractNumId w:val="2"/>
+    <w:abstractNumId w:val="0"/>
   </w:num>
   <w:num w:numId="29">
-    <w:abstractNumId w:val="2"/>
+    <w:abstractNumId w:val="0"/>
   </w:num>
   <w:num w:numId="30">
-    <w:abstractNumId w:val="2"/>
+    <w:abstractNumId w:val="0"/>
   </w:num>
   <w:num w:numId="31">
-    <w:abstractNumId w:val="2"/>
+    <w:abstractNumId w:val="0"/>
   </w:num>
   <w:num w:numId="32">
-    <w:abstractNumId w:val="2"/>
+    <w:abstractNumId w:val="0"/>
   </w:num>
   <w:num w:numId="33">
-    <w:abstractNumId w:val="2"/>
+    <w:abstractNumId w:val="0"/>
   </w:num>
   <w:num w:numId="34">
-    <w:abstractNumId w:val="2"/>
+    <w:abstractNumId w:val="0"/>
   </w:num>
   <w:num w:numId="35">
-    <w:abstractNumId w:val="2"/>
+    <w:abstractNumId w:val="0"/>
   </w:num>
   <w:num w:numId="36">
-    <w:abstractNumId w:val="2"/>
+    <w:abstractNumId w:val="0"/>
   </w:num>
   <w:num w:numId="37">
-    <w:abstractNumId w:val="2"/>
+    <w:abstractNumId w:val="0"/>
   </w:num>
   <w:num w:numId="38">
-    <w:abstractNumId w:val="2"/>
+    <w:abstractNumId w:val="0"/>
   </w:num>
   <w:numIdMacAtCleanup w:val="38"/>
 </w:numbering>
@@ -4058,13 +4180,90 @@
       <w:sz w:val="22"/>
     </w:rPr>
   </w:style>
+  <w:style w:type="paragraph" w:styleId="Header">
+    <w:name w:val="header"/>
+    <w:basedOn w:val="Normal"/>
+    <w:link w:val="HeaderChar"/>
+    <w:rsid w:val="00386389"/>
+    <w:pPr>
+      <w:tabs>
+        <w:tab w:val="center" w:pos="4513"/>
+        <w:tab w:val="right" w:pos="9026"/>
+      </w:tabs>
+      <w:spacing w:after="0"/>
+    </w:pPr>
+  </w:style>
+  <w:style w:type="character" w:customStyle="1" w:styleId="HeaderChar">
+    <w:name w:val="Header Char"/>
+    <w:basedOn w:val="DefaultParagraphFont"/>
+    <w:link w:val="Header"/>
+    <w:rsid w:val="00386389"/>
+    <w:rPr>
+      <w:sz w:val="22"/>
+    </w:rPr>
+  </w:style>
+  <w:style w:type="paragraph" w:styleId="Footer">
+    <w:name w:val="footer"/>
+    <w:basedOn w:val="Normal"/>
+    <w:link w:val="FooterChar"/>
+    <w:rsid w:val="00386389"/>
+    <w:pPr>
+      <w:tabs>
+        <w:tab w:val="center" w:pos="4513"/>
+        <w:tab w:val="right" w:pos="9026"/>
+      </w:tabs>
+      <w:spacing w:after="0"/>
+    </w:pPr>
+  </w:style>
+  <w:style w:type="character" w:customStyle="1" w:styleId="FooterChar">
+    <w:name w:val="Footer Char"/>
+    <w:basedOn w:val="DefaultParagraphFont"/>
+    <w:link w:val="Footer"/>
+    <w:rsid w:val="00386389"/>
+    <w:rPr>
+      <w:sz w:val="22"/>
+    </w:rPr>
+  </w:style>
+  <w:style w:type="character" w:styleId="PlaceholderText">
+    <w:name w:val="Placeholder Text"/>
+    <w:basedOn w:val="DefaultParagraphFont"/>
+    <w:rsid w:val="00B5331C"/>
+    <w:rPr>
+      <w:color w:val="808080"/>
+    </w:rPr>
+  </w:style>
+  <w:style w:type="paragraph" w:styleId="BalloonText">
+    <w:name w:val="Balloon Text"/>
+    <w:basedOn w:val="Normal"/>
+    <w:link w:val="BalloonTextChar"/>
+    <w:rsid w:val="00B5331C"/>
+    <w:pPr>
+      <w:spacing w:after="0"/>
+    </w:pPr>
+    <w:rPr>
+      <w:rFonts w:ascii="Tahoma" w:hAnsi="Tahoma" w:cs="Tahoma"/>
+      <w:sz w:val="16"/>
+      <w:szCs w:val="16"/>
+    </w:rPr>
+  </w:style>
+  <w:style w:type="character" w:customStyle="1" w:styleId="BalloonTextChar">
+    <w:name w:val="Balloon Text Char"/>
+    <w:basedOn w:val="DefaultParagraphFont"/>
+    <w:link w:val="BalloonText"/>
+    <w:rsid w:val="00B5331C"/>
+    <w:rPr>
+      <w:rFonts w:ascii="Tahoma" w:hAnsi="Tahoma" w:cs="Tahoma"/>
+      <w:sz w:val="16"/>
+      <w:szCs w:val="16"/>
+    </w:rPr>
+  </w:style>
   <w:style w:type="paragraph" w:styleId="TOC1">
     <w:name w:val="toc 1"/>
     <w:basedOn w:val="Normal"/>
     <w:next w:val="Normal"/>
     <w:autoRedefine/>
     <w:uiPriority w:val="39"/>
-    <w:rsid w:val="003D7FF4"/>
+    <w:rsid w:val="00A45312"/>
     <w:pPr>
       <w:spacing w:after="100"/>
     </w:pPr>
@@ -4075,36 +4274,11 @@
     <w:next w:val="Normal"/>
     <w:autoRedefine/>
     <w:uiPriority w:val="39"/>
-    <w:rsid w:val="003D7FF4"/>
+    <w:rsid w:val="00A45312"/>
     <w:pPr>
       <w:spacing w:after="100"/>
       <w:ind w:left="220"/>
     </w:pPr>
-  </w:style>
-  <w:style w:type="paragraph" w:styleId="BalloonText">
-    <w:name w:val="Balloon Text"/>
-    <w:basedOn w:val="Normal"/>
-    <w:link w:val="BalloonTextChar"/>
-    <w:rsid w:val="003D7FF4"/>
-    <w:pPr>
-      <w:spacing w:after="0"/>
-    </w:pPr>
-    <w:rPr>
-      <w:rFonts w:ascii="Tahoma" w:hAnsi="Tahoma" w:cs="Tahoma"/>
-      <w:sz w:val="16"/>
-      <w:szCs w:val="16"/>
-    </w:rPr>
-  </w:style>
-  <w:style w:type="character" w:customStyle="1" w:styleId="BalloonTextChar">
-    <w:name w:val="Balloon Text Char"/>
-    <w:basedOn w:val="DefaultParagraphFont"/>
-    <w:link w:val="BalloonText"/>
-    <w:rsid w:val="003D7FF4"/>
-    <w:rPr>
-      <w:rFonts w:ascii="Tahoma" w:hAnsi="Tahoma" w:cs="Tahoma"/>
-      <w:sz w:val="16"/>
-      <w:szCs w:val="16"/>
-    </w:rPr>
   </w:style>
 </w:styles>
 </file>

</xml_diff>

<commit_message>
chg: remove index, update resume
</commit_message>
<xml_diff>
--- a/docx/resume.docx
+++ b/docx/resume.docx
@@ -17,7 +17,7 @@
         <w:pStyle w:val="Date"/>
       </w:pPr>
       <w:r>
-        <w:t>2016-12-04</w:t>
+        <w:t>2017-06-05</w:t>
       </w:r>
     </w:p>
     <w:sdt>
@@ -28,7 +28,7 @@
           <w:sz w:val="22"/>
           <w:szCs w:val="24"/>
         </w:rPr>
-        <w:id w:val="897328469"/>
+        <w:id w:val="-145514221"/>
         <w:docPartObj>
           <w:docPartGallery w:val="Table of Contents"/>
           <w:docPartUnique/>
@@ -63,7 +63,7 @@
           <w:r>
             <w:fldChar w:fldCharType="separate"/>
           </w:r>
-          <w:hyperlink w:anchor="_Toc468619587" w:history="1">
+          <w:hyperlink w:anchor="_Toc484384204" w:history="1">
             <w:r>
               <w:rPr>
                 <w:rStyle w:val="Hyperlink"/>
@@ -90,7 +90,7 @@
                 <w:noProof/>
                 <w:webHidden/>
               </w:rPr>
-              <w:instrText xml:space="preserve"> PAGEREF _Toc468619587 \h </w:instrText>
+              <w:instrText xml:space="preserve"> PAGEREF _Toc484384204 \h </w:instrText>
             </w:r>
             <w:r>
               <w:rPr>
@@ -131,12 +131,80 @@
               <w:noProof/>
             </w:rPr>
           </w:pPr>
-          <w:hyperlink w:anchor="_Toc468619588" w:history="1">
+          <w:hyperlink w:anchor="_Toc484384205" w:history="1">
             <w:r>
               <w:rPr>
                 <w:rStyle w:val="Hyperlink"/>
                 <w:noProof/>
               </w:rPr>
+              <w:t>Summary</w:t>
+            </w:r>
+            <w:r>
+              <w:rPr>
+                <w:noProof/>
+                <w:webHidden/>
+              </w:rPr>
+              <w:tab/>
+            </w:r>
+            <w:r>
+              <w:rPr>
+                <w:noProof/>
+                <w:webHidden/>
+              </w:rPr>
+              <w:fldChar w:fldCharType="begin"/>
+            </w:r>
+            <w:r>
+              <w:rPr>
+                <w:noProof/>
+                <w:webHidden/>
+              </w:rPr>
+              <w:instrText xml:space="preserve"> PAGEREF _Toc484384205 \h </w:instrText>
+            </w:r>
+            <w:r>
+              <w:rPr>
+                <w:noProof/>
+                <w:webHidden/>
+              </w:rPr>
+            </w:r>
+            <w:r>
+              <w:rPr>
+                <w:noProof/>
+                <w:webHidden/>
+              </w:rPr>
+              <w:fldChar w:fldCharType="separate"/>
+            </w:r>
+            <w:r>
+              <w:rPr>
+                <w:noProof/>
+                <w:webHidden/>
+              </w:rPr>
+              <w:t>1</w:t>
+            </w:r>
+            <w:r>
+              <w:rPr>
+                <w:noProof/>
+                <w:webHidden/>
+              </w:rPr>
+              <w:fldChar w:fldCharType="end"/>
+            </w:r>
+          </w:hyperlink>
+        </w:p>
+        <w:p>
+          <w:pPr>
+            <w:pStyle w:val="TOC1"/>
+            <w:tabs>
+              <w:tab w:val="right" w:leader="dot" w:pos="9350"/>
+            </w:tabs>
+            <w:rPr>
+              <w:noProof/>
+            </w:rPr>
+          </w:pPr>
+          <w:hyperlink w:anchor="_Toc484384206" w:history="1">
+            <w:r>
+              <w:rPr>
+                <w:rStyle w:val="Hyperlink"/>
+                <w:noProof/>
+              </w:rPr>
               <w:t>Skills</w:t>
             </w:r>
             <w:r>
@@ -158,7 +226,7 @@
                 <w:noProof/>
                 <w:webHidden/>
               </w:rPr>
-              <w:instrText xml:space="preserve"> PAGEREF _Toc468619588 \h </w:instrText>
+              <w:instrText xml:space="preserve"> PAGEREF _Toc484384206 \h </w:instrText>
             </w:r>
             <w:r>
               <w:rPr>
@@ -178,7 +246,7 @@
                 <w:noProof/>
                 <w:webHidden/>
               </w:rPr>
-              <w:t>1</w:t>
+              <w:t>2</w:t>
             </w:r>
             <w:r>
               <w:rPr>
@@ -199,13 +267,13 @@
               <w:noProof/>
             </w:rPr>
           </w:pPr>
-          <w:hyperlink w:anchor="_Toc468619589" w:history="1">
+          <w:hyperlink w:anchor="_Toc484384207" w:history="1">
             <w:r>
               <w:rPr>
                 <w:rStyle w:val="Hyperlink"/>
                 <w:noProof/>
               </w:rPr>
-              <w:t>Software Application Development</w:t>
+              <w:t>Clinical Trials Data Management</w:t>
             </w:r>
             <w:r>
               <w:rPr>
@@ -226,7 +294,7 @@
                 <w:noProof/>
                 <w:webHidden/>
               </w:rPr>
-              <w:instrText xml:space="preserve"> PAGEREF _Toc468619589 \h </w:instrText>
+              <w:instrText xml:space="preserve"> PAGEREF _Toc484384207 \h </w:instrText>
             </w:r>
             <w:r>
               <w:rPr>
@@ -246,7 +314,7 @@
                 <w:noProof/>
                 <w:webHidden/>
               </w:rPr>
-              <w:t>1</w:t>
+              <w:t>2</w:t>
             </w:r>
             <w:r>
               <w:rPr>
@@ -267,13 +335,13 @@
               <w:noProof/>
             </w:rPr>
           </w:pPr>
-          <w:hyperlink w:anchor="_Toc468619590" w:history="1">
+          <w:hyperlink w:anchor="_Toc484384208" w:history="1">
             <w:r>
               <w:rPr>
                 <w:rStyle w:val="Hyperlink"/>
                 <w:noProof/>
               </w:rPr>
-              <w:t>Clinical Trial Data and Project Management</w:t>
+              <w:t>Technical</w:t>
             </w:r>
             <w:r>
               <w:rPr>
@@ -294,7 +362,7 @@
                 <w:noProof/>
                 <w:webHidden/>
               </w:rPr>
-              <w:instrText xml:space="preserve"> PAGEREF _Toc468619590 \h </w:instrText>
+              <w:instrText xml:space="preserve"> PAGEREF _Toc484384208 \h </w:instrText>
             </w:r>
             <w:r>
               <w:rPr>
@@ -315,6 +383,74 @@
                 <w:webHidden/>
               </w:rPr>
               <w:t>2</w:t>
+            </w:r>
+            <w:r>
+              <w:rPr>
+                <w:noProof/>
+                <w:webHidden/>
+              </w:rPr>
+              <w:fldChar w:fldCharType="end"/>
+            </w:r>
+          </w:hyperlink>
+        </w:p>
+        <w:p>
+          <w:pPr>
+            <w:pStyle w:val="TOC2"/>
+            <w:tabs>
+              <w:tab w:val="right" w:leader="dot" w:pos="9350"/>
+            </w:tabs>
+            <w:rPr>
+              <w:noProof/>
+            </w:rPr>
+          </w:pPr>
+          <w:hyperlink w:anchor="_Toc484384209" w:history="1">
+            <w:r>
+              <w:rPr>
+                <w:rStyle w:val="Hyperlink"/>
+                <w:noProof/>
+              </w:rPr>
+              <w:t>Projects</w:t>
+            </w:r>
+            <w:r>
+              <w:rPr>
+                <w:noProof/>
+                <w:webHidden/>
+              </w:rPr>
+              <w:tab/>
+            </w:r>
+            <w:r>
+              <w:rPr>
+                <w:noProof/>
+                <w:webHidden/>
+              </w:rPr>
+              <w:fldChar w:fldCharType="begin"/>
+            </w:r>
+            <w:r>
+              <w:rPr>
+                <w:noProof/>
+                <w:webHidden/>
+              </w:rPr>
+              <w:instrText xml:space="preserve"> PAGEREF _Toc484384209 \h </w:instrText>
+            </w:r>
+            <w:r>
+              <w:rPr>
+                <w:noProof/>
+                <w:webHidden/>
+              </w:rPr>
+            </w:r>
+            <w:r>
+              <w:rPr>
+                <w:noProof/>
+                <w:webHidden/>
+              </w:rPr>
+              <w:fldChar w:fldCharType="separate"/>
+            </w:r>
+            <w:r>
+              <w:rPr>
+                <w:noProof/>
+                <w:webHidden/>
+              </w:rPr>
+              <w:t>3</w:t>
             </w:r>
             <w:r>
               <w:rPr>
@@ -335,7 +471,7 @@
               <w:noProof/>
             </w:rPr>
           </w:pPr>
-          <w:hyperlink w:anchor="_Toc468619591" w:history="1">
+          <w:hyperlink w:anchor="_Toc484384210" w:history="1">
             <w:r>
               <w:rPr>
                 <w:rStyle w:val="Hyperlink"/>
@@ -362,7 +498,7 @@
                 <w:noProof/>
                 <w:webHidden/>
               </w:rPr>
-              <w:instrText xml:space="preserve"> PAGEREF _Toc468619591 \h </w:instrText>
+              <w:instrText xml:space="preserve"> PAGEREF _Toc484384210 \h </w:instrText>
             </w:r>
             <w:r>
               <w:rPr>
@@ -382,7 +518,7 @@
                 <w:noProof/>
                 <w:webHidden/>
               </w:rPr>
-              <w:t>3</w:t>
+              <w:t>4</w:t>
             </w:r>
             <w:r>
               <w:rPr>
@@ -403,13 +539,13 @@
               <w:noProof/>
             </w:rPr>
           </w:pPr>
-          <w:hyperlink w:anchor="_Toc468619592" w:history="1">
+          <w:hyperlink w:anchor="_Toc484384211" w:history="1">
             <w:r>
               <w:rPr>
                 <w:rStyle w:val="Hyperlink"/>
                 <w:noProof/>
               </w:rPr>
-              <w:t>UNSW Australia: Clinical Trials Database Developer</w:t>
+              <w:t>Cancer Institute NSW: Systems Analyst / Architect</w:t>
             </w:r>
             <w:r>
               <w:rPr>
@@ -430,7 +566,7 @@
                 <w:noProof/>
                 <w:webHidden/>
               </w:rPr>
-              <w:instrText xml:space="preserve"> PAGEREF _Toc468619592 \h </w:instrText>
+              <w:instrText xml:space="preserve"> PAGEREF _Toc484384211 \h </w:instrText>
             </w:r>
             <w:r>
               <w:rPr>
@@ -450,7 +586,7 @@
                 <w:noProof/>
                 <w:webHidden/>
               </w:rPr>
-              <w:t>3</w:t>
+              <w:t>4</w:t>
             </w:r>
             <w:r>
               <w:rPr>
@@ -471,13 +607,13 @@
               <w:noProof/>
             </w:rPr>
           </w:pPr>
-          <w:hyperlink w:anchor="_Toc468619593" w:history="1">
+          <w:hyperlink w:anchor="_Toc484384212" w:history="1">
             <w:r>
               <w:rPr>
                 <w:rStyle w:val="Hyperlink"/>
                 <w:noProof/>
               </w:rPr>
-              <w:t>University of Sydney: Clinical Data Coordinator</w:t>
+              <w:t>OpenClinica LLC: Solutions Engineer</w:t>
             </w:r>
             <w:r>
               <w:rPr>
@@ -498,7 +634,7 @@
                 <w:noProof/>
                 <w:webHidden/>
               </w:rPr>
-              <w:instrText xml:space="preserve"> PAGEREF _Toc468619593 \h </w:instrText>
+              <w:instrText xml:space="preserve"> PAGEREF _Toc484384212 \h </w:instrText>
             </w:r>
             <w:r>
               <w:rPr>
@@ -518,7 +654,7 @@
                 <w:noProof/>
                 <w:webHidden/>
               </w:rPr>
-              <w:t>3</w:t>
+              <w:t>4</w:t>
             </w:r>
             <w:r>
               <w:rPr>
@@ -539,13 +675,13 @@
               <w:noProof/>
             </w:rPr>
           </w:pPr>
-          <w:hyperlink w:anchor="_Toc468619594" w:history="1">
+          <w:hyperlink w:anchor="_Toc484384213" w:history="1">
             <w:r>
               <w:rPr>
                 <w:rStyle w:val="Hyperlink"/>
                 <w:noProof/>
               </w:rPr>
-              <w:t>University of Sydney: Trial Coordinator / Data Manager</w:t>
+              <w:t>UNSW Australia: Clinical Trials Database Developer</w:t>
             </w:r>
             <w:r>
               <w:rPr>
@@ -566,7 +702,7 @@
                 <w:noProof/>
                 <w:webHidden/>
               </w:rPr>
-              <w:instrText xml:space="preserve"> PAGEREF _Toc468619594 \h </w:instrText>
+              <w:instrText xml:space="preserve"> PAGEREF _Toc484384213 \h </w:instrText>
             </w:r>
             <w:r>
               <w:rPr>
@@ -607,12 +743,148 @@
               <w:noProof/>
             </w:rPr>
           </w:pPr>
-          <w:hyperlink w:anchor="_Toc468619595" w:history="1">
+          <w:hyperlink w:anchor="_Toc484384214" w:history="1">
             <w:r>
               <w:rPr>
                 <w:rStyle w:val="Hyperlink"/>
                 <w:noProof/>
               </w:rPr>
+              <w:t>University of Sydney: Clinical Data Coordinator</w:t>
+            </w:r>
+            <w:r>
+              <w:rPr>
+                <w:noProof/>
+                <w:webHidden/>
+              </w:rPr>
+              <w:tab/>
+            </w:r>
+            <w:r>
+              <w:rPr>
+                <w:noProof/>
+                <w:webHidden/>
+              </w:rPr>
+              <w:fldChar w:fldCharType="begin"/>
+            </w:r>
+            <w:r>
+              <w:rPr>
+                <w:noProof/>
+                <w:webHidden/>
+              </w:rPr>
+              <w:instrText xml:space="preserve"> PAGEREF _Toc484384214 \h </w:instrText>
+            </w:r>
+            <w:r>
+              <w:rPr>
+                <w:noProof/>
+                <w:webHidden/>
+              </w:rPr>
+            </w:r>
+            <w:r>
+              <w:rPr>
+                <w:noProof/>
+                <w:webHidden/>
+              </w:rPr>
+              <w:fldChar w:fldCharType="separate"/>
+            </w:r>
+            <w:r>
+              <w:rPr>
+                <w:noProof/>
+                <w:webHidden/>
+              </w:rPr>
+              <w:t>5</w:t>
+            </w:r>
+            <w:r>
+              <w:rPr>
+                <w:noProof/>
+                <w:webHidden/>
+              </w:rPr>
+              <w:fldChar w:fldCharType="end"/>
+            </w:r>
+          </w:hyperlink>
+        </w:p>
+        <w:p>
+          <w:pPr>
+            <w:pStyle w:val="TOC2"/>
+            <w:tabs>
+              <w:tab w:val="right" w:leader="dot" w:pos="9350"/>
+            </w:tabs>
+            <w:rPr>
+              <w:noProof/>
+            </w:rPr>
+          </w:pPr>
+          <w:hyperlink w:anchor="_Toc484384215" w:history="1">
+            <w:r>
+              <w:rPr>
+                <w:rStyle w:val="Hyperlink"/>
+                <w:noProof/>
+              </w:rPr>
+              <w:t>University of Sydney: Trial Coordinator / Data Manager</w:t>
+            </w:r>
+            <w:r>
+              <w:rPr>
+                <w:noProof/>
+                <w:webHidden/>
+              </w:rPr>
+              <w:tab/>
+            </w:r>
+            <w:r>
+              <w:rPr>
+                <w:noProof/>
+                <w:webHidden/>
+              </w:rPr>
+              <w:fldChar w:fldCharType="begin"/>
+            </w:r>
+            <w:r>
+              <w:rPr>
+                <w:noProof/>
+                <w:webHidden/>
+              </w:rPr>
+              <w:instrText xml:space="preserve"> PAGEREF _Toc484384215 \h </w:instrText>
+            </w:r>
+            <w:r>
+              <w:rPr>
+                <w:noProof/>
+                <w:webHidden/>
+              </w:rPr>
+            </w:r>
+            <w:r>
+              <w:rPr>
+                <w:noProof/>
+                <w:webHidden/>
+              </w:rPr>
+              <w:fldChar w:fldCharType="separate"/>
+            </w:r>
+            <w:r>
+              <w:rPr>
+                <w:noProof/>
+                <w:webHidden/>
+              </w:rPr>
+              <w:t>5</w:t>
+            </w:r>
+            <w:r>
+              <w:rPr>
+                <w:noProof/>
+                <w:webHidden/>
+              </w:rPr>
+              <w:fldChar w:fldCharType="end"/>
+            </w:r>
+          </w:hyperlink>
+        </w:p>
+        <w:p>
+          <w:pPr>
+            <w:pStyle w:val="TOC2"/>
+            <w:tabs>
+              <w:tab w:val="right" w:leader="dot" w:pos="9350"/>
+            </w:tabs>
+            <w:rPr>
+              <w:noProof/>
+            </w:rPr>
+          </w:pPr>
+          <w:hyperlink w:anchor="_Toc484384216" w:history="1">
+            <w:r>
+              <w:rPr>
+                <w:rStyle w:val="Hyperlink"/>
+                <w:noProof/>
+              </w:rPr>
               <w:t>University of Sydney: Clinical Trials Assistant / Data Manager</w:t>
             </w:r>
             <w:r>
@@ -634,7 +906,7 @@
                 <w:noProof/>
                 <w:webHidden/>
               </w:rPr>
-              <w:instrText xml:space="preserve"> PAGEREF _Toc468619595 \h </w:instrText>
+              <w:instrText xml:space="preserve"> PAGEREF _Toc484384216 \h </w:instrText>
             </w:r>
             <w:r>
               <w:rPr>
@@ -654,7 +926,7 @@
                 <w:noProof/>
                 <w:webHidden/>
               </w:rPr>
-              <w:t>4</w:t>
+              <w:t>6</w:t>
             </w:r>
             <w:r>
               <w:rPr>
@@ -675,7 +947,7 @@
               <w:noProof/>
             </w:rPr>
           </w:pPr>
-          <w:hyperlink w:anchor="_Toc468619596" w:history="1">
+          <w:hyperlink w:anchor="_Toc484384217" w:history="1">
             <w:r>
               <w:rPr>
                 <w:rStyle w:val="Hyperlink"/>
@@ -702,7 +974,7 @@
                 <w:noProof/>
                 <w:webHidden/>
               </w:rPr>
-              <w:instrText xml:space="preserve"> PAGEREF _Toc468619596 \h </w:instrText>
+              <w:instrText xml:space="preserve"> PAGEREF _Toc484384217 \h </w:instrText>
             </w:r>
             <w:r>
               <w:rPr>
@@ -722,7 +994,7 @@
                 <w:noProof/>
                 <w:webHidden/>
               </w:rPr>
-              <w:t>5</w:t>
+              <w:t>6</w:t>
             </w:r>
             <w:r>
               <w:rPr>
@@ -743,7 +1015,7 @@
               <w:noProof/>
             </w:rPr>
           </w:pPr>
-          <w:hyperlink w:anchor="_Toc468619597" w:history="1">
+          <w:hyperlink w:anchor="_Toc484384218" w:history="1">
             <w:r>
               <w:rPr>
                 <w:rStyle w:val="Hyperlink"/>
@@ -770,7 +1042,7 @@
                 <w:noProof/>
                 <w:webHidden/>
               </w:rPr>
-              <w:instrText xml:space="preserve"> PAGEREF _Toc468619597 \h </w:instrText>
+              <w:instrText xml:space="preserve"> PAGEREF _Toc484384218 \h </w:instrText>
             </w:r>
             <w:r>
               <w:rPr>
@@ -790,7 +1062,7 @@
                 <w:noProof/>
                 <w:webHidden/>
               </w:rPr>
-              <w:t>5</w:t>
+              <w:t>6</w:t>
             </w:r>
             <w:r>
               <w:rPr>
@@ -811,7 +1083,7 @@
               <w:noProof/>
             </w:rPr>
           </w:pPr>
-          <w:hyperlink w:anchor="_Toc468619598" w:history="1">
+          <w:hyperlink w:anchor="_Toc484384219" w:history="1">
             <w:r>
               <w:rPr>
                 <w:rStyle w:val="Hyperlink"/>
@@ -838,7 +1110,7 @@
                 <w:noProof/>
                 <w:webHidden/>
               </w:rPr>
-              <w:instrText xml:space="preserve"> PAGEREF _Toc468619598 \h </w:instrText>
+              <w:instrText xml:space="preserve"> PAGEREF _Toc484384219 \h </w:instrText>
             </w:r>
             <w:r>
               <w:rPr>
@@ -858,7 +1130,7 @@
                 <w:noProof/>
                 <w:webHidden/>
               </w:rPr>
-              <w:t>5</w:t>
+              <w:t>7</w:t>
             </w:r>
             <w:r>
               <w:rPr>
@@ -879,7 +1151,7 @@
               <w:noProof/>
             </w:rPr>
           </w:pPr>
-          <w:hyperlink w:anchor="_Toc468619599" w:history="1">
+          <w:hyperlink w:anchor="_Toc484384220" w:history="1">
             <w:r>
               <w:rPr>
                 <w:rStyle w:val="Hyperlink"/>
@@ -906,7 +1178,7 @@
                 <w:noProof/>
                 <w:webHidden/>
               </w:rPr>
-              <w:instrText xml:space="preserve"> PAGEREF _Toc468619599 \h </w:instrText>
+              <w:instrText xml:space="preserve"> PAGEREF _Toc484384220 \h </w:instrText>
             </w:r>
             <w:r>
               <w:rPr>
@@ -926,7 +1198,7 @@
                 <w:noProof/>
                 <w:webHidden/>
               </w:rPr>
-              <w:t>5</w:t>
+              <w:t>7</w:t>
             </w:r>
             <w:r>
               <w:rPr>
@@ -947,7 +1219,7 @@
               <w:noProof/>
             </w:rPr>
           </w:pPr>
-          <w:hyperlink w:anchor="_Toc468619600" w:history="1">
+          <w:hyperlink w:anchor="_Toc484384221" w:history="1">
             <w:r>
               <w:rPr>
                 <w:rStyle w:val="Hyperlink"/>
@@ -974,7 +1246,7 @@
                 <w:noProof/>
                 <w:webHidden/>
               </w:rPr>
-              <w:instrText xml:space="preserve"> PAGEREF _Toc468619600 \h </w:instrText>
+              <w:instrText xml:space="preserve"> PAGEREF _Toc484384221 \h </w:instrText>
             </w:r>
             <w:r>
               <w:rPr>
@@ -994,7 +1266,7 @@
                 <w:noProof/>
                 <w:webHidden/>
               </w:rPr>
-              <w:t>5</w:t>
+              <w:t>7</w:t>
             </w:r>
             <w:r>
               <w:rPr>
@@ -1017,7 +1289,7 @@
         <w:pStyle w:val="Heading1"/>
       </w:pPr>
       <w:bookmarkStart w:id="1" w:name="contact-details"/>
-      <w:bookmarkStart w:id="2" w:name="_Toc468619587"/>
+      <w:bookmarkStart w:id="2" w:name="_Toc484384204"/>
       <w:bookmarkEnd w:id="1"/>
       <w:r>
         <w:t>Contact Details</w:t>
@@ -1084,119 +1356,245 @@
       <w:pPr>
         <w:pStyle w:val="Heading1"/>
       </w:pPr>
-      <w:bookmarkStart w:id="3" w:name="skills"/>
-      <w:bookmarkStart w:id="4" w:name="_Toc468619588"/>
+      <w:bookmarkStart w:id="3" w:name="summary"/>
+      <w:bookmarkStart w:id="4" w:name="_Toc484384205"/>
       <w:bookmarkEnd w:id="3"/>
       <w:r>
+        <w:t>Summary</w:t>
+      </w:r>
+      <w:bookmarkEnd w:id="4"/>
+    </w:p>
+    <w:p>
+      <w:pPr>
+        <w:pStyle w:val="FirstParagraph"/>
+      </w:pPr>
+      <w:r>
+        <w:t>I am a clinical trials data management (CTDM) specialist. I have 9 years' experience, spanning the trial data lifecycle:</w:t>
+      </w:r>
+    </w:p>
+    <w:p>
+      <w:pPr>
+        <w:pStyle w:val="Compact"/>
+        <w:numPr>
+          <w:ilvl w:val="0"/>
+          <w:numId w:val="4"/>
+        </w:numPr>
+      </w:pPr>
+      <w:r>
+        <w:t>developing CTDM plans, policies and systems that comply with regulatory requirements and gui</w:t>
+      </w:r>
+      <w:r>
+        <w:t>delines</w:t>
+      </w:r>
+    </w:p>
+    <w:p>
+      <w:pPr>
+        <w:pStyle w:val="Compact"/>
+        <w:numPr>
+          <w:ilvl w:val="0"/>
+          <w:numId w:val="4"/>
+        </w:numPr>
+      </w:pPr>
+      <w:r>
+        <w:lastRenderedPageBreak/>
+        <w:t>building and maintaining CTDM systems to collect, collate, manage, and clean study data</w:t>
+      </w:r>
+    </w:p>
+    <w:p>
+      <w:pPr>
+        <w:pStyle w:val="Compact"/>
+        <w:numPr>
+          <w:ilvl w:val="0"/>
+          <w:numId w:val="4"/>
+        </w:numPr>
+      </w:pPr>
+      <w:r>
+        <w:t>extraction, linkage, reporting, analysis, and governance of clinical and operational study data</w:t>
+      </w:r>
+    </w:p>
+    <w:p>
+      <w:pPr>
+        <w:pStyle w:val="FirstParagraph"/>
+      </w:pPr>
+      <w:r>
+        <w:t xml:space="preserve">In addition, I have a strong technical skills with applications </w:t>
+      </w:r>
+      <w:r>
+        <w:t>programming, analytics and visualisation tools, IT system administration, and security standards. This experience spans a range of modern computing environments, including cloud / virtual servers, desktop PCs, and mobile tablets and phones.</w:t>
+      </w:r>
+    </w:p>
+    <w:p>
+      <w:pPr>
+        <w:pStyle w:val="BodyText"/>
+      </w:pPr>
+      <w:r>
+        <w:t>I aim to promot</w:t>
+      </w:r>
+      <w:r>
+        <w:t>e adoption of best practice CTDM through the delivery of pragmatic, high quality, and compliant solutions that enable users to efficiently meet their objectives. My broad range of experience facilitates effective engagement with diverse stakeholders to ens</w:t>
+      </w:r>
+      <w:r>
+        <w:t>ure that both the technical and functional aspects of these solutions are optimised.</w:t>
+      </w:r>
+    </w:p>
+    <w:p>
+      <w:pPr>
+        <w:pStyle w:val="Heading1"/>
+      </w:pPr>
+      <w:bookmarkStart w:id="5" w:name="skills"/>
+      <w:bookmarkStart w:id="6" w:name="_Toc484384206"/>
+      <w:bookmarkEnd w:id="5"/>
+      <w:r>
         <w:t>Skills</w:t>
       </w:r>
-      <w:bookmarkEnd w:id="4"/>
+      <w:bookmarkEnd w:id="6"/>
+    </w:p>
+    <w:p>
+      <w:pPr>
+        <w:pStyle w:val="Heading2"/>
+      </w:pPr>
+      <w:bookmarkStart w:id="7" w:name="clinical-trials-data-management"/>
+      <w:bookmarkStart w:id="8" w:name="_Toc484384207"/>
+      <w:bookmarkEnd w:id="7"/>
+      <w:r>
+        <w:t>Clinical Trials Data Management</w:t>
+      </w:r>
+      <w:bookmarkEnd w:id="8"/>
     </w:p>
     <w:p>
       <w:pPr>
         <w:pStyle w:val="FirstParagraph"/>
       </w:pPr>
       <w:r>
-        <w:t>I have 8.5 years' experience in academic clinical trials and health research. I have developed strong skills in two main areas:</w:t>
-      </w:r>
-    </w:p>
-    <w:p>
-      <w:pPr>
-        <w:pStyle w:val="Compact"/>
-        <w:numPr>
-          <w:ilvl w:val="0"/>
-          <w:numId w:val="4"/>
-        </w:numPr>
-      </w:pPr>
-      <w:r>
-        <w:t>Software application development</w:t>
-      </w:r>
-    </w:p>
-    <w:p>
-      <w:pPr>
-        <w:pStyle w:val="Compact"/>
-        <w:numPr>
-          <w:ilvl w:val="0"/>
-          <w:numId w:val="4"/>
-        </w:numPr>
-      </w:pPr>
-      <w:r>
-        <w:t>Clinical trial data and project management</w:t>
-      </w:r>
-    </w:p>
-    <w:p>
-      <w:pPr>
-        <w:pStyle w:val="Heading2"/>
-      </w:pPr>
-      <w:bookmarkStart w:id="5" w:name="software-application-development"/>
-      <w:bookmarkStart w:id="6" w:name="_Toc468619589"/>
-      <w:bookmarkEnd w:id="5"/>
-      <w:r>
-        <w:t>Software A</w:t>
-      </w:r>
-      <w:r>
-        <w:t>pplication Development</w:t>
-      </w:r>
-      <w:bookmarkEnd w:id="6"/>
+        <w:t>I am familiar with the following compliance aspects of trials:</w:t>
+      </w:r>
+    </w:p>
+    <w:p>
+      <w:pPr>
+        <w:pStyle w:val="Compact"/>
+        <w:numPr>
+          <w:ilvl w:val="0"/>
+          <w:numId w:val="5"/>
+        </w:numPr>
+      </w:pPr>
+      <w:r>
+        <w:t xml:space="preserve">Ethics and regulatory requirements including the TGA guidance on ICH </w:t>
+      </w:r>
+      <w:r>
+        <w:t>GCP, the NHMRC National Statement, and Australian Privacy Principles</w:t>
+      </w:r>
+    </w:p>
+    <w:p>
+      <w:pPr>
+        <w:pStyle w:val="Compact"/>
+        <w:numPr>
+          <w:ilvl w:val="0"/>
+          <w:numId w:val="5"/>
+        </w:numPr>
+      </w:pPr>
+      <w:r>
+        <w:t>Standard regulatory forms including NEAF, SSA, CTN, and CIOMS SAE reports</w:t>
+      </w:r>
+    </w:p>
+    <w:p>
+      <w:pPr>
+        <w:pStyle w:val="Compact"/>
+        <w:numPr>
+          <w:ilvl w:val="0"/>
+          <w:numId w:val="5"/>
+        </w:numPr>
+      </w:pPr>
+      <w:r>
+        <w:t>Essential documents preparation from start-up to close-out in Australian and international trials in collaboratio</w:t>
+      </w:r>
+      <w:r>
+        <w:t>n with hospitals, academic institutions, CROs, and pharmaceutical companies</w:t>
+      </w:r>
+    </w:p>
+    <w:p>
+      <w:pPr>
+        <w:pStyle w:val="Compact"/>
+        <w:numPr>
+          <w:ilvl w:val="0"/>
+          <w:numId w:val="5"/>
+        </w:numPr>
+      </w:pPr>
+      <w:r>
+        <w:t>Project management, site initiations, and delivering training for protocols and data systems</w:t>
+      </w:r>
+    </w:p>
+    <w:p>
+      <w:pPr>
+        <w:pStyle w:val="Compact"/>
+        <w:numPr>
+          <w:ilvl w:val="0"/>
+          <w:numId w:val="5"/>
+        </w:numPr>
+      </w:pPr>
+      <w:r>
+        <w:t xml:space="preserve">Design and implementation of data management plans, validation rules, interim analysis </w:t>
+      </w:r>
+      <w:r>
+        <w:t>cleaning and centralised monitoring of key source documents</w:t>
+      </w:r>
+    </w:p>
+    <w:p>
+      <w:pPr>
+        <w:pStyle w:val="Compact"/>
+        <w:numPr>
+          <w:ilvl w:val="0"/>
+          <w:numId w:val="5"/>
+        </w:numPr>
+      </w:pPr>
+      <w:r>
+        <w:t>Development of documentation, procedures and operational frameworks for data systems development, data management workflows and data governance</w:t>
+      </w:r>
     </w:p>
     <w:p>
       <w:pPr>
         <w:pStyle w:val="FirstParagraph"/>
       </w:pPr>
       <w:r>
-        <w:t>An overview of my skills and experience in this area is below, followed by descriptions of some example projects (most of which are on GitHub):</w:t>
-      </w:r>
-    </w:p>
-    <w:p>
-      <w:pPr>
-        <w:pStyle w:val="Compact"/>
-        <w:numPr>
-          <w:ilvl w:val="0"/>
-          <w:numId w:val="5"/>
-        </w:numPr>
-      </w:pPr>
-      <w:r>
-        <w:t>Programming languages:</w:t>
-      </w:r>
-    </w:p>
-    <w:p>
-      <w:pPr>
-        <w:pStyle w:val="Compact"/>
-        <w:numPr>
-          <w:ilvl w:val="1"/>
+        <w:t xml:space="preserve">I am familiar with the following off-the-shelf data </w:t>
+      </w:r>
+      <w:r>
+        <w:t>systems useful for trials:</w:t>
+      </w:r>
+    </w:p>
+    <w:p>
+      <w:pPr>
+        <w:pStyle w:val="Compact"/>
+        <w:numPr>
+          <w:ilvl w:val="0"/>
           <w:numId w:val="6"/>
         </w:numPr>
       </w:pPr>
       <w:r>
-        <w:lastRenderedPageBreak/>
-        <w:t xml:space="preserve">Advanced: SQL, PL/PGSQL (PostgreSQL procedural language), Python, </w:t>
-      </w:r>
-      <w:r>
-        <w:t>Visual Basic and XSLT</w:t>
-      </w:r>
-    </w:p>
-    <w:p>
-      <w:pPr>
-        <w:pStyle w:val="Compact"/>
-        <w:numPr>
-          <w:ilvl w:val="1"/>
+        <w:t>Systems collecting and managing clinical trial data: OpenClinica, InForm, RedCap, ClinTrial</w:t>
+      </w:r>
+    </w:p>
+    <w:p>
+      <w:pPr>
+        <w:pStyle w:val="Compact"/>
+        <w:numPr>
+          <w:ilvl w:val="0"/>
           <w:numId w:val="6"/>
         </w:numPr>
       </w:pPr>
       <w:r>
-        <w:t>Intermediate: JavaScript, PHP, Stata, SAS, Powershell/CMD and Java</w:t>
-      </w:r>
-    </w:p>
-    <w:p>
-      <w:pPr>
-        <w:pStyle w:val="Compact"/>
-        <w:numPr>
-          <w:ilvl w:val="0"/>
-          <w:numId w:val="5"/>
-        </w:numPr>
-      </w:pPr>
-      <w:r>
-        <w:t>Environments:</w:t>
+        <w:t>Survey tools: ODK Collect, Enketo, LimeSurvey, SurveyMonkey</w:t>
+      </w:r>
+    </w:p>
+    <w:p>
+      <w:pPr>
+        <w:pStyle w:val="Compact"/>
+        <w:numPr>
+          <w:ilvl w:val="0"/>
+          <w:numId w:val="6"/>
+        </w:numPr>
+      </w:pPr>
+      <w:r>
+        <w:t>Others:</w:t>
       </w:r>
     </w:p>
     <w:p>
@@ -1208,7 +1606,7 @@
         </w:numPr>
       </w:pPr>
       <w:r>
-        <w:t>Advanced: Windows 7, Windows Server 2008, Android 4.4 to 6</w:t>
+        <w:t>TeleForm: an Optical Character Recognition tool for digitising paper form data</w:t>
       </w:r>
     </w:p>
     <w:p>
@@ -1220,84 +1618,163 @@
         </w:numPr>
       </w:pPr>
       <w:r>
-        <w:t>Intermediate: Ubuntu Server 14, Docker, Google Suite for Education</w:t>
-      </w:r>
-    </w:p>
-    <w:p>
-      <w:pPr>
-        <w:pStyle w:val="Compact"/>
-        <w:numPr>
-          <w:ilvl w:val="0"/>
-          <w:numId w:val="5"/>
-        </w:numPr>
-      </w:pPr>
-      <w:r>
-        <w:t xml:space="preserve">Servers: PostgreSQL 8.4 to </w:t>
-      </w:r>
-      <w:r>
-        <w:t>9.6, Apache 2.4, Tomcat 6 to 7</w:t>
-      </w:r>
-    </w:p>
-    <w:p>
-      <w:pPr>
-        <w:pStyle w:val="Compact"/>
-        <w:numPr>
-          <w:ilvl w:val="0"/>
-          <w:numId w:val="5"/>
-        </w:numPr>
-      </w:pPr>
-      <w:r>
-        <w:t>Development: Git, Intellij IDEA, Notepad++</w:t>
-      </w:r>
-    </w:p>
-    <w:p>
-      <w:pPr>
-        <w:pStyle w:val="Heading3"/>
-      </w:pPr>
-      <w:bookmarkStart w:id="7" w:name="community-datamart"/>
-      <w:bookmarkEnd w:id="7"/>
-      <w:r>
-        <w:t>Community DataMart</w:t>
-      </w:r>
+        <w:t>LabKey: a system for laboratory sample management and annotation</w:t>
+      </w:r>
+    </w:p>
+    <w:p>
+      <w:pPr>
+        <w:pStyle w:val="Heading2"/>
+      </w:pPr>
+      <w:bookmarkStart w:id="9" w:name="technical"/>
+      <w:bookmarkStart w:id="10" w:name="_Toc484384208"/>
+      <w:bookmarkEnd w:id="9"/>
+      <w:r>
+        <w:t>Technical</w:t>
+      </w:r>
+      <w:bookmarkEnd w:id="10"/>
     </w:p>
     <w:p>
       <w:pPr>
         <w:pStyle w:val="FirstParagraph"/>
       </w:pPr>
       <w:r>
-        <w:t>DataMart is a reporting tool implemented PostgreSQL using SQL, PL/PGSQL, and Python. Study definition metadata is read from an OpenClinica database and used to prepare tabulated data in a user-friendly format.</w:t>
-      </w:r>
-    </w:p>
-    <w:p>
-      <w:pPr>
-        <w:pStyle w:val="BodyText"/>
-      </w:pPr>
-      <w:r>
-        <w:t xml:space="preserve">The deployment includes encrypted connections </w:t>
-      </w:r>
-      <w:r>
-        <w:t>between servers and clients, strong access controls, and Windows domain integrated authentication. Client tools included for integration via ODBC with Stata, SAS and Microsoft Access.</w:t>
-      </w:r>
-    </w:p>
-    <w:p>
-      <w:pPr>
-        <w:pStyle w:val="BodyText"/>
-      </w:pPr>
-      <w:r>
-        <w:t>This is used by many OpenClinica users as a key part of their data manag</w:t>
-      </w:r>
-      <w:r>
-        <w:t>ement processes, as well as integration with other data sources or reporting tools.</w:t>
-      </w:r>
-    </w:p>
-    <w:p>
-      <w:pPr>
-        <w:pStyle w:val="Heading3"/>
-      </w:pPr>
-      <w:bookmarkStart w:id="8" w:name="odk-tools-and-deployment"/>
-      <w:bookmarkEnd w:id="8"/>
-      <w:r>
-        <w:t>ODK Tools and Deployment</w:t>
+        <w:t>I am familiar with the following technologies.</w:t>
+      </w:r>
+    </w:p>
+    <w:p>
+      <w:pPr>
+        <w:pStyle w:val="Compact"/>
+        <w:numPr>
+          <w:ilvl w:val="0"/>
+          <w:numId w:val="8"/>
+        </w:numPr>
+      </w:pPr>
+      <w:r>
+        <w:t>Programming languages:</w:t>
+      </w:r>
+    </w:p>
+    <w:p>
+      <w:pPr>
+        <w:pStyle w:val="Compact"/>
+        <w:numPr>
+          <w:ilvl w:val="1"/>
+          <w:numId w:val="9"/>
+        </w:numPr>
+      </w:pPr>
+      <w:r>
+        <w:t>Advanced: SQL, PL/PGSQL, Python,</w:t>
+      </w:r>
+      <w:r>
+        <w:t xml:space="preserve"> Stata, VBA/VBScript, and XSLT</w:t>
+      </w:r>
+    </w:p>
+    <w:p>
+      <w:pPr>
+        <w:pStyle w:val="Compact"/>
+        <w:numPr>
+          <w:ilvl w:val="1"/>
+          <w:numId w:val="9"/>
+        </w:numPr>
+      </w:pPr>
+      <w:r>
+        <w:t>Intermediate: PHP, JavaScript, SAS, Powershell/CMD, R, Java, and C#</w:t>
+      </w:r>
+    </w:p>
+    <w:p>
+      <w:pPr>
+        <w:pStyle w:val="Compact"/>
+        <w:numPr>
+          <w:ilvl w:val="0"/>
+          <w:numId w:val="8"/>
+        </w:numPr>
+      </w:pPr>
+      <w:r>
+        <w:t>Environments:</w:t>
+      </w:r>
+    </w:p>
+    <w:p>
+      <w:pPr>
+        <w:pStyle w:val="Compact"/>
+        <w:numPr>
+          <w:ilvl w:val="1"/>
+          <w:numId w:val="10"/>
+        </w:numPr>
+      </w:pPr>
+      <w:r>
+        <w:t>Advanced: Windows, Windows Server, Android 4.4 and up</w:t>
+      </w:r>
+    </w:p>
+    <w:p>
+      <w:pPr>
+        <w:pStyle w:val="Compact"/>
+        <w:numPr>
+          <w:ilvl w:val="1"/>
+          <w:numId w:val="10"/>
+        </w:numPr>
+      </w:pPr>
+      <w:r>
+        <w:lastRenderedPageBreak/>
+        <w:t>Intermediate: Ubuntu, Docker, Google Suite for Education</w:t>
+      </w:r>
+    </w:p>
+    <w:p>
+      <w:pPr>
+        <w:pStyle w:val="Compact"/>
+        <w:numPr>
+          <w:ilvl w:val="0"/>
+          <w:numId w:val="8"/>
+        </w:numPr>
+      </w:pPr>
+      <w:r>
+        <w:t>Other (Advanced): Microsoft Access, Microsoft Excel</w:t>
+      </w:r>
+    </w:p>
+    <w:p>
+      <w:pPr>
+        <w:pStyle w:val="Compact"/>
+        <w:numPr>
+          <w:ilvl w:val="0"/>
+          <w:numId w:val="8"/>
+        </w:numPr>
+      </w:pPr>
+      <w:r>
+        <w:t>Servers:</w:t>
+      </w:r>
+    </w:p>
+    <w:p>
+      <w:pPr>
+        <w:pStyle w:val="Compact"/>
+        <w:numPr>
+          <w:ilvl w:val="1"/>
+          <w:numId w:val="11"/>
+        </w:numPr>
+      </w:pPr>
+      <w:r>
+        <w:t>Advanced: PostgreSQL 8.4 and up</w:t>
+      </w:r>
+    </w:p>
+    <w:p>
+      <w:pPr>
+        <w:pStyle w:val="Compact"/>
+        <w:numPr>
+          <w:ilvl w:val="1"/>
+          <w:numId w:val="11"/>
+        </w:numPr>
+      </w:pPr>
+      <w:r>
+        <w:t>Intermediate: Microsoft SQL Server 2012, Apache 2.4, Tomcat 6 and up, Nginx, CherryPy</w:t>
+      </w:r>
+    </w:p>
+    <w:p>
+      <w:pPr>
+        <w:pStyle w:val="Compact"/>
+        <w:numPr>
+          <w:ilvl w:val="0"/>
+          <w:numId w:val="8"/>
+        </w:numPr>
+      </w:pPr>
+      <w:r>
+        <w:t>Development tools: Git, Intellij IDEA, Notepad++, Trello, TFS, SSMS, RStudio</w:t>
       </w:r>
     </w:p>
     <w:p>
@@ -1305,257 +1782,202 @@
         <w:pStyle w:val="FirstParagraph"/>
       </w:pPr>
       <w:r>
-        <w:t>The ODK Tools application is a build tool implemented in Python. It provides a simple user interface for form designers to run scripts that convert</w:t>
-      </w:r>
-      <w:r>
-        <w:t xml:space="preserve"> Excel-based form definitions to XML, validate the XML, produce images for each form question in each specified language, and prepare a deployment package for each participating site.</w:t>
-      </w:r>
-    </w:p>
-    <w:p>
-      <w:pPr>
-        <w:pStyle w:val="BodyText"/>
-      </w:pPr>
-      <w:r>
-        <w:t>This is used as part of a deployment of 83 (and growing) Android tablets</w:t>
-      </w:r>
-      <w:r>
-        <w:t xml:space="preserve"> for offline data collection at research study sites, including hospitals, clinics and prisons in Australia and internationally. I was reponsible for planning device configuration and management processes, and preparing training materials for end users.</w:t>
-      </w:r>
-    </w:p>
-    <w:p>
-      <w:pPr>
-        <w:pStyle w:val="Heading3"/>
-      </w:pPr>
-      <w:bookmarkStart w:id="9" w:name="python-web-projects"/>
-      <w:bookmarkEnd w:id="9"/>
-      <w:r>
-        <w:t>Py</w:t>
-      </w:r>
-      <w:r>
-        <w:t>thon Web Projects</w:t>
-      </w:r>
-    </w:p>
-    <w:p>
-      <w:pPr>
-        <w:pStyle w:val="FirstParagraph"/>
-      </w:pPr>
-      <w:r>
-        <w:t>A collection of smaller projects related to the web:</w:t>
-      </w:r>
-    </w:p>
-    <w:p>
-      <w:pPr>
-        <w:pStyle w:val="Compact"/>
-        <w:numPr>
-          <w:ilvl w:val="0"/>
-          <w:numId w:val="8"/>
-        </w:numPr>
-      </w:pPr>
-      <w:r>
-        <w:t>Webservice clients OpenClinica's SOAP XML webservices, and LimeSurvey's REST JSON webservices</w:t>
-      </w:r>
-    </w:p>
-    <w:p>
-      <w:pPr>
-        <w:pStyle w:val="Compact"/>
-        <w:numPr>
-          <w:ilvl w:val="0"/>
-          <w:numId w:val="8"/>
-        </w:numPr>
-      </w:pPr>
-      <w:r>
-        <w:t>Integration between LabKey's REST JSON webservice and OpenClinica to map and import daily h</w:t>
-      </w:r>
-      <w:r>
-        <w:t>epatitis C test results</w:t>
-      </w:r>
-    </w:p>
-    <w:p>
-      <w:pPr>
-        <w:pStyle w:val="Compact"/>
-        <w:numPr>
-          <w:ilvl w:val="0"/>
-          <w:numId w:val="8"/>
-        </w:numPr>
-      </w:pPr>
-      <w:r>
-        <w:t>A study promotional site using Django. Deployed on Windows as a service using CherryPy and pywin32, behind an Apache httpd reverse proxy</w:t>
-      </w:r>
-    </w:p>
-    <w:p>
-      <w:pPr>
-        <w:pStyle w:val="Compact"/>
-        <w:numPr>
-          <w:ilvl w:val="0"/>
-          <w:numId w:val="8"/>
-        </w:numPr>
-      </w:pPr>
-      <w:r>
-        <w:t>A functional test suite for a custom, Bootstrap-themed LimeSurvey template using Selenium. Vali</w:t>
-      </w:r>
-      <w:r>
-        <w:t>dated cross-browser behaviour of JavaScript shims and monkey-patches</w:t>
-      </w:r>
-    </w:p>
-    <w:p>
-      <w:pPr>
-        <w:pStyle w:val="Heading2"/>
-      </w:pPr>
-      <w:bookmarkStart w:id="10" w:name="clinical-trial-data-and-project-manageme"/>
-      <w:bookmarkStart w:id="11" w:name="_Toc468619590"/>
-      <w:bookmarkEnd w:id="10"/>
-      <w:r>
-        <w:t>Clinical Trial Data and Project Management</w:t>
-      </w:r>
-      <w:bookmarkEnd w:id="11"/>
-    </w:p>
-    <w:p>
-      <w:pPr>
-        <w:pStyle w:val="FirstParagraph"/>
-      </w:pPr>
-      <w:r>
-        <w:t>An overview of my skills and experience in this area is below. Project names and registry identifiers are detailed under the relevant role in th</w:t>
-      </w:r>
-      <w:r>
-        <w:t xml:space="preserve">e </w:t>
-      </w:r>
-      <w:hyperlink w:anchor="employment">
+        <w:t xml:space="preserve">My GitHub profile (see </w:t>
+      </w:r>
+      <w:hyperlink w:anchor="contact-details">
         <w:r>
           <w:rPr>
             <w:rStyle w:val="Hyperlink"/>
           </w:rPr>
-          <w:t>Employment</w:t>
+          <w:t>Contact Details</w:t>
         </w:r>
       </w:hyperlink>
       <w:r>
-        <w:t xml:space="preserve"> section.</w:t>
-      </w:r>
-    </w:p>
-    <w:p>
-      <w:pPr>
-        <w:pStyle w:val="Compact"/>
-        <w:numPr>
-          <w:ilvl w:val="0"/>
-          <w:numId w:val="9"/>
-        </w:numPr>
-      </w:pPr>
-      <w:r>
-        <w:t>Experience in building data systems with:</w:t>
-      </w:r>
-    </w:p>
-    <w:p>
-      <w:pPr>
-        <w:pStyle w:val="Compact"/>
-        <w:numPr>
-          <w:ilvl w:val="1"/>
-          <w:numId w:val="10"/>
-        </w:numPr>
-      </w:pPr>
+        <w:t>) contains examples of projects where permission was given to share the code.</w:t>
+      </w:r>
+    </w:p>
+    <w:p>
+      <w:pPr>
+        <w:pStyle w:val="Heading2"/>
+      </w:pPr>
+      <w:bookmarkStart w:id="11" w:name="projects"/>
+      <w:bookmarkStart w:id="12" w:name="_Toc484384209"/>
+      <w:bookmarkEnd w:id="11"/>
+      <w:r>
+        <w:t>Projects</w:t>
+      </w:r>
+      <w:bookmarkEnd w:id="12"/>
+    </w:p>
+    <w:p>
+      <w:pPr>
+        <w:pStyle w:val="FirstParagraph"/>
+      </w:pPr>
+      <w:r>
+        <w:t>The following are projects where the above skills were employed.</w:t>
+      </w:r>
+    </w:p>
+    <w:p>
+      <w:pPr>
+        <w:pStyle w:val="Heading3"/>
+      </w:pPr>
+      <w:bookmarkStart w:id="13" w:name="mobile-data-collection"/>
+      <w:bookmarkEnd w:id="13"/>
+      <w:r>
+        <w:t>Mobile Data Collection</w:t>
+      </w:r>
+    </w:p>
+    <w:p>
+      <w:pPr>
+        <w:pStyle w:val="FirstParagraph"/>
+      </w:pPr>
+      <w:r>
+        <w:t>I des</w:t>
+      </w:r>
+      <w:r>
+        <w:t>igned and implemented a mobile data collection framework that improved quality and completeness of participant questionnaire data for 5 projects conducted by the VHCRP team at the Kirby Institute.</w:t>
+      </w:r>
+    </w:p>
+    <w:p>
+      <w:pPr>
+        <w:pStyle w:val="BodyText"/>
+      </w:pPr>
+      <w:r>
+        <w:t>The framework covered all aspects - policies for device pro</w:t>
+      </w:r>
+      <w:r>
+        <w:t>curement, configuration, management, account management and security; tools for form design, validation, multi-language capable presentation customisation; procedures for data collection, submission, and storage; tools for ETL of collected data for analysi</w:t>
+      </w:r>
+      <w:r>
+        <w:t>s in Stata.</w:t>
+      </w:r>
+    </w:p>
+    <w:p>
+      <w:pPr>
+        <w:pStyle w:val="BodyText"/>
+      </w:pPr>
+      <w:r>
+        <w:t>The deployment included 83 Android tablets for offline data collection at study sites, including hospitals, clinics and prisons in Australia and internationally, with thousands of responses from hundreds of participants had been collected and p</w:t>
+      </w:r>
+      <w:r>
+        <w:t>rocessed. At the centre of the framework was ODK Collect, an Android app for processing XML-based form definitions. Design and data processing tools included custom distributable desktop apps written in Python.</w:t>
+      </w:r>
+    </w:p>
+    <w:p>
+      <w:pPr>
+        <w:pStyle w:val="Heading3"/>
+      </w:pPr>
+      <w:bookmarkStart w:id="14" w:name="openclinica-community-datamart"/>
+      <w:bookmarkEnd w:id="14"/>
+      <w:r>
+        <w:t>OpenClinica Community DataMart</w:t>
+      </w:r>
+    </w:p>
+    <w:p>
+      <w:pPr>
+        <w:pStyle w:val="FirstParagraph"/>
+      </w:pPr>
+      <w:r>
+        <w:t>I designed and implemented an ETL and reporting system that streamlined reporting and analysis workflows for 13 projects conducted by the VHCRP team at the Kirby Institute.</w:t>
+      </w:r>
+    </w:p>
+    <w:p>
+      <w:pPr>
+        <w:pStyle w:val="BodyText"/>
+      </w:pPr>
+      <w:r>
+        <w:t>This system replaced a time-intensive process with numerous manual steps, with a ro</w:t>
+      </w:r>
+      <w:r>
+        <w:t>bust, automated process that integrated with existing reporting and analysis tools while maintaining a high level of security and ease of use.</w:t>
+      </w:r>
+    </w:p>
+    <w:p>
+      <w:pPr>
+        <w:pStyle w:val="BodyText"/>
+      </w:pPr>
+      <w:r>
+        <w:t>This system was implemented with PostgreSQL using SQL, PL/PGSQL, and Python. The ETL system involved transforming</w:t>
+      </w:r>
+      <w:r>
+        <w:t xml:space="preserve"> a column-based data storage format into user-friendly tables corresponding to the original form design templates uploaded to OpenClinica.</w:t>
+      </w:r>
+    </w:p>
+    <w:p>
+      <w:pPr>
+        <w:pStyle w:val="BodyText"/>
+      </w:pPr>
+      <w:r>
+        <w:t>The deployment included encrypted connections between database servers and with client machines, data access controls</w:t>
+      </w:r>
+      <w:r>
+        <w:t xml:space="preserve"> mirroring those in OpenClinica, and integrated Windows domain authentication. Client tools were also developed to integrate via ODBC with Stata, SAS and Microsoft Access; as well as automated VBScript tools to simplify setup for new users. The preparation</w:t>
+      </w:r>
+      <w:r>
+        <w:t xml:space="preserve"> of detailed documentation and delivery of targeted training encouraged adoption of the system across the team.</w:t>
+      </w:r>
+    </w:p>
+    <w:p>
+      <w:pPr>
+        <w:pStyle w:val="Heading3"/>
+      </w:pPr>
+      <w:bookmarkStart w:id="15" w:name="system-integrations"/>
+      <w:bookmarkEnd w:id="15"/>
       <w:r>
         <w:lastRenderedPageBreak/>
-        <w:t>OpenClinica: a web based tool for managing clinical trial data collection and cleaning</w:t>
-      </w:r>
-    </w:p>
-    <w:p>
-      <w:pPr>
-        <w:pStyle w:val="Compact"/>
-        <w:numPr>
-          <w:ilvl w:val="1"/>
-          <w:numId w:val="10"/>
-        </w:numPr>
-      </w:pPr>
-      <w:r>
-        <w:t>ODK Collect: an Android app for data collection</w:t>
-      </w:r>
-    </w:p>
-    <w:p>
-      <w:pPr>
-        <w:pStyle w:val="Compact"/>
-        <w:numPr>
-          <w:ilvl w:val="1"/>
-          <w:numId w:val="10"/>
-        </w:numPr>
-      </w:pPr>
-      <w:r>
-        <w:t>TeleForm: an Optical Character Recognition tool for digitising paper form data</w:t>
-      </w:r>
-    </w:p>
-    <w:p>
-      <w:pPr>
-        <w:pStyle w:val="Compact"/>
-        <w:numPr>
-          <w:ilvl w:val="1"/>
-          <w:numId w:val="10"/>
-        </w:numPr>
-      </w:pPr>
-      <w:r>
-        <w:t>LimeSurvey: a web based questionnaire collection tool</w:t>
-      </w:r>
-    </w:p>
-    <w:p>
-      <w:pPr>
-        <w:pStyle w:val="Compact"/>
-        <w:numPr>
-          <w:ilvl w:val="0"/>
-          <w:numId w:val="9"/>
-        </w:numPr>
-      </w:pPr>
-      <w:r>
-        <w:t>Coordination experience:</w:t>
-      </w:r>
-    </w:p>
-    <w:p>
-      <w:pPr>
-        <w:pStyle w:val="Compact"/>
-        <w:numPr>
-          <w:ilvl w:val="1"/>
-          <w:numId w:val="11"/>
-        </w:numPr>
-      </w:pPr>
-      <w:r>
-        <w:t>Compliance with ethics and regulatory requirements including the TGA guidance on ICH GCP, the NHMR</w:t>
-      </w:r>
-      <w:r>
-        <w:t>C National Statement, and Australian Privacy Principles</w:t>
-      </w:r>
-    </w:p>
-    <w:p>
-      <w:pPr>
-        <w:pStyle w:val="Compact"/>
-        <w:numPr>
-          <w:ilvl w:val="1"/>
-          <w:numId w:val="11"/>
-        </w:numPr>
-      </w:pPr>
-      <w:r>
-        <w:t>Completion of standard forms including NEAF, SSA, CTN, and CIOMS SAE reports</w:t>
-      </w:r>
-    </w:p>
-    <w:p>
-      <w:pPr>
-        <w:pStyle w:val="Compact"/>
-        <w:numPr>
-          <w:ilvl w:val="1"/>
-          <w:numId w:val="11"/>
-        </w:numPr>
-      </w:pPr>
-      <w:r>
-        <w:t>Australia-wide and international clinical trials collaborating with hospitals, clinics, academic institutions, CROs, and ph</w:t>
-      </w:r>
-      <w:r>
-        <w:t>armaceutical companies</w:t>
-      </w:r>
-    </w:p>
-    <w:p>
-      <w:pPr>
-        <w:pStyle w:val="Compact"/>
-        <w:numPr>
-          <w:ilvl w:val="1"/>
-          <w:numId w:val="11"/>
-        </w:numPr>
-      </w:pPr>
-      <w:r>
-        <w:t>Project management, staff training and collaboration with healthcare and research professionals</w:t>
+        <w:t>System Integrations</w:t>
+      </w:r>
+    </w:p>
+    <w:p>
+      <w:pPr>
+        <w:pStyle w:val="FirstParagraph"/>
+      </w:pPr>
+      <w:r>
+        <w:t>I designed and implemented the following system integrations for the VHCRP team at the Kirby Institute:</w:t>
+      </w:r>
+    </w:p>
+    <w:p>
+      <w:pPr>
+        <w:pStyle w:val="Compact"/>
+        <w:numPr>
+          <w:ilvl w:val="0"/>
+          <w:numId w:val="12"/>
+        </w:numPr>
+      </w:pPr>
+      <w:r>
+        <w:t>An automated daily t</w:t>
+      </w:r>
+      <w:r>
+        <w:t>ransfer of hepatitis C test results from a LabKey sample management database to the clinical database in OpenClinica. Written in Python, and included development of a re-usable library for interacting with OpenClinica's SOAP XML webservices.</w:t>
+      </w:r>
+    </w:p>
+    <w:p>
+      <w:pPr>
+        <w:pStyle w:val="Compact"/>
+        <w:numPr>
+          <w:ilvl w:val="0"/>
+          <w:numId w:val="12"/>
+        </w:numPr>
+      </w:pPr>
+      <w:r>
+        <w:t xml:space="preserve">A promotional </w:t>
+      </w:r>
+      <w:r>
+        <w:t>website for a study with a custom styled LimeSurvey instance for web-based data collection from study participants. Written in Python and JavaScript and included development of a re-usable library for interacting with LimeSurvey's REST JSON webservices.</w:t>
+      </w:r>
+    </w:p>
+    <w:p>
+      <w:pPr>
+        <w:pStyle w:val="Compact"/>
+        <w:numPr>
+          <w:ilvl w:val="0"/>
+          <w:numId w:val="12"/>
+        </w:numPr>
+      </w:pPr>
+      <w:r>
+        <w:t>An</w:t>
+      </w:r>
+      <w:r>
+        <w:t xml:space="preserve"> automated integration test suite for the above custom LimeSurvey template to ensure that these elements worked as expected across common browsers. Written in Python using Selenium WebDrivers for Firefox, Chrome and Internet Explorer.</w:t>
       </w:r>
     </w:p>
     <w:p>
@@ -1575,32 +1997,205 @@
       <w:pPr>
         <w:pStyle w:val="Heading1"/>
       </w:pPr>
-      <w:bookmarkStart w:id="12" w:name="employment"/>
-      <w:bookmarkStart w:id="13" w:name="_Toc468619591"/>
-      <w:bookmarkEnd w:id="12"/>
+      <w:bookmarkStart w:id="16" w:name="employment"/>
+      <w:bookmarkStart w:id="17" w:name="_Toc484384210"/>
+      <w:bookmarkEnd w:id="16"/>
       <w:r>
         <w:t>Employment</w:t>
       </w:r>
-      <w:bookmarkEnd w:id="13"/>
+      <w:bookmarkEnd w:id="17"/>
     </w:p>
     <w:p>
       <w:pPr>
         <w:pStyle w:val="Heading2"/>
       </w:pPr>
-      <w:bookmarkStart w:id="14" w:name="unsw-australia-clinical-trials-database-"/>
-      <w:bookmarkStart w:id="15" w:name="_Toc468619592"/>
-      <w:bookmarkEnd w:id="14"/>
+      <w:bookmarkStart w:id="18" w:name="cancer-institute-nsw-systems-analyst-arc"/>
+      <w:bookmarkStart w:id="19" w:name="_Toc484384211"/>
+      <w:bookmarkEnd w:id="18"/>
+      <w:r>
+        <w:t>Cancer Institute NSW: Systems Analyst / Architect</w:t>
+      </w:r>
+      <w:bookmarkEnd w:id="19"/>
+    </w:p>
+    <w:p>
+      <w:pPr>
+        <w:pStyle w:val="Compact"/>
+        <w:numPr>
+          <w:ilvl w:val="0"/>
+          <w:numId w:val="13"/>
+        </w:numPr>
+      </w:pPr>
+      <w:r>
+        <w:t>Department: Strategic Research and Investment (SRI) Division, Data Intelligence Team</w:t>
+      </w:r>
+    </w:p>
+    <w:p>
+      <w:pPr>
+        <w:pStyle w:val="Compact"/>
+        <w:numPr>
+          <w:ilvl w:val="0"/>
+          <w:numId w:val="13"/>
+        </w:numPr>
+      </w:pPr>
+      <w:r>
+        <w:t>Reporting to: Data Intelligence Manager</w:t>
+      </w:r>
+    </w:p>
+    <w:p>
+      <w:pPr>
+        <w:pStyle w:val="Compact"/>
+        <w:numPr>
+          <w:ilvl w:val="0"/>
+          <w:numId w:val="13"/>
+        </w:numPr>
+      </w:pPr>
+      <w:r>
+        <w:t>Duration: 2017-03 to present (3 m</w:t>
+      </w:r>
+      <w:r>
+        <w:t>onths)</w:t>
+      </w:r>
+    </w:p>
+    <w:p>
+      <w:pPr>
+        <w:pStyle w:val="Heading3"/>
+      </w:pPr>
+      <w:bookmarkStart w:id="20" w:name="key-responsibilities"/>
+      <w:bookmarkEnd w:id="20"/>
+      <w:r>
+        <w:t>Key Responsibilities</w:t>
+      </w:r>
+    </w:p>
+    <w:p>
+      <w:pPr>
+        <w:pStyle w:val="Compact"/>
+        <w:numPr>
+          <w:ilvl w:val="0"/>
+          <w:numId w:val="14"/>
+        </w:numPr>
+      </w:pPr>
+      <w:r>
+        <w:t>System support and vendor management for SRI data systems, including the Clinical Trials portal and Grants Management System</w:t>
+      </w:r>
+    </w:p>
+    <w:p>
+      <w:pPr>
+        <w:pStyle w:val="Compact"/>
+        <w:numPr>
+          <w:ilvl w:val="0"/>
+          <w:numId w:val="14"/>
+        </w:numPr>
+      </w:pPr>
+      <w:r>
+        <w:t>Identify and oversee or implement system enhancements, changes or upgrades to SRI data systems</w:t>
+      </w:r>
+    </w:p>
+    <w:p>
+      <w:pPr>
+        <w:pStyle w:val="Compact"/>
+        <w:numPr>
+          <w:ilvl w:val="0"/>
+          <w:numId w:val="14"/>
+        </w:numPr>
+      </w:pPr>
+      <w:r>
+        <w:t>Implemen</w:t>
+      </w:r>
+      <w:r>
+        <w:t>t tools and processes for reporting to meet diverse stakeholder requirements, leveraging appropriate tools such as SQL, R, Qlik, or Business Objects</w:t>
+      </w:r>
+    </w:p>
+    <w:p>
+      <w:pPr>
+        <w:pStyle w:val="Heading2"/>
+      </w:pPr>
+      <w:bookmarkStart w:id="21" w:name="openclinica-llc-solutions-engineer"/>
+      <w:bookmarkStart w:id="22" w:name="_Toc484384212"/>
+      <w:bookmarkEnd w:id="21"/>
+      <w:r>
+        <w:t>OpenClinica LLC: Solutions Engineer</w:t>
+      </w:r>
+      <w:bookmarkEnd w:id="22"/>
+    </w:p>
+    <w:p>
+      <w:pPr>
+        <w:pStyle w:val="Compact"/>
+        <w:numPr>
+          <w:ilvl w:val="0"/>
+          <w:numId w:val="15"/>
+        </w:numPr>
+      </w:pPr>
+      <w:r>
+        <w:t>Department: Product and Service Development / Customer Support</w:t>
+      </w:r>
+    </w:p>
+    <w:p>
+      <w:pPr>
+        <w:pStyle w:val="Compact"/>
+        <w:numPr>
+          <w:ilvl w:val="0"/>
+          <w:numId w:val="15"/>
+        </w:numPr>
+      </w:pPr>
+      <w:r>
+        <w:t>Reportin</w:t>
+      </w:r>
+      <w:r>
+        <w:t>g to: OpenClinica CEO</w:t>
+      </w:r>
+    </w:p>
+    <w:p>
+      <w:pPr>
+        <w:pStyle w:val="Compact"/>
+        <w:numPr>
+          <w:ilvl w:val="0"/>
+          <w:numId w:val="15"/>
+        </w:numPr>
+      </w:pPr>
+      <w:r>
+        <w:t>Duration: 2017-01 to 2017-03 (3 months)</w:t>
+      </w:r>
+    </w:p>
+    <w:p>
+      <w:pPr>
+        <w:pStyle w:val="Heading3"/>
+      </w:pPr>
+      <w:bookmarkStart w:id="23" w:name="key-responsibilities-1"/>
+      <w:bookmarkEnd w:id="23"/>
+      <w:r>
+        <w:t>Key Responsibilities</w:t>
+      </w:r>
+    </w:p>
+    <w:p>
+      <w:pPr>
+        <w:pStyle w:val="Compact"/>
+        <w:numPr>
+          <w:ilvl w:val="0"/>
+          <w:numId w:val="16"/>
+        </w:numPr>
+      </w:pPr>
+      <w:r>
+        <w:t>Prototype an new, enhanced ETL and self-serve capable reporting and analytics solution</w:t>
+      </w:r>
+    </w:p>
+    <w:p>
+      <w:pPr>
+        <w:pStyle w:val="Heading2"/>
+      </w:pPr>
+      <w:bookmarkStart w:id="24" w:name="unsw-australia-clinical-trials-database-"/>
+      <w:bookmarkStart w:id="25" w:name="_Toc484384213"/>
+      <w:bookmarkEnd w:id="24"/>
       <w:r>
         <w:t>UNSW Australia: Clinical Trials Database Developer</w:t>
       </w:r>
-      <w:bookmarkEnd w:id="15"/>
-    </w:p>
-    <w:p>
-      <w:pPr>
-        <w:pStyle w:val="Compact"/>
-        <w:numPr>
-          <w:ilvl w:val="0"/>
-          <w:numId w:val="12"/>
+      <w:bookmarkEnd w:id="25"/>
+    </w:p>
+    <w:p>
+      <w:pPr>
+        <w:pStyle w:val="Compact"/>
+        <w:numPr>
+          <w:ilvl w:val="0"/>
+          <w:numId w:val="17"/>
         </w:numPr>
       </w:pPr>
       <w:r>
@@ -1612,7 +2207,7 @@
         <w:pStyle w:val="Compact"/>
         <w:numPr>
           <w:ilvl w:val="0"/>
-          <w:numId w:val="12"/>
+          <w:numId w:val="17"/>
         </w:numPr>
       </w:pPr>
       <w:r>
@@ -1624,288 +2219,22 @@
         <w:pStyle w:val="Compact"/>
         <w:numPr>
           <w:ilvl w:val="0"/>
-          <w:numId w:val="12"/>
-        </w:numPr>
-      </w:pPr>
-      <w:r>
-        <w:t>Duration: 3 years 6 months, 2013-06 to 2016-12</w:t>
-      </w:r>
-    </w:p>
-    <w:p>
-      <w:pPr>
-        <w:pStyle w:val="FirstParagraph"/>
-      </w:pPr>
-      <w:r>
-        <w:t>Responsibilities:</w:t>
-      </w:r>
-    </w:p>
-    <w:p>
-      <w:pPr>
-        <w:pStyle w:val="Compact"/>
-        <w:numPr>
-          <w:ilvl w:val="0"/>
-          <w:numId w:val="13"/>
-        </w:numPr>
-      </w:pPr>
-      <w:r>
-        <w:t>Implement data collection and validation systems for projects from the VHCR</w:t>
-      </w:r>
-      <w:r>
-        <w:t>P</w:t>
-      </w:r>
-    </w:p>
-    <w:p>
-      <w:pPr>
-        <w:pStyle w:val="Compact"/>
-        <w:numPr>
-          <w:ilvl w:val="0"/>
-          <w:numId w:val="13"/>
-        </w:numPr>
-      </w:pPr>
-      <w:r>
-        <w:t>Implement tools for reporting, systems preparation and asset management</w:t>
-      </w:r>
-    </w:p>
-    <w:p>
-      <w:pPr>
-        <w:pStyle w:val="Compact"/>
-        <w:numPr>
-          <w:ilvl w:val="0"/>
-          <w:numId w:val="13"/>
-        </w:numPr>
-      </w:pPr>
-      <w:r>
-        <w:t>User management and system support</w:t>
-      </w:r>
-    </w:p>
-    <w:p>
-      <w:pPr>
-        <w:pStyle w:val="FirstParagraph"/>
-      </w:pPr>
-      <w:r>
-        <w:t>Achievements:</w:t>
-      </w:r>
-    </w:p>
-    <w:p>
-      <w:pPr>
-        <w:pStyle w:val="Compact"/>
-        <w:numPr>
-          <w:ilvl w:val="0"/>
-          <w:numId w:val="14"/>
-        </w:numPr>
-      </w:pPr>
-      <w:r>
-        <w:t>Implemented OpenClinica systems for:</w:t>
-      </w:r>
-    </w:p>
-    <w:p>
-      <w:pPr>
-        <w:pStyle w:val="Compact"/>
-        <w:numPr>
-          <w:ilvl w:val="1"/>
-          <w:numId w:val="15"/>
-        </w:numPr>
-      </w:pPr>
-      <w:r>
-        <w:t>NCT02102451 (CEASE): surveillance of hepatitis C treatment</w:t>
-      </w:r>
-    </w:p>
-    <w:p>
-      <w:pPr>
-        <w:pStyle w:val="Compact"/>
-        <w:numPr>
-          <w:ilvl w:val="1"/>
-          <w:numId w:val="15"/>
-        </w:numPr>
-      </w:pPr>
-      <w:r>
-        <w:t>NCT02064049 (SToP-C): phase 4 hepatit</w:t>
-      </w:r>
-      <w:r>
-        <w:t>is C</w:t>
-      </w:r>
-    </w:p>
-    <w:p>
-      <w:pPr>
-        <w:pStyle w:val="Compact"/>
-        <w:numPr>
-          <w:ilvl w:val="1"/>
-          <w:numId w:val="15"/>
-        </w:numPr>
-      </w:pPr>
-      <w:r>
-        <w:t>http://kirby.unsw.edu.au/projects/healthy-liver-campaign (LiverLife): Liver health promotion among injecting drug users</w:t>
-      </w:r>
-    </w:p>
-    <w:p>
-      <w:pPr>
-        <w:pStyle w:val="Compact"/>
-        <w:numPr>
-          <w:ilvl w:val="1"/>
-          <w:numId w:val="15"/>
-        </w:numPr>
-      </w:pPr>
-      <w:r>
-        <w:t>NCT01364090 (ACTIVATE): phase 4 hepatitis C</w:t>
-      </w:r>
-    </w:p>
-    <w:p>
-      <w:pPr>
-        <w:pStyle w:val="Compact"/>
-        <w:numPr>
-          <w:ilvl w:val="1"/>
-          <w:numId w:val="15"/>
-        </w:numPr>
-      </w:pPr>
-      <w:r>
-        <w:t>NCT01336010 (ATAHC II): phase 4 hepatitis C</w:t>
-      </w:r>
-    </w:p>
-    <w:p>
-      <w:pPr>
-        <w:pStyle w:val="Compact"/>
-        <w:numPr>
-          <w:ilvl w:val="1"/>
-          <w:numId w:val="15"/>
-        </w:numPr>
-      </w:pPr>
-      <w:r>
-        <w:t>NCT01743521 (DARE-C): phase 4 hepatitis C</w:t>
-      </w:r>
-    </w:p>
-    <w:p>
-      <w:pPr>
-        <w:pStyle w:val="Compact"/>
-        <w:numPr>
-          <w:ilvl w:val="1"/>
-          <w:numId w:val="15"/>
-        </w:numPr>
-      </w:pPr>
-      <w:r>
-        <w:t>N</w:t>
-      </w:r>
-      <w:r>
-        <w:t>CT02156570 (DARE-C II): phase 4 hepatitis C</w:t>
-      </w:r>
-    </w:p>
-    <w:p>
-      <w:pPr>
-        <w:pStyle w:val="Compact"/>
-        <w:numPr>
-          <w:ilvl w:val="0"/>
-          <w:numId w:val="14"/>
-        </w:numPr>
-      </w:pPr>
-      <w:r>
-        <w:t>Implemented ODK Collect systems for:</w:t>
-      </w:r>
-    </w:p>
-    <w:p>
-      <w:pPr>
-        <w:pStyle w:val="Compact"/>
-        <w:numPr>
-          <w:ilvl w:val="1"/>
-          <w:numId w:val="16"/>
-        </w:numPr>
-      </w:pPr>
-      <w:r>
-        <w:t>LiverLife (as above)</w:t>
-      </w:r>
-    </w:p>
-    <w:p>
-      <w:pPr>
-        <w:pStyle w:val="Compact"/>
-        <w:numPr>
-          <w:ilvl w:val="1"/>
-          <w:numId w:val="16"/>
-        </w:numPr>
-      </w:pPr>
-      <w:r>
-        <w:t>SToP-C (as above)</w:t>
-      </w:r>
-    </w:p>
-    <w:p>
-      <w:pPr>
-        <w:pStyle w:val="Compact"/>
-        <w:numPr>
-          <w:ilvl w:val="1"/>
-          <w:numId w:val="16"/>
-        </w:numPr>
-      </w:pPr>
-      <w:r>
-        <w:t>NCT02336139 (SIMPLIFY): phase 2 hepatitis C</w:t>
-      </w:r>
-    </w:p>
-    <w:p>
-      <w:pPr>
-        <w:pStyle w:val="Compact"/>
-        <w:numPr>
-          <w:ilvl w:val="0"/>
-          <w:numId w:val="14"/>
-        </w:numPr>
-      </w:pPr>
-      <w:r>
-        <w:t>Implemented a LimeSurvey survey for CEASE (as above)</w:t>
-      </w:r>
-    </w:p>
-    <w:p>
-      <w:pPr>
-        <w:pStyle w:val="Heading2"/>
-      </w:pPr>
-      <w:bookmarkStart w:id="16" w:name="university-of-sydney-clinical-data-coord"/>
-      <w:bookmarkStart w:id="17" w:name="_Toc468619593"/>
-      <w:bookmarkEnd w:id="16"/>
-      <w:r>
-        <w:t>University of Sydney: Clinical Data Coo</w:t>
-      </w:r>
-      <w:r>
-        <w:t>rdinator</w:t>
-      </w:r>
-      <w:bookmarkEnd w:id="17"/>
-    </w:p>
-    <w:p>
-      <w:pPr>
-        <w:pStyle w:val="Compact"/>
-        <w:numPr>
-          <w:ilvl w:val="0"/>
           <w:numId w:val="17"/>
         </w:numPr>
       </w:pPr>
       <w:r>
-        <w:t>Department: NHMRC Clinical Trials Centre (CTC), Data Management</w:t>
-      </w:r>
-    </w:p>
-    <w:p>
-      <w:pPr>
-        <w:pStyle w:val="Compact"/>
-        <w:numPr>
-          <w:ilvl w:val="0"/>
-          <w:numId w:val="17"/>
-        </w:numPr>
-      </w:pPr>
+        <w:t>Duration: 2013-06 to 2016-12 (3 years 6 months)</w:t>
+      </w:r>
+    </w:p>
+    <w:p>
+      <w:pPr>
+        <w:pStyle w:val="Heading3"/>
+      </w:pPr>
+      <w:bookmarkStart w:id="26" w:name="key-responsibilities-2"/>
+      <w:bookmarkEnd w:id="26"/>
       <w:r>
         <w:lastRenderedPageBreak/>
-        <w:t>Reporting To: Head of Data Management</w:t>
-      </w:r>
-    </w:p>
-    <w:p>
-      <w:pPr>
-        <w:pStyle w:val="Compact"/>
-        <w:numPr>
-          <w:ilvl w:val="0"/>
-          <w:numId w:val="17"/>
-        </w:numPr>
-      </w:pPr>
-      <w:r>
-        <w:t>Duration: 1 year 1 month, 2012-05 to 2013-06</w:t>
-      </w:r>
-    </w:p>
-    <w:p>
-      <w:pPr>
-        <w:pStyle w:val="FirstParagraph"/>
-      </w:pPr>
-      <w:r>
-        <w:t>Responsibilities:</w:t>
+        <w:t>Key Responsibilities</w:t>
       </w:r>
     </w:p>
     <w:p>
@@ -1917,7 +2246,10 @@
         </w:numPr>
       </w:pPr>
       <w:r>
-        <w:t>Implement data collection and validation systems for projects from the CTC</w:t>
+        <w:t>System support for VHCRP data systems, including OpenClinica and mobile</w:t>
+      </w:r>
+      <w:r>
+        <w:t xml:space="preserve"> data collection</w:t>
       </w:r>
     </w:p>
     <w:p>
@@ -1929,7 +2261,7 @@
         </w:numPr>
       </w:pPr>
       <w:r>
-        <w:t>Train project staff in data management with OpenClinica and TeleForm</w:t>
+        <w:t>Implement data collection and validation systems for projects from the VHCRP</w:t>
       </w:r>
     </w:p>
     <w:p>
@@ -1941,16 +2273,38 @@
         </w:numPr>
       </w:pPr>
       <w:r>
-        <w:t>User management and system support</w:t>
-      </w:r>
-    </w:p>
-    <w:p>
-      <w:pPr>
-        <w:pStyle w:val="FirstParagraph"/>
-      </w:pPr>
-      <w:r>
-        <w:t>Achievements:</w:t>
-      </w:r>
+        <w:t>Implement tools and processes for reporting, mobile device preparation and management</w:t>
+      </w:r>
+    </w:p>
+    <w:p>
+      <w:pPr>
+        <w:pStyle w:val="Heading3"/>
+      </w:pPr>
+      <w:bookmarkStart w:id="27" w:name="achievements"/>
+      <w:bookmarkEnd w:id="27"/>
+      <w:r>
+        <w:t>Achievements</w:t>
+      </w:r>
+    </w:p>
+    <w:p>
+      <w:pPr>
+        <w:pStyle w:val="Compact"/>
+        <w:numPr>
+          <w:ilvl w:val="0"/>
+          <w:numId w:val="19"/>
+        </w:numPr>
+      </w:pPr>
+      <w:r>
+        <w:t xml:space="preserve">Major projects described above at </w:t>
+      </w:r>
+      <w:hyperlink w:anchor="projects">
+        <w:r>
+          <w:rPr>
+            <w:rStyle w:val="Hyperlink"/>
+          </w:rPr>
+          <w:t>Skills &gt; Projects</w:t>
+        </w:r>
+      </w:hyperlink>
     </w:p>
     <w:p>
       <w:pPr>
@@ -1973,7 +2327,7 @@
         </w:numPr>
       </w:pPr>
       <w:r>
-        <w:t>ACTRN12611000378921 (SEED): quality of life study for brain cancer</w:t>
+        <w:t>NCT02102451 (CEASE): surveillance of hepatitis C treatment</w:t>
       </w:r>
     </w:p>
     <w:p>
@@ -1985,7 +2339,70 @@
         </w:numPr>
       </w:pPr>
       <w:r>
-        <w:t>ACTRN12610000796088 (PARAGON): phase 2, gynaecological cancer</w:t>
+        <w:t>NCT02064049 (SToP-C): phase 4 hepatitis C</w:t>
+      </w:r>
+    </w:p>
+    <w:p>
+      <w:pPr>
+        <w:pStyle w:val="Compact"/>
+        <w:numPr>
+          <w:ilvl w:val="1"/>
+          <w:numId w:val="20"/>
+        </w:numPr>
+      </w:pPr>
+      <w:r>
+        <w:t>Healthy Liver Campaign (LiverLife): Liver health promotion among inject</w:t>
+      </w:r>
+      <w:r>
+        <w:t>ing drug users</w:t>
+      </w:r>
+    </w:p>
+    <w:p>
+      <w:pPr>
+        <w:pStyle w:val="Compact"/>
+        <w:numPr>
+          <w:ilvl w:val="1"/>
+          <w:numId w:val="20"/>
+        </w:numPr>
+      </w:pPr>
+      <w:r>
+        <w:t>NCT01364090 (ACTIVATE): phase 4 hepatitis C</w:t>
+      </w:r>
+    </w:p>
+    <w:p>
+      <w:pPr>
+        <w:pStyle w:val="Compact"/>
+        <w:numPr>
+          <w:ilvl w:val="1"/>
+          <w:numId w:val="20"/>
+        </w:numPr>
+      </w:pPr>
+      <w:r>
+        <w:t>NCT01336010 (ATAHC II): phase 4 hepatitis C</w:t>
+      </w:r>
+    </w:p>
+    <w:p>
+      <w:pPr>
+        <w:pStyle w:val="Compact"/>
+        <w:numPr>
+          <w:ilvl w:val="1"/>
+          <w:numId w:val="20"/>
+        </w:numPr>
+      </w:pPr>
+      <w:r>
+        <w:t>NCT01743521 (DARE-C): phase 4 hepatitis C</w:t>
+      </w:r>
+    </w:p>
+    <w:p>
+      <w:pPr>
+        <w:pStyle w:val="Compact"/>
+        <w:numPr>
+          <w:ilvl w:val="1"/>
+          <w:numId w:val="20"/>
+        </w:numPr>
+      </w:pPr>
+      <w:r>
+        <w:t>NCT02156570 (DARE-C II): phase 4 hepatitis C</w:t>
       </w:r>
     </w:p>
     <w:p>
@@ -1997,7 +2414,7 @@
         </w:numPr>
       </w:pPr>
       <w:r>
-        <w:t>Implemented TeleForm Optical Character Recognition systems for:</w:t>
+        <w:t>Implemented ODK Collect systems for:</w:t>
       </w:r>
     </w:p>
     <w:p>
@@ -2009,7 +2426,7 @@
         </w:numPr>
       </w:pPr>
       <w:r>
-        <w:t>ACTRN12610000796088 (PARAGON): phase 2, gynaecological cancer</w:t>
+        <w:t>LiverLife (as above)</w:t>
       </w:r>
     </w:p>
     <w:p>
@@ -2021,23 +2438,47 @@
         </w:numPr>
       </w:pPr>
       <w:r>
-        <w:t>ACTRN12605000055606 (BOOST II): phase 3, neonatal health</w:t>
+        <w:t>SToP-C (</w:t>
+      </w:r>
+      <w:r>
+        <w:t>as above)</w:t>
+      </w:r>
+    </w:p>
+    <w:p>
+      <w:pPr>
+        <w:pStyle w:val="Compact"/>
+        <w:numPr>
+          <w:ilvl w:val="1"/>
+          <w:numId w:val="21"/>
+        </w:numPr>
+      </w:pPr>
+      <w:r>
+        <w:t>NCT02336139 (SIMPLIFY): phase 2 hepatitis C</w:t>
+      </w:r>
+    </w:p>
+    <w:p>
+      <w:pPr>
+        <w:pStyle w:val="Compact"/>
+        <w:numPr>
+          <w:ilvl w:val="0"/>
+          <w:numId w:val="19"/>
+        </w:numPr>
+      </w:pPr>
+      <w:r>
+        <w:t>Implemented a LimeSurvey survey for CEASE (as above)</w:t>
       </w:r>
     </w:p>
     <w:p>
       <w:pPr>
         <w:pStyle w:val="Heading2"/>
       </w:pPr>
-      <w:bookmarkStart w:id="18" w:name="university-of-sydney-trial-coordinator-d"/>
-      <w:bookmarkStart w:id="19" w:name="_Toc468619594"/>
-      <w:bookmarkEnd w:id="18"/>
-      <w:r>
-        <w:t xml:space="preserve">University </w:t>
-      </w:r>
-      <w:r>
-        <w:t>of Sydney: Trial Coordinator / Data Manager</w:t>
-      </w:r>
-      <w:bookmarkEnd w:id="19"/>
+      <w:bookmarkStart w:id="28" w:name="university-of-sydney-clinical-data-coord"/>
+      <w:bookmarkStart w:id="29" w:name="_Toc484384214"/>
+      <w:bookmarkEnd w:id="28"/>
+      <w:r>
+        <w:t>University of Sydney: Clinical Data Coordinator</w:t>
+      </w:r>
+      <w:bookmarkEnd w:id="29"/>
     </w:p>
     <w:p>
       <w:pPr>
@@ -2048,7 +2489,7 @@
         </w:numPr>
       </w:pPr>
       <w:r>
-        <w:t>Department: NHMRC Clinical Trials Centre (CTC), Oncology Trials Program</w:t>
+        <w:t>Department: NHMRC Clinical Trials Centre (CTC), Data Management</w:t>
       </w:r>
     </w:p>
     <w:p>
@@ -2060,7 +2501,7 @@
         </w:numPr>
       </w:pPr>
       <w:r>
-        <w:t>Reporting To: Associate Oncology Program Manager</w:t>
+        <w:t>Reporting To: Head of Data Management</w:t>
       </w:r>
     </w:p>
     <w:p>
@@ -2072,15 +2513,17 @@
         </w:numPr>
       </w:pPr>
       <w:r>
-        <w:t>Duration: 1 year 10 months, 2010-07 to 2012-05</w:t>
-      </w:r>
-    </w:p>
-    <w:p>
-      <w:pPr>
-        <w:pStyle w:val="FirstParagraph"/>
-      </w:pPr>
-      <w:r>
-        <w:t>Responsibilities:</w:t>
+        <w:t>Duration: 2012-05 to 2013-06 (1 year 1 month)</w:t>
+      </w:r>
+    </w:p>
+    <w:p>
+      <w:pPr>
+        <w:pStyle w:val="Heading3"/>
+      </w:pPr>
+      <w:bookmarkStart w:id="30" w:name="key-responsibilities-3"/>
+      <w:bookmarkEnd w:id="30"/>
+      <w:r>
+        <w:t>Key Responsibilities</w:t>
       </w:r>
     </w:p>
     <w:p>
@@ -2092,10 +2535,7 @@
         </w:numPr>
       </w:pPr>
       <w:r>
-        <w:t>Study start-up phase: cond</w:t>
-      </w:r>
-      <w:r>
-        <w:t>uct feasibility surveys, vendor selection, write study documentation, ethics and regulatory applications, data systems specifications;</w:t>
+        <w:t>Implement data collection and validation systems for projects from the CTC</w:t>
       </w:r>
     </w:p>
     <w:p>
@@ -2107,10 +2547,7 @@
         </w:numPr>
       </w:pPr>
       <w:r>
-        <w:t>Study conduct phase: collect, distribute and track GCP Essential Documents; data collection, entry, and validation; safet</w:t>
-      </w:r>
-      <w:r>
-        <w:t>y and project progress reporting; coordinate pathology sample collection;</w:t>
+        <w:t>Train project staff in data management with OpenClinica and TeleForm</w:t>
       </w:r>
     </w:p>
     <w:p>
@@ -2122,15 +2559,20 @@
         </w:numPr>
       </w:pPr>
       <w:r>
-        <w:t>Study closure phase: finalise GCP Essential Documents, data cleaning, and distribute final reports;</w:t>
-      </w:r>
-    </w:p>
-    <w:p>
-      <w:pPr>
-        <w:pStyle w:val="FirstParagraph"/>
-      </w:pPr>
-      <w:r>
-        <w:t>Achievements:</w:t>
+        <w:t>User management and system support</w:t>
+      </w:r>
+    </w:p>
+    <w:p>
+      <w:pPr>
+        <w:pStyle w:val="Heading3"/>
+      </w:pPr>
+      <w:bookmarkStart w:id="31" w:name="achievements-1"/>
+      <w:bookmarkEnd w:id="31"/>
+      <w:r>
+        <w:t>Achieveme</w:t>
+      </w:r>
+      <w:r>
+        <w:t>nts</w:t>
       </w:r>
     </w:p>
     <w:p>
@@ -2142,7 +2584,7 @@
         </w:numPr>
       </w:pPr>
       <w:r>
-        <w:t>Worked on:</w:t>
+        <w:t>Implemented OpenClinica systems for:</w:t>
       </w:r>
     </w:p>
     <w:p>
@@ -2154,10 +2596,7 @@
         </w:numPr>
       </w:pPr>
       <w:r>
-        <w:t>ACTRN12611000245998 (TACTIC): phase 2, biliary tract canc</w:t>
-      </w:r>
-      <w:r>
-        <w:t>er</w:t>
+        <w:t>ACTRN12611000378921 (SEED): quality of life study for brain cancer</w:t>
       </w:r>
     </w:p>
     <w:p>
@@ -2169,6 +2608,195 @@
         </w:numPr>
       </w:pPr>
       <w:r>
+        <w:t>ACTRN12610000796088 (PARAGON): phase 2, gynaecological cancer</w:t>
+      </w:r>
+    </w:p>
+    <w:p>
+      <w:pPr>
+        <w:pStyle w:val="Compact"/>
+        <w:numPr>
+          <w:ilvl w:val="0"/>
+          <w:numId w:val="24"/>
+        </w:numPr>
+      </w:pPr>
+      <w:r>
+        <w:t>Implemented TeleForm Optical Character Recognition systems for:</w:t>
+      </w:r>
+    </w:p>
+    <w:p>
+      <w:pPr>
+        <w:pStyle w:val="Compact"/>
+        <w:numPr>
+          <w:ilvl w:val="1"/>
+          <w:numId w:val="26"/>
+        </w:numPr>
+      </w:pPr>
+      <w:r>
+        <w:t>ACTRN12610000796088 (P</w:t>
+      </w:r>
+      <w:r>
+        <w:t>ARAGON): phase 2, gynaecological cancer</w:t>
+      </w:r>
+    </w:p>
+    <w:p>
+      <w:pPr>
+        <w:pStyle w:val="Compact"/>
+        <w:numPr>
+          <w:ilvl w:val="1"/>
+          <w:numId w:val="26"/>
+        </w:numPr>
+      </w:pPr>
+      <w:r>
+        <w:t>ACTRN12605000055606 (BOOST II): phase 3, neonatal health</w:t>
+      </w:r>
+    </w:p>
+    <w:p>
+      <w:pPr>
+        <w:pStyle w:val="Heading2"/>
+      </w:pPr>
+      <w:bookmarkStart w:id="32" w:name="university-of-sydney-trial-coordinator-d"/>
+      <w:bookmarkStart w:id="33" w:name="_Toc484384215"/>
+      <w:bookmarkEnd w:id="32"/>
+      <w:r>
+        <w:t>University of Sydney: Trial Coordinator / Data Manager</w:t>
+      </w:r>
+      <w:bookmarkEnd w:id="33"/>
+    </w:p>
+    <w:p>
+      <w:pPr>
+        <w:pStyle w:val="Compact"/>
+        <w:numPr>
+          <w:ilvl w:val="0"/>
+          <w:numId w:val="27"/>
+        </w:numPr>
+      </w:pPr>
+      <w:r>
+        <w:t>Department: NHMRC Clinical Trials Centre (CTC), Oncology Trials Program</w:t>
+      </w:r>
+    </w:p>
+    <w:p>
+      <w:pPr>
+        <w:pStyle w:val="Compact"/>
+        <w:numPr>
+          <w:ilvl w:val="0"/>
+          <w:numId w:val="27"/>
+        </w:numPr>
+      </w:pPr>
+      <w:r>
+        <w:t>Reporting To: Associate Oncology</w:t>
+      </w:r>
+      <w:r>
+        <w:t xml:space="preserve"> Program Manager</w:t>
+      </w:r>
+    </w:p>
+    <w:p>
+      <w:pPr>
+        <w:pStyle w:val="Compact"/>
+        <w:numPr>
+          <w:ilvl w:val="0"/>
+          <w:numId w:val="27"/>
+        </w:numPr>
+      </w:pPr>
+      <w:r>
+        <w:t>Duration: 2010-07 to 2012-05 (1 year 10 months)</w:t>
+      </w:r>
+    </w:p>
+    <w:p>
+      <w:pPr>
+        <w:pStyle w:val="Heading3"/>
+      </w:pPr>
+      <w:bookmarkStart w:id="34" w:name="key-responsibilities-4"/>
+      <w:bookmarkEnd w:id="34"/>
+      <w:r>
+        <w:lastRenderedPageBreak/>
+        <w:t>Key Responsibilities</w:t>
+      </w:r>
+    </w:p>
+    <w:p>
+      <w:pPr>
+        <w:pStyle w:val="Compact"/>
+        <w:numPr>
+          <w:ilvl w:val="0"/>
+          <w:numId w:val="28"/>
+        </w:numPr>
+      </w:pPr>
+      <w:r>
+        <w:t>Study start-up phase: conduct feasibility surveys, vendor selection, write study documentation, ethics and regulatory applications, data systems specifications;</w:t>
+      </w:r>
+    </w:p>
+    <w:p>
+      <w:pPr>
+        <w:pStyle w:val="Compact"/>
+        <w:numPr>
+          <w:ilvl w:val="0"/>
+          <w:numId w:val="28"/>
+        </w:numPr>
+      </w:pPr>
+      <w:r>
+        <w:t>Study con</w:t>
+      </w:r>
+      <w:r>
+        <w:t>duct phase: collect, distribute and track GCP Essential Documents; data collection, entry, and validation; safety and project progress reporting; coordinate pathology sample collection;</w:t>
+      </w:r>
+    </w:p>
+    <w:p>
+      <w:pPr>
+        <w:pStyle w:val="Compact"/>
+        <w:numPr>
+          <w:ilvl w:val="0"/>
+          <w:numId w:val="28"/>
+        </w:numPr>
+      </w:pPr>
+      <w:r>
+        <w:t xml:space="preserve">Study closure phase: finalise GCP Essential Documents, data cleaning, </w:t>
+      </w:r>
+      <w:r>
+        <w:t>and distribute final reports;</w:t>
+      </w:r>
+    </w:p>
+    <w:p>
+      <w:pPr>
+        <w:pStyle w:val="Heading3"/>
+      </w:pPr>
+      <w:bookmarkStart w:id="35" w:name="achievements-2"/>
+      <w:bookmarkEnd w:id="35"/>
+      <w:r>
+        <w:t>Achievements</w:t>
+      </w:r>
+    </w:p>
+    <w:p>
+      <w:pPr>
+        <w:pStyle w:val="Compact"/>
+        <w:numPr>
+          <w:ilvl w:val="0"/>
+          <w:numId w:val="29"/>
+        </w:numPr>
+      </w:pPr>
+      <w:r>
+        <w:t>Worked on:</w:t>
+      </w:r>
+    </w:p>
+    <w:p>
+      <w:pPr>
+        <w:pStyle w:val="Compact"/>
+        <w:numPr>
+          <w:ilvl w:val="1"/>
+          <w:numId w:val="30"/>
+        </w:numPr>
+      </w:pPr>
+      <w:r>
+        <w:t>ACTRN12611000245998 (TACTIC): phase 2, biliary tract cancer</w:t>
+      </w:r>
+    </w:p>
+    <w:p>
+      <w:pPr>
+        <w:pStyle w:val="Compact"/>
+        <w:numPr>
+          <w:ilvl w:val="1"/>
+          <w:numId w:val="30"/>
+        </w:numPr>
+      </w:pPr>
+      <w:r>
         <w:t>ACTRN12609000158268 (LAP07): phase 3, pancreatic cancer</w:t>
       </w:r>
     </w:p>
@@ -2177,7 +2805,7 @@
         <w:pStyle w:val="Compact"/>
         <w:numPr>
           <w:ilvl w:val="1"/>
-          <w:numId w:val="25"/>
+          <w:numId w:val="30"/>
         </w:numPr>
       </w:pPr>
       <w:r>
@@ -2189,7 +2817,7 @@
         <w:pStyle w:val="Compact"/>
         <w:numPr>
           <w:ilvl w:val="1"/>
-          <w:numId w:val="25"/>
+          <w:numId w:val="30"/>
         </w:numPr>
       </w:pPr>
       <w:r>
@@ -2201,7 +2829,7 @@
         <w:pStyle w:val="Compact"/>
         <w:numPr>
           <w:ilvl w:val="1"/>
-          <w:numId w:val="25"/>
+          <w:numId w:val="30"/>
         </w:numPr>
       </w:pPr>
       <w:r>
@@ -2213,7 +2841,7 @@
         <w:pStyle w:val="Compact"/>
         <w:numPr>
           <w:ilvl w:val="0"/>
-          <w:numId w:val="24"/>
+          <w:numId w:val="29"/>
         </w:numPr>
       </w:pPr>
       <w:r>
@@ -2224,20 +2852,20 @@
       <w:pPr>
         <w:pStyle w:val="Heading2"/>
       </w:pPr>
-      <w:bookmarkStart w:id="20" w:name="university-of-sydney-clinical-trials-ass"/>
-      <w:bookmarkStart w:id="21" w:name="_Toc468619595"/>
-      <w:bookmarkEnd w:id="20"/>
+      <w:bookmarkStart w:id="36" w:name="university-of-sydney-clinical-trials-ass"/>
+      <w:bookmarkStart w:id="37" w:name="_Toc484384216"/>
+      <w:bookmarkEnd w:id="36"/>
       <w:r>
         <w:t>University of Sydney: Clinical Trials Assistant / Data Manager</w:t>
       </w:r>
-      <w:bookmarkEnd w:id="21"/>
-    </w:p>
-    <w:p>
-      <w:pPr>
-        <w:pStyle w:val="Compact"/>
-        <w:numPr>
-          <w:ilvl w:val="0"/>
-          <w:numId w:val="26"/>
+      <w:bookmarkEnd w:id="37"/>
+    </w:p>
+    <w:p>
+      <w:pPr>
+        <w:pStyle w:val="Compact"/>
+        <w:numPr>
+          <w:ilvl w:val="0"/>
+          <w:numId w:val="31"/>
         </w:numPr>
       </w:pPr>
       <w:r>
@@ -2249,7 +2877,7 @@
         <w:pStyle w:val="Compact"/>
         <w:numPr>
           <w:ilvl w:val="0"/>
-          <w:numId w:val="26"/>
+          <w:numId w:val="31"/>
         </w:numPr>
       </w:pPr>
       <w:r>
@@ -2261,27 +2889,29 @@
         <w:pStyle w:val="Compact"/>
         <w:numPr>
           <w:ilvl w:val="0"/>
-          <w:numId w:val="26"/>
-        </w:numPr>
-      </w:pPr>
-      <w:r>
-        <w:t>Duration: 2 years, 2008-07 to 2010-07</w:t>
-      </w:r>
-    </w:p>
-    <w:p>
-      <w:pPr>
-        <w:pStyle w:val="FirstParagraph"/>
-      </w:pPr>
-      <w:r>
-        <w:t>Responsibilities:</w:t>
-      </w:r>
-    </w:p>
-    <w:p>
-      <w:pPr>
-        <w:pStyle w:val="Compact"/>
-        <w:numPr>
-          <w:ilvl w:val="0"/>
-          <w:numId w:val="27"/>
+          <w:numId w:val="31"/>
+        </w:numPr>
+      </w:pPr>
+      <w:r>
+        <w:t>Duration: 2008-07 to 2010-07 (2 years)</w:t>
+      </w:r>
+    </w:p>
+    <w:p>
+      <w:pPr>
+        <w:pStyle w:val="Heading3"/>
+      </w:pPr>
+      <w:bookmarkStart w:id="38" w:name="key-responsibilities-5"/>
+      <w:bookmarkEnd w:id="38"/>
+      <w:r>
+        <w:t>Key Responsibilities</w:t>
+      </w:r>
+    </w:p>
+    <w:p>
+      <w:pPr>
+        <w:pStyle w:val="Compact"/>
+        <w:numPr>
+          <w:ilvl w:val="0"/>
+          <w:numId w:val="32"/>
         </w:numPr>
       </w:pPr>
       <w:r>
@@ -2293,20 +2923,22 @@
         <w:pStyle w:val="Compact"/>
         <w:numPr>
           <w:ilvl w:val="0"/>
-          <w:numId w:val="27"/>
-        </w:numPr>
-      </w:pPr>
-      <w:r>
-        <w:lastRenderedPageBreak/>
-        <w:t>Quality of Life questionnaire data entry</w:t>
-      </w:r>
-    </w:p>
-    <w:p>
-      <w:pPr>
-        <w:pStyle w:val="Compact"/>
-        <w:numPr>
-          <w:ilvl w:val="0"/>
-          <w:numId w:val="27"/>
+          <w:numId w:val="32"/>
+        </w:numPr>
+      </w:pPr>
+      <w:r>
+        <w:t>Quality of Life questionnaire data</w:t>
+      </w:r>
+      <w:r>
+        <w:t xml:space="preserve"> entry</w:t>
+      </w:r>
+    </w:p>
+    <w:p>
+      <w:pPr>
+        <w:pStyle w:val="Compact"/>
+        <w:numPr>
+          <w:ilvl w:val="0"/>
+          <w:numId w:val="32"/>
         </w:numPr>
       </w:pPr>
       <w:r>
@@ -2315,18 +2947,20 @@
     </w:p>
     <w:p>
       <w:pPr>
-        <w:pStyle w:val="FirstParagraph"/>
-      </w:pPr>
-      <w:r>
-        <w:t>Achievements:</w:t>
-      </w:r>
-    </w:p>
-    <w:p>
-      <w:pPr>
-        <w:pStyle w:val="Compact"/>
-        <w:numPr>
-          <w:ilvl w:val="0"/>
-          <w:numId w:val="28"/>
+        <w:pStyle w:val="Heading3"/>
+      </w:pPr>
+      <w:bookmarkStart w:id="39" w:name="achievements-3"/>
+      <w:bookmarkEnd w:id="39"/>
+      <w:r>
+        <w:t>Achievements</w:t>
+      </w:r>
+    </w:p>
+    <w:p>
+      <w:pPr>
+        <w:pStyle w:val="Compact"/>
+        <w:numPr>
+          <w:ilvl w:val="0"/>
+          <w:numId w:val="33"/>
         </w:numPr>
       </w:pPr>
       <w:r>
@@ -2338,14 +2972,11 @@
         <w:pStyle w:val="Compact"/>
         <w:numPr>
           <w:ilvl w:val="1"/>
-          <w:numId w:val="29"/>
-        </w:numPr>
-      </w:pPr>
-      <w:r>
-        <w:t>ACTRN12605000025639 (MAX): phase 2/3, colorectal ca</w:t>
-      </w:r>
-      <w:r>
-        <w:t>ncer</w:t>
+          <w:numId w:val="34"/>
+        </w:numPr>
+      </w:pPr>
+      <w:r>
+        <w:t>ACTRN12605000025639 (MAX): phase 2/3, colorectal cancer</w:t>
       </w:r>
     </w:p>
     <w:p>
@@ -2353,7 +2984,7 @@
         <w:pStyle w:val="Compact"/>
         <w:numPr>
           <w:ilvl w:val="1"/>
-          <w:numId w:val="29"/>
+          <w:numId w:val="34"/>
         </w:numPr>
       </w:pPr>
       <w:r>
@@ -2365,7 +2996,7 @@
         <w:pStyle w:val="Compact"/>
         <w:numPr>
           <w:ilvl w:val="1"/>
-          <w:numId w:val="29"/>
+          <w:numId w:val="34"/>
         </w:numPr>
       </w:pPr>
       <w:r>
@@ -2377,11 +3008,14 @@
         <w:pStyle w:val="Compact"/>
         <w:numPr>
           <w:ilvl w:val="1"/>
-          <w:numId w:val="29"/>
-        </w:numPr>
-      </w:pPr>
-      <w:r>
-        <w:t>ACTRN12608000254392 (Aprepitant): phase 2, germ cell cancer</w:t>
+          <w:numId w:val="34"/>
+        </w:numPr>
+      </w:pPr>
+      <w:r>
+        <w:t>ACTRN1260</w:t>
+      </w:r>
+      <w:r>
+        <w:t>8000254392 (Aprepitant): phase 2, germ cell cancer</w:t>
       </w:r>
     </w:p>
     <w:p>
@@ -2389,14 +3023,11 @@
         <w:pStyle w:val="Compact"/>
         <w:numPr>
           <w:ilvl w:val="1"/>
-          <w:numId w:val="29"/>
-        </w:numPr>
-      </w:pPr>
-      <w:r>
-        <w:t>ACTRN12609000545268 (Chemo and Cog): quality of life study for tes</w:t>
-      </w:r>
-      <w:r>
-        <w:t>ticular cancer</w:t>
+          <w:numId w:val="34"/>
+        </w:numPr>
+      </w:pPr>
+      <w:r>
+        <w:t>ACTRN12609000545268 (Chemo and Cog): quality of life study for testicular cancer</w:t>
       </w:r>
     </w:p>
     <w:p>
@@ -2416,32 +3047,32 @@
       <w:pPr>
         <w:pStyle w:val="Heading1"/>
       </w:pPr>
-      <w:bookmarkStart w:id="22" w:name="education"/>
-      <w:bookmarkStart w:id="23" w:name="_Toc468619596"/>
-      <w:bookmarkEnd w:id="22"/>
+      <w:bookmarkStart w:id="40" w:name="education"/>
+      <w:bookmarkStart w:id="41" w:name="_Toc484384217"/>
+      <w:bookmarkEnd w:id="40"/>
       <w:r>
         <w:t>Education</w:t>
       </w:r>
-      <w:bookmarkEnd w:id="23"/>
+      <w:bookmarkEnd w:id="41"/>
     </w:p>
     <w:p>
       <w:pPr>
         <w:pStyle w:val="Heading2"/>
       </w:pPr>
-      <w:bookmarkStart w:id="24" w:name="master-of-biostatistics"/>
-      <w:bookmarkStart w:id="25" w:name="_Toc468619597"/>
-      <w:bookmarkEnd w:id="24"/>
+      <w:bookmarkStart w:id="42" w:name="master-of-biostatistics"/>
+      <w:bookmarkStart w:id="43" w:name="_Toc484384218"/>
+      <w:bookmarkEnd w:id="42"/>
       <w:r>
         <w:t>Master of Biostatistics</w:t>
       </w:r>
-      <w:bookmarkEnd w:id="25"/>
-    </w:p>
-    <w:p>
-      <w:pPr>
-        <w:pStyle w:val="Compact"/>
-        <w:numPr>
-          <w:ilvl w:val="0"/>
-          <w:numId w:val="30"/>
+      <w:bookmarkEnd w:id="43"/>
+    </w:p>
+    <w:p>
+      <w:pPr>
+        <w:pStyle w:val="Compact"/>
+        <w:numPr>
+          <w:ilvl w:val="0"/>
+          <w:numId w:val="35"/>
         </w:numPr>
       </w:pPr>
       <w:r>
@@ -2453,7 +3084,7 @@
         <w:pStyle w:val="Compact"/>
         <w:numPr>
           <w:ilvl w:val="0"/>
-          <w:numId w:val="30"/>
+          <w:numId w:val="35"/>
         </w:numPr>
       </w:pPr>
       <w:r>
@@ -2465,7 +3096,7 @@
         <w:pStyle w:val="Compact"/>
         <w:numPr>
           <w:ilvl w:val="0"/>
-          <w:numId w:val="30"/>
+          <w:numId w:val="35"/>
         </w:numPr>
       </w:pPr>
       <w:r>
@@ -2474,78 +3105,96 @@
     </w:p>
     <w:p>
       <w:pPr>
-        <w:pStyle w:val="FirstParagraph"/>
-      </w:pPr>
-      <w:r>
-        <w:t>Subjects:</w:t>
-      </w:r>
-    </w:p>
-    <w:p>
-      <w:pPr>
-        <w:pStyle w:val="Compact"/>
-        <w:numPr>
-          <w:ilvl w:val="0"/>
-          <w:numId w:val="31"/>
-        </w:numPr>
-      </w:pPr>
-      <w:r>
-        <w:t>Data Management and Statistical Computing (Mark 90)</w:t>
-      </w:r>
-    </w:p>
-    <w:p>
-      <w:pPr>
-        <w:pStyle w:val="Compact"/>
-        <w:numPr>
-          <w:ilvl w:val="0"/>
-          <w:numId w:val="31"/>
-        </w:numPr>
-      </w:pPr>
-      <w:r>
-        <w:t>Probability and Distribution Theory (Mark 75)</w:t>
-      </w:r>
-    </w:p>
-    <w:p>
-      <w:pPr>
-        <w:pStyle w:val="Compact"/>
-        <w:numPr>
-          <w:ilvl w:val="0"/>
-          <w:numId w:val="31"/>
-        </w:numPr>
-      </w:pPr>
-      <w:r>
-        <w:t>Principles of Statistical Inference (Mark 62)</w:t>
-      </w:r>
-    </w:p>
-    <w:p>
-      <w:pPr>
-        <w:pStyle w:val="Compact"/>
-        <w:numPr>
-          <w:ilvl w:val="0"/>
-          <w:numId w:val="31"/>
-        </w:numPr>
-      </w:pPr>
-      <w:r>
-        <w:t>Linear Models (Mark 86)</w:t>
+        <w:pStyle w:val="Heading3"/>
+      </w:pPr>
+      <w:bookmarkStart w:id="44" w:name="subjects"/>
+      <w:bookmarkEnd w:id="44"/>
+      <w:r>
+        <w:lastRenderedPageBreak/>
+        <w:t>Subjects</w:t>
+      </w:r>
+    </w:p>
+    <w:p>
+      <w:pPr>
+        <w:pStyle w:val="Compact"/>
+        <w:numPr>
+          <w:ilvl w:val="0"/>
+          <w:numId w:val="36"/>
+        </w:numPr>
+      </w:pPr>
+      <w:r>
+        <w:t>2014 Data Management and Statistical Computing (Mark 90)</w:t>
+      </w:r>
+    </w:p>
+    <w:p>
+      <w:pPr>
+        <w:pStyle w:val="Compact"/>
+        <w:numPr>
+          <w:ilvl w:val="0"/>
+          <w:numId w:val="36"/>
+        </w:numPr>
+      </w:pPr>
+      <w:r>
+        <w:t>2015 Probability and Distribution Theory (Mark 75)</w:t>
+      </w:r>
+    </w:p>
+    <w:p>
+      <w:pPr>
+        <w:pStyle w:val="Compact"/>
+        <w:numPr>
+          <w:ilvl w:val="0"/>
+          <w:numId w:val="36"/>
+        </w:numPr>
+      </w:pPr>
+      <w:r>
+        <w:t>2015 Principles of Statistical Inference (Mark 62)</w:t>
+      </w:r>
+    </w:p>
+    <w:p>
+      <w:pPr>
+        <w:pStyle w:val="Compact"/>
+        <w:numPr>
+          <w:ilvl w:val="0"/>
+          <w:numId w:val="36"/>
+        </w:numPr>
+      </w:pPr>
+      <w:r>
+        <w:t>2016 Linear Mode</w:t>
+      </w:r>
+      <w:r>
+        <w:t>ls (Mark 86)</w:t>
+      </w:r>
+    </w:p>
+    <w:p>
+      <w:pPr>
+        <w:pStyle w:val="Compact"/>
+        <w:numPr>
+          <w:ilvl w:val="0"/>
+          <w:numId w:val="36"/>
+        </w:numPr>
+      </w:pPr>
+      <w:r>
+        <w:t>2017 Survival Analysis (Mark TBA)</w:t>
       </w:r>
     </w:p>
     <w:p>
       <w:pPr>
         <w:pStyle w:val="Heading2"/>
       </w:pPr>
-      <w:bookmarkStart w:id="26" w:name="bachelor-of-science"/>
-      <w:bookmarkStart w:id="27" w:name="_Toc468619598"/>
-      <w:bookmarkEnd w:id="26"/>
+      <w:bookmarkStart w:id="45" w:name="bachelor-of-science"/>
+      <w:bookmarkStart w:id="46" w:name="_Toc484384219"/>
+      <w:bookmarkEnd w:id="45"/>
       <w:r>
         <w:t>Bachelor of Science</w:t>
       </w:r>
-      <w:bookmarkEnd w:id="27"/>
-    </w:p>
-    <w:p>
-      <w:pPr>
-        <w:pStyle w:val="Compact"/>
-        <w:numPr>
-          <w:ilvl w:val="0"/>
-          <w:numId w:val="32"/>
+      <w:bookmarkEnd w:id="46"/>
+    </w:p>
+    <w:p>
+      <w:pPr>
+        <w:pStyle w:val="Compact"/>
+        <w:numPr>
+          <w:ilvl w:val="0"/>
+          <w:numId w:val="37"/>
         </w:numPr>
       </w:pPr>
       <w:r>
@@ -2557,7 +3206,7 @@
         <w:pStyle w:val="Compact"/>
         <w:numPr>
           <w:ilvl w:val="0"/>
-          <w:numId w:val="32"/>
+          <w:numId w:val="37"/>
         </w:numPr>
       </w:pPr>
       <w:r>
@@ -2569,7 +3218,7 @@
         <w:pStyle w:val="Compact"/>
         <w:numPr>
           <w:ilvl w:val="0"/>
-          <w:numId w:val="32"/>
+          <w:numId w:val="37"/>
         </w:numPr>
       </w:pPr>
       <w:r>
@@ -2578,18 +3227,20 @@
     </w:p>
     <w:p>
       <w:pPr>
-        <w:pStyle w:val="FirstParagraph"/>
-      </w:pPr>
-      <w:r>
-        <w:t>Subjects:</w:t>
-      </w:r>
-    </w:p>
-    <w:p>
-      <w:pPr>
-        <w:pStyle w:val="Compact"/>
-        <w:numPr>
-          <w:ilvl w:val="0"/>
-          <w:numId w:val="33"/>
+        <w:pStyle w:val="Heading3"/>
+      </w:pPr>
+      <w:bookmarkStart w:id="47" w:name="subjects-1"/>
+      <w:bookmarkEnd w:id="47"/>
+      <w:r>
+        <w:t>Subjects</w:t>
+      </w:r>
+    </w:p>
+    <w:p>
+      <w:pPr>
+        <w:pStyle w:val="Compact"/>
+        <w:numPr>
+          <w:ilvl w:val="0"/>
+          <w:numId w:val="38"/>
         </w:numPr>
       </w:pPr>
       <w:r>
@@ -2601,7 +3252,7 @@
         <w:pStyle w:val="Compact"/>
         <w:numPr>
           <w:ilvl w:val="0"/>
-          <w:numId w:val="33"/>
+          <w:numId w:val="38"/>
         </w:numPr>
       </w:pPr>
       <w:r>
@@ -2613,19 +3264,22 @@
         <w:pStyle w:val="Compact"/>
         <w:numPr>
           <w:ilvl w:val="0"/>
-          <w:numId w:val="33"/>
-        </w:numPr>
-      </w:pPr>
-      <w:r>
-        <w:t>Basic Sciences (Introductory Chemistry, Physics and Math)</w:t>
-      </w:r>
-    </w:p>
-    <w:p>
-      <w:pPr>
-        <w:pStyle w:val="Compact"/>
-        <w:numPr>
-          <w:ilvl w:val="0"/>
-          <w:numId w:val="33"/>
+          <w:numId w:val="38"/>
+        </w:numPr>
+      </w:pPr>
+      <w:r>
+        <w:t>Basic Sc</w:t>
+      </w:r>
+      <w:r>
+        <w:t>iences (Introductory Chemistry, Physics and Math)</w:t>
+      </w:r>
+    </w:p>
+    <w:p>
+      <w:pPr>
+        <w:pStyle w:val="Compact"/>
+        <w:numPr>
+          <w:ilvl w:val="0"/>
+          <w:numId w:val="38"/>
         </w:numPr>
       </w:pPr>
       <w:r>
@@ -2636,47 +3290,47 @@
       <w:pPr>
         <w:pStyle w:val="Heading2"/>
       </w:pPr>
-      <w:bookmarkStart w:id="28" w:name="short-courses"/>
-      <w:bookmarkStart w:id="29" w:name="_Toc468619599"/>
-      <w:bookmarkEnd w:id="28"/>
+      <w:bookmarkStart w:id="48" w:name="short-courses"/>
+      <w:bookmarkStart w:id="49" w:name="_Toc484384220"/>
+      <w:bookmarkEnd w:id="48"/>
       <w:r>
         <w:t>Short Courses</w:t>
       </w:r>
-      <w:bookmarkEnd w:id="29"/>
-    </w:p>
-    <w:p>
-      <w:pPr>
-        <w:pStyle w:val="Compact"/>
-        <w:numPr>
-          <w:ilvl w:val="0"/>
-          <w:numId w:val="34"/>
-        </w:numPr>
-      </w:pPr>
-      <w:r>
-        <w:t>2014 (M</w:t>
-      </w:r>
-      <w:r>
-        <w:t>edDRA MSSO): MedDRA Safety Data Analysis and SMQs</w:t>
-      </w:r>
-    </w:p>
-    <w:p>
-      <w:pPr>
-        <w:pStyle w:val="Compact"/>
-        <w:numPr>
-          <w:ilvl w:val="0"/>
-          <w:numId w:val="34"/>
-        </w:numPr>
-      </w:pPr>
-      <w:r>
-        <w:t>2011 (Sydney Learning): Communication, Negotiation and Team Skills</w:t>
-      </w:r>
-    </w:p>
-    <w:p>
-      <w:pPr>
-        <w:pStyle w:val="Compact"/>
-        <w:numPr>
-          <w:ilvl w:val="0"/>
-          <w:numId w:val="34"/>
+      <w:bookmarkEnd w:id="49"/>
+    </w:p>
+    <w:p>
+      <w:pPr>
+        <w:pStyle w:val="Compact"/>
+        <w:numPr>
+          <w:ilvl w:val="0"/>
+          <w:numId w:val="39"/>
+        </w:numPr>
+      </w:pPr>
+      <w:r>
+        <w:t>2014 (MedDRA MSSO): MedDRA Safety Data Analysis and SMQs</w:t>
+      </w:r>
+    </w:p>
+    <w:p>
+      <w:pPr>
+        <w:pStyle w:val="Compact"/>
+        <w:numPr>
+          <w:ilvl w:val="0"/>
+          <w:numId w:val="39"/>
+        </w:numPr>
+      </w:pPr>
+      <w:r>
+        <w:t xml:space="preserve">2011 (Sydney Learning): Communication, Negotiation and Team </w:t>
+      </w:r>
+      <w:r>
+        <w:t>Skills</w:t>
+      </w:r>
+    </w:p>
+    <w:p>
+      <w:pPr>
+        <w:pStyle w:val="Compact"/>
+        <w:numPr>
+          <w:ilvl w:val="0"/>
+          <w:numId w:val="39"/>
         </w:numPr>
       </w:pPr>
       <w:r>
@@ -2687,20 +3341,20 @@
       <w:pPr>
         <w:pStyle w:val="Heading1"/>
       </w:pPr>
-      <w:bookmarkStart w:id="30" w:name="presentations"/>
-      <w:bookmarkStart w:id="31" w:name="_Toc468619600"/>
-      <w:bookmarkEnd w:id="30"/>
+      <w:bookmarkStart w:id="50" w:name="presentations"/>
+      <w:bookmarkStart w:id="51" w:name="_Toc484384221"/>
+      <w:bookmarkEnd w:id="50"/>
       <w:r>
         <w:t>Presentations</w:t>
       </w:r>
-      <w:bookmarkEnd w:id="31"/>
-    </w:p>
-    <w:p>
-      <w:pPr>
-        <w:pStyle w:val="Compact"/>
-        <w:numPr>
-          <w:ilvl w:val="0"/>
-          <w:numId w:val="35"/>
+      <w:bookmarkEnd w:id="51"/>
+    </w:p>
+    <w:p>
+      <w:pPr>
+        <w:pStyle w:val="Compact"/>
+        <w:numPr>
+          <w:ilvl w:val="0"/>
+          <w:numId w:val="40"/>
         </w:numPr>
       </w:pPr>
       <w:r>
@@ -2712,15 +3366,11 @@
         <w:pStyle w:val="Compact"/>
         <w:numPr>
           <w:ilvl w:val="1"/>
-          <w:numId w:val="36"/>
-        </w:numPr>
-      </w:pPr>
-      <w:r>
-        <w:lastRenderedPageBreak/>
-        <w:t>Community DataM</w:t>
-      </w:r>
-      <w:r>
-        <w:t>art ETL project</w:t>
+          <w:numId w:val="41"/>
+        </w:numPr>
+      </w:pPr>
+      <w:r>
+        <w:t>Community DataMart ETL project</w:t>
       </w:r>
     </w:p>
     <w:p>
@@ -2728,7 +3378,7 @@
         <w:pStyle w:val="Compact"/>
         <w:numPr>
           <w:ilvl w:val="1"/>
-          <w:numId w:val="36"/>
+          <w:numId w:val="41"/>
         </w:numPr>
       </w:pPr>
       <w:r>
@@ -2740,7 +3390,7 @@
         <w:pStyle w:val="Compact"/>
         <w:numPr>
           <w:ilvl w:val="0"/>
-          <w:numId w:val="35"/>
+          <w:numId w:val="40"/>
         </w:numPr>
       </w:pPr>
       <w:r>
@@ -2752,7 +3402,7 @@
         <w:pStyle w:val="Compact"/>
         <w:numPr>
           <w:ilvl w:val="1"/>
-          <w:numId w:val="37"/>
+          <w:numId w:val="42"/>
         </w:numPr>
       </w:pPr>
       <w:r>
@@ -2764,7 +3414,7 @@
         <w:pStyle w:val="Compact"/>
         <w:numPr>
           <w:ilvl w:val="0"/>
-          <w:numId w:val="35"/>
+          <w:numId w:val="40"/>
         </w:numPr>
       </w:pPr>
       <w:r>
@@ -2776,7 +3426,7 @@
         <w:pStyle w:val="Compact"/>
         <w:numPr>
           <w:ilvl w:val="1"/>
-          <w:numId w:val="38"/>
+          <w:numId w:val="43"/>
         </w:numPr>
       </w:pPr>
       <w:r>
@@ -2788,7 +3438,7 @@
         <w:pStyle w:val="Compact"/>
         <w:numPr>
           <w:ilvl w:val="1"/>
-          <w:numId w:val="38"/>
+          <w:numId w:val="43"/>
         </w:numPr>
       </w:pPr>
       <w:r>
@@ -2938,7 +3588,7 @@
         <w:b/>
         <w:noProof/>
       </w:rPr>
-      <w:t>6</w:t>
+      <w:t>7</w:t>
     </w:r>
     <w:r>
       <w:rPr>
@@ -2972,9 +3622,141 @@
 <file path=word/numbering.xml><?xml version="1.0" encoding="utf-8"?>
 <w:numbering xmlns:wpc="http://schemas.microsoft.com/office/word/2010/wordprocessingCanvas" xmlns:mc="http://schemas.openxmlformats.org/markup-compatibility/2006" xmlns:o="urn:schemas-microsoft-com:office:office" xmlns:r="http://schemas.openxmlformats.org/officeDocument/2006/relationships" xmlns:m="http://schemas.openxmlformats.org/officeDocument/2006/math" xmlns:v="urn:schemas-microsoft-com:vml" xmlns:wp14="http://schemas.microsoft.com/office/word/2010/wordprocessingDrawing" xmlns:wp="http://schemas.openxmlformats.org/drawingml/2006/wordprocessingDrawing" xmlns:w10="urn:schemas-microsoft-com:office:word" xmlns:w="http://schemas.openxmlformats.org/wordprocessingml/2006/main" xmlns:w14="http://schemas.microsoft.com/office/word/2010/wordml" xmlns:wpg="http://schemas.microsoft.com/office/word/2010/wordprocessingGroup" xmlns:wpi="http://schemas.microsoft.com/office/word/2010/wordprocessingInk" xmlns:wne="http://schemas.microsoft.com/office/word/2006/wordml" xmlns:wps="http://schemas.microsoft.com/office/word/2010/wordprocessingShape" mc:Ignorable="w14 wp14">
   <w:abstractNum w:abstractNumId="0">
-    <w:nsid w:val="A58D5826"/>
+    <w:nsid w:val="C0CED2FF"/>
     <w:multiLevelType w:val="multilevel"/>
-    <w:tmpl w:val="96522F46"/>
+    <w:tmpl w:val="BE04544E"/>
+    <w:lvl w:ilvl="0">
+      <w:numFmt w:val="bullet"/>
+      <w:pStyle w:val="ListItem"/>
+      <w:lvlText w:val="•"/>
+      <w:lvlJc w:val="left"/>
+      <w:pPr>
+        <w:tabs>
+          <w:tab w:val="num" w:pos="0"/>
+        </w:tabs>
+        <w:ind w:left="397" w:hanging="397"/>
+      </w:pPr>
+      <w:rPr>
+        <w:rFonts w:hint="default"/>
+      </w:rPr>
+    </w:lvl>
+    <w:lvl w:ilvl="1">
+      <w:numFmt w:val="bullet"/>
+      <w:lvlText w:val="–"/>
+      <w:lvlJc w:val="left"/>
+      <w:pPr>
+        <w:tabs>
+          <w:tab w:val="num" w:pos="397"/>
+        </w:tabs>
+        <w:ind w:left="794" w:hanging="397"/>
+      </w:pPr>
+      <w:rPr>
+        <w:rFonts w:hint="default"/>
+      </w:rPr>
+    </w:lvl>
+    <w:lvl w:ilvl="2">
+      <w:numFmt w:val="bullet"/>
+      <w:lvlText w:val="•"/>
+      <w:lvlJc w:val="left"/>
+      <w:pPr>
+        <w:tabs>
+          <w:tab w:val="num" w:pos="794"/>
+        </w:tabs>
+        <w:ind w:left="1191" w:hanging="397"/>
+      </w:pPr>
+      <w:rPr>
+        <w:rFonts w:hint="default"/>
+      </w:rPr>
+    </w:lvl>
+    <w:lvl w:ilvl="3">
+      <w:numFmt w:val="bullet"/>
+      <w:lvlText w:val="–"/>
+      <w:lvlJc w:val="left"/>
+      <w:pPr>
+        <w:tabs>
+          <w:tab w:val="num" w:pos="1191"/>
+        </w:tabs>
+        <w:ind w:left="1588" w:hanging="397"/>
+      </w:pPr>
+      <w:rPr>
+        <w:rFonts w:hint="default"/>
+      </w:rPr>
+    </w:lvl>
+    <w:lvl w:ilvl="4">
+      <w:numFmt w:val="bullet"/>
+      <w:lvlText w:val="•"/>
+      <w:lvlJc w:val="left"/>
+      <w:pPr>
+        <w:tabs>
+          <w:tab w:val="num" w:pos="1588"/>
+        </w:tabs>
+        <w:ind w:left="1985" w:hanging="397"/>
+      </w:pPr>
+      <w:rPr>
+        <w:rFonts w:hint="default"/>
+      </w:rPr>
+    </w:lvl>
+    <w:lvl w:ilvl="5">
+      <w:numFmt w:val="bullet"/>
+      <w:lvlText w:val="–"/>
+      <w:lvlJc w:val="left"/>
+      <w:pPr>
+        <w:tabs>
+          <w:tab w:val="num" w:pos="1985"/>
+        </w:tabs>
+        <w:ind w:left="2382" w:hanging="397"/>
+      </w:pPr>
+      <w:rPr>
+        <w:rFonts w:hint="default"/>
+      </w:rPr>
+    </w:lvl>
+    <w:lvl w:ilvl="6">
+      <w:numFmt w:val="bullet"/>
+      <w:lvlText w:val="•"/>
+      <w:lvlJc w:val="left"/>
+      <w:pPr>
+        <w:tabs>
+          <w:tab w:val="num" w:pos="2382"/>
+        </w:tabs>
+        <w:ind w:left="2779" w:hanging="397"/>
+      </w:pPr>
+      <w:rPr>
+        <w:rFonts w:hint="default"/>
+      </w:rPr>
+    </w:lvl>
+    <w:lvl w:ilvl="7">
+      <w:numFmt w:val="decimal"/>
+      <w:lvlText w:val=""/>
+      <w:lvlJc w:val="left"/>
+      <w:pPr>
+        <w:tabs>
+          <w:tab w:val="num" w:pos="2779"/>
+        </w:tabs>
+        <w:ind w:left="3176" w:hanging="397"/>
+      </w:pPr>
+      <w:rPr>
+        <w:rFonts w:hint="default"/>
+      </w:rPr>
+    </w:lvl>
+    <w:lvl w:ilvl="8">
+      <w:numFmt w:val="decimal"/>
+      <w:lvlText w:val=""/>
+      <w:lvlJc w:val="left"/>
+      <w:pPr>
+        <w:tabs>
+          <w:tab w:val="num" w:pos="3176"/>
+        </w:tabs>
+        <w:ind w:left="3573" w:hanging="397"/>
+      </w:pPr>
+      <w:rPr>
+        <w:rFonts w:hint="default"/>
+      </w:rPr>
+    </w:lvl>
+  </w:abstractNum>
+  <w:abstractNum w:abstractNumId="1">
+    <w:nsid w:val="CF551271"/>
+    <w:multiLevelType w:val="multilevel"/>
+    <w:tmpl w:val="27D0E468"/>
     <w:lvl w:ilvl="0">
       <w:numFmt w:val="bullet"/>
       <w:lvlText w:val="•"/>
@@ -3063,138 +3845,6 @@
       <w:lvlJc w:val="left"/>
     </w:lvl>
   </w:abstractNum>
-  <w:abstractNum w:abstractNumId="1">
-    <w:nsid w:val="C0CED2FF"/>
-    <w:multiLevelType w:val="multilevel"/>
-    <w:tmpl w:val="BE04544E"/>
-    <w:lvl w:ilvl="0">
-      <w:numFmt w:val="bullet"/>
-      <w:pStyle w:val="ListItem"/>
-      <w:lvlText w:val="•"/>
-      <w:lvlJc w:val="left"/>
-      <w:pPr>
-        <w:tabs>
-          <w:tab w:val="num" w:pos="0"/>
-        </w:tabs>
-        <w:ind w:left="397" w:hanging="397"/>
-      </w:pPr>
-      <w:rPr>
-        <w:rFonts w:hint="default"/>
-      </w:rPr>
-    </w:lvl>
-    <w:lvl w:ilvl="1">
-      <w:numFmt w:val="bullet"/>
-      <w:lvlText w:val="–"/>
-      <w:lvlJc w:val="left"/>
-      <w:pPr>
-        <w:tabs>
-          <w:tab w:val="num" w:pos="397"/>
-        </w:tabs>
-        <w:ind w:left="794" w:hanging="397"/>
-      </w:pPr>
-      <w:rPr>
-        <w:rFonts w:hint="default"/>
-      </w:rPr>
-    </w:lvl>
-    <w:lvl w:ilvl="2">
-      <w:numFmt w:val="bullet"/>
-      <w:lvlText w:val="•"/>
-      <w:lvlJc w:val="left"/>
-      <w:pPr>
-        <w:tabs>
-          <w:tab w:val="num" w:pos="794"/>
-        </w:tabs>
-        <w:ind w:left="1191" w:hanging="397"/>
-      </w:pPr>
-      <w:rPr>
-        <w:rFonts w:hint="default"/>
-      </w:rPr>
-    </w:lvl>
-    <w:lvl w:ilvl="3">
-      <w:numFmt w:val="bullet"/>
-      <w:lvlText w:val="–"/>
-      <w:lvlJc w:val="left"/>
-      <w:pPr>
-        <w:tabs>
-          <w:tab w:val="num" w:pos="1191"/>
-        </w:tabs>
-        <w:ind w:left="1588" w:hanging="397"/>
-      </w:pPr>
-      <w:rPr>
-        <w:rFonts w:hint="default"/>
-      </w:rPr>
-    </w:lvl>
-    <w:lvl w:ilvl="4">
-      <w:numFmt w:val="bullet"/>
-      <w:lvlText w:val="•"/>
-      <w:lvlJc w:val="left"/>
-      <w:pPr>
-        <w:tabs>
-          <w:tab w:val="num" w:pos="1588"/>
-        </w:tabs>
-        <w:ind w:left="1985" w:hanging="397"/>
-      </w:pPr>
-      <w:rPr>
-        <w:rFonts w:hint="default"/>
-      </w:rPr>
-    </w:lvl>
-    <w:lvl w:ilvl="5">
-      <w:numFmt w:val="bullet"/>
-      <w:lvlText w:val="–"/>
-      <w:lvlJc w:val="left"/>
-      <w:pPr>
-        <w:tabs>
-          <w:tab w:val="num" w:pos="1985"/>
-        </w:tabs>
-        <w:ind w:left="2382" w:hanging="397"/>
-      </w:pPr>
-      <w:rPr>
-        <w:rFonts w:hint="default"/>
-      </w:rPr>
-    </w:lvl>
-    <w:lvl w:ilvl="6">
-      <w:numFmt w:val="bullet"/>
-      <w:lvlText w:val="•"/>
-      <w:lvlJc w:val="left"/>
-      <w:pPr>
-        <w:tabs>
-          <w:tab w:val="num" w:pos="2382"/>
-        </w:tabs>
-        <w:ind w:left="2779" w:hanging="397"/>
-      </w:pPr>
-      <w:rPr>
-        <w:rFonts w:hint="default"/>
-      </w:rPr>
-    </w:lvl>
-    <w:lvl w:ilvl="7">
-      <w:numFmt w:val="decimal"/>
-      <w:lvlText w:val=""/>
-      <w:lvlJc w:val="left"/>
-      <w:pPr>
-        <w:tabs>
-          <w:tab w:val="num" w:pos="2779"/>
-        </w:tabs>
-        <w:ind w:left="3176" w:hanging="397"/>
-      </w:pPr>
-      <w:rPr>
-        <w:rFonts w:hint="default"/>
-      </w:rPr>
-    </w:lvl>
-    <w:lvl w:ilvl="8">
-      <w:numFmt w:val="decimal"/>
-      <w:lvlText w:val=""/>
-      <w:lvlJc w:val="left"/>
-      <w:pPr>
-        <w:tabs>
-          <w:tab w:val="num" w:pos="3176"/>
-        </w:tabs>
-        <w:ind w:left="3573" w:hanging="397"/>
-      </w:pPr>
-      <w:rPr>
-        <w:rFonts w:hint="default"/>
-      </w:rPr>
-    </w:lvl>
-  </w:abstractNum>
   <w:abstractNum w:abstractNumId="2">
     <w:nsid w:val="25D62CED"/>
     <w:multiLevelType w:val="multilevel"/>
@@ -3328,120 +3978,135 @@
     </w:lvl>
   </w:abstractNum>
   <w:num w:numId="1">
-    <w:abstractNumId w:val="1"/>
+    <w:abstractNumId w:val="0"/>
   </w:num>
   <w:num w:numId="2">
     <w:abstractNumId w:val="2"/>
   </w:num>
   <w:num w:numId="3">
-    <w:abstractNumId w:val="0"/>
+    <w:abstractNumId w:val="1"/>
   </w:num>
   <w:num w:numId="4">
-    <w:abstractNumId w:val="0"/>
+    <w:abstractNumId w:val="1"/>
   </w:num>
   <w:num w:numId="5">
-    <w:abstractNumId w:val="0"/>
+    <w:abstractNumId w:val="1"/>
   </w:num>
   <w:num w:numId="6">
-    <w:abstractNumId w:val="0"/>
+    <w:abstractNumId w:val="1"/>
   </w:num>
   <w:num w:numId="7">
-    <w:abstractNumId w:val="0"/>
+    <w:abstractNumId w:val="1"/>
   </w:num>
   <w:num w:numId="8">
-    <w:abstractNumId w:val="0"/>
+    <w:abstractNumId w:val="1"/>
   </w:num>
   <w:num w:numId="9">
-    <w:abstractNumId w:val="0"/>
+    <w:abstractNumId w:val="1"/>
   </w:num>
   <w:num w:numId="10">
-    <w:abstractNumId w:val="0"/>
+    <w:abstractNumId w:val="1"/>
   </w:num>
   <w:num w:numId="11">
-    <w:abstractNumId w:val="0"/>
+    <w:abstractNumId w:val="1"/>
   </w:num>
   <w:num w:numId="12">
-    <w:abstractNumId w:val="0"/>
+    <w:abstractNumId w:val="1"/>
   </w:num>
   <w:num w:numId="13">
-    <w:abstractNumId w:val="0"/>
+    <w:abstractNumId w:val="1"/>
   </w:num>
   <w:num w:numId="14">
-    <w:abstractNumId w:val="0"/>
+    <w:abstractNumId w:val="1"/>
   </w:num>
   <w:num w:numId="15">
-    <w:abstractNumId w:val="0"/>
+    <w:abstractNumId w:val="1"/>
   </w:num>
   <w:num w:numId="16">
-    <w:abstractNumId w:val="0"/>
+    <w:abstractNumId w:val="1"/>
   </w:num>
   <w:num w:numId="17">
-    <w:abstractNumId w:val="0"/>
+    <w:abstractNumId w:val="1"/>
   </w:num>
   <w:num w:numId="18">
-    <w:abstractNumId w:val="0"/>
+    <w:abstractNumId w:val="1"/>
   </w:num>
   <w:num w:numId="19">
-    <w:abstractNumId w:val="0"/>
+    <w:abstractNumId w:val="1"/>
   </w:num>
   <w:num w:numId="20">
-    <w:abstractNumId w:val="0"/>
+    <w:abstractNumId w:val="1"/>
   </w:num>
   <w:num w:numId="21">
-    <w:abstractNumId w:val="0"/>
+    <w:abstractNumId w:val="1"/>
   </w:num>
   <w:num w:numId="22">
-    <w:abstractNumId w:val="0"/>
+    <w:abstractNumId w:val="1"/>
   </w:num>
   <w:num w:numId="23">
-    <w:abstractNumId w:val="0"/>
+    <w:abstractNumId w:val="1"/>
   </w:num>
   <w:num w:numId="24">
-    <w:abstractNumId w:val="0"/>
+    <w:abstractNumId w:val="1"/>
   </w:num>
   <w:num w:numId="25">
-    <w:abstractNumId w:val="0"/>
+    <w:abstractNumId w:val="1"/>
   </w:num>
   <w:num w:numId="26">
-    <w:abstractNumId w:val="0"/>
+    <w:abstractNumId w:val="1"/>
   </w:num>
   <w:num w:numId="27">
-    <w:abstractNumId w:val="0"/>
+    <w:abstractNumId w:val="1"/>
   </w:num>
   <w:num w:numId="28">
-    <w:abstractNumId w:val="0"/>
+    <w:abstractNumId w:val="1"/>
   </w:num>
   <w:num w:numId="29">
-    <w:abstractNumId w:val="0"/>
+    <w:abstractNumId w:val="1"/>
   </w:num>
   <w:num w:numId="30">
-    <w:abstractNumId w:val="0"/>
+    <w:abstractNumId w:val="1"/>
   </w:num>
   <w:num w:numId="31">
-    <w:abstractNumId w:val="0"/>
+    <w:abstractNumId w:val="1"/>
   </w:num>
   <w:num w:numId="32">
-    <w:abstractNumId w:val="0"/>
+    <w:abstractNumId w:val="1"/>
   </w:num>
   <w:num w:numId="33">
-    <w:abstractNumId w:val="0"/>
+    <w:abstractNumId w:val="1"/>
   </w:num>
   <w:num w:numId="34">
-    <w:abstractNumId w:val="0"/>
+    <w:abstractNumId w:val="1"/>
   </w:num>
   <w:num w:numId="35">
-    <w:abstractNumId w:val="0"/>
+    <w:abstractNumId w:val="1"/>
   </w:num>
   <w:num w:numId="36">
-    <w:abstractNumId w:val="0"/>
+    <w:abstractNumId w:val="1"/>
   </w:num>
   <w:num w:numId="37">
-    <w:abstractNumId w:val="0"/>
+    <w:abstractNumId w:val="1"/>
   </w:num>
   <w:num w:numId="38">
-    <w:abstractNumId w:val="0"/>
+    <w:abstractNumId w:val="1"/>
   </w:num>
-  <w:numIdMacAtCleanup w:val="38"/>
+  <w:num w:numId="39">
+    <w:abstractNumId w:val="1"/>
+  </w:num>
+  <w:num w:numId="40">
+    <w:abstractNumId w:val="1"/>
+  </w:num>
+  <w:num w:numId="41">
+    <w:abstractNumId w:val="1"/>
+  </w:num>
+  <w:num w:numId="42">
+    <w:abstractNumId w:val="1"/>
+  </w:num>
+  <w:num w:numId="43">
+    <w:abstractNumId w:val="1"/>
+  </w:num>
+  <w:numIdMacAtCleanup w:val="43"/>
 </w:numbering>
 </file>
 
@@ -4263,7 +4928,7 @@
     <w:next w:val="Normal"/>
     <w:autoRedefine/>
     <w:uiPriority w:val="39"/>
-    <w:rsid w:val="00A45312"/>
+    <w:rsid w:val="006058EB"/>
     <w:pPr>
       <w:spacing w:after="100"/>
     </w:pPr>
@@ -4274,7 +4939,7 @@
     <w:next w:val="Normal"/>
     <w:autoRedefine/>
     <w:uiPriority w:val="39"/>
-    <w:rsid w:val="00A45312"/>
+    <w:rsid w:val="006058EB"/>
     <w:pPr>
       <w:spacing w:after="100"/>
       <w:ind w:left="220"/>

</xml_diff>